<commit_message>
troche zmian w dokumencie tekstowym
</commit_message>
<xml_diff>
--- a/Przygotowanie do realizacji.docx
+++ b/Przygotowanie do realizacji.docx
@@ -245,21 +245,7 @@
                 <w:smallCaps/>
                 <w:sz w:val="32"/>
               </w:rPr>
-              <w:t>Autor</w:t>
-            </w:r>
-            <w:r>
-              <w:rPr>
-                <w:smallCaps/>
-                <w:sz w:val="32"/>
-              </w:rPr>
-              <w:t>zy</w:t>
-            </w:r>
-            <w:r>
-              <w:rPr>
-                <w:smallCaps/>
-                <w:sz w:val="32"/>
-              </w:rPr>
-              <w:t>:</w:t>
+              <w:t>Autorzy:</w:t>
             </w:r>
           </w:p>
           <w:p>
@@ -288,13 +274,7 @@
               <w:rPr>
                 <w:sz w:val="22"/>
               </w:rPr>
-              <w:t xml:space="preserve">Indeks:  </w:t>
-            </w:r>
-            <w:r>
-              <w:rPr>
-                <w:sz w:val="22"/>
-              </w:rPr>
-              <w:t>259157</w:t>
+              <w:t>Indeks:  259157</w:t>
             </w:r>
           </w:p>
           <w:p>
@@ -488,10 +468,7 @@
         <w:spacing w:before="0"/>
       </w:pPr>
       <w:r>
-        <w:t>Wrocław, 202</w:t>
-      </w:r>
-      <w:r>
-        <w:t>3</w:t>
+        <w:t>Wrocław, 2023</w:t>
       </w:r>
     </w:p>
     <w:p/>
@@ -653,6 +630,29 @@
     <w:p>
       <w:pPr>
         <w:pStyle w:val="Akapitzlist"/>
+        <w:numPr>
+          <w:ilvl w:val="0"/>
+          <w:numId w:val="4"/>
+        </w:numPr>
+        <w:jc w:val="both"/>
+        <w:rPr>
+          <w:rFonts w:asciiTheme="minorHAnsi" w:hAnsiTheme="minorHAnsi" w:cstheme="minorHAnsi"/>
+          <w:sz w:val="22"/>
+          <w:szCs w:val="22"/>
+        </w:rPr>
+      </w:pPr>
+      <w:r>
+        <w:rPr>
+          <w:rFonts w:asciiTheme="minorHAnsi" w:hAnsiTheme="minorHAnsi" w:cstheme="minorHAnsi"/>
+          <w:sz w:val="22"/>
+          <w:szCs w:val="22"/>
+        </w:rPr>
+        <w:t>Cel: Wdrożenie systemu obsługi siłowni ma na celu zwiększenie efektywności operacyjnej, poprawę obsługi klientów oraz usprawnienie procesów zarządzania.</w:t>
+      </w:r>
+    </w:p>
+    <w:p>
+      <w:pPr>
+        <w:pStyle w:val="Akapitzlist"/>
         <w:ind w:left="1440"/>
         <w:jc w:val="both"/>
         <w:rPr>
@@ -661,13 +661,28 @@
           <w:szCs w:val="22"/>
         </w:rPr>
       </w:pPr>
-      <w:r>
-        <w:rPr>
-          <w:rFonts w:asciiTheme="minorHAnsi" w:hAnsiTheme="minorHAnsi" w:cstheme="minorHAnsi"/>
-          <w:sz w:val="22"/>
-          <w:szCs w:val="22"/>
-        </w:rPr>
-        <w:t>Cel: Wdrożenie systemu obsługi siłowni ma na celu zwiększenie efektywności operacyjnej, poprawę obsługi klientów oraz usprawnienie procesów zarządzania.</w:t>
+    </w:p>
+    <w:p>
+      <w:pPr>
+        <w:pStyle w:val="Akapitzlist"/>
+        <w:numPr>
+          <w:ilvl w:val="0"/>
+          <w:numId w:val="4"/>
+        </w:numPr>
+        <w:jc w:val="both"/>
+        <w:rPr>
+          <w:rFonts w:asciiTheme="minorHAnsi" w:hAnsiTheme="minorHAnsi" w:cstheme="minorHAnsi"/>
+          <w:sz w:val="22"/>
+          <w:szCs w:val="22"/>
+        </w:rPr>
+      </w:pPr>
+      <w:r>
+        <w:rPr>
+          <w:rFonts w:asciiTheme="minorHAnsi" w:hAnsiTheme="minorHAnsi" w:cstheme="minorHAnsi"/>
+          <w:sz w:val="22"/>
+          <w:szCs w:val="22"/>
+        </w:rPr>
+        <w:t>Problemy: Napotkamy na opór pracowników w związku z koniecznością dostosowania się do nowego systemu. Dodatkowo, istnieje ryzyko wystąpienia błędów systemowych, które mogą wpłynąć na funkcjonowanie siłowni.</w:t>
       </w:r>
     </w:p>
     <w:p>
@@ -685,6 +700,65 @@
     <w:p>
       <w:pPr>
         <w:pStyle w:val="Akapitzlist"/>
+        <w:numPr>
+          <w:ilvl w:val="0"/>
+          <w:numId w:val="4"/>
+        </w:numPr>
+        <w:jc w:val="both"/>
+        <w:rPr>
+          <w:rFonts w:asciiTheme="minorHAnsi" w:hAnsiTheme="minorHAnsi" w:cstheme="minorHAnsi"/>
+          <w:sz w:val="22"/>
+          <w:szCs w:val="22"/>
+        </w:rPr>
+      </w:pPr>
+      <w:r>
+        <w:rPr>
+          <w:rFonts w:asciiTheme="minorHAnsi" w:hAnsiTheme="minorHAnsi" w:cstheme="minorHAnsi"/>
+          <w:sz w:val="22"/>
+          <w:szCs w:val="22"/>
+        </w:rPr>
+        <w:t xml:space="preserve">CSF (Critical </w:t>
+      </w:r>
+      <w:proofErr w:type="spellStart"/>
+      <w:r>
+        <w:rPr>
+          <w:rFonts w:asciiTheme="minorHAnsi" w:hAnsiTheme="minorHAnsi" w:cstheme="minorHAnsi"/>
+          <w:sz w:val="22"/>
+          <w:szCs w:val="22"/>
+        </w:rPr>
+        <w:t>Success</w:t>
+      </w:r>
+      <w:proofErr w:type="spellEnd"/>
+      <w:r>
+        <w:rPr>
+          <w:rFonts w:asciiTheme="minorHAnsi" w:hAnsiTheme="minorHAnsi" w:cstheme="minorHAnsi"/>
+          <w:sz w:val="22"/>
+          <w:szCs w:val="22"/>
+        </w:rPr>
+        <w:t xml:space="preserve"> </w:t>
+      </w:r>
+      <w:proofErr w:type="spellStart"/>
+      <w:r>
+        <w:rPr>
+          <w:rFonts w:asciiTheme="minorHAnsi" w:hAnsiTheme="minorHAnsi" w:cstheme="minorHAnsi"/>
+          <w:sz w:val="22"/>
+          <w:szCs w:val="22"/>
+        </w:rPr>
+        <w:t>Factors</w:t>
+      </w:r>
+      <w:proofErr w:type="spellEnd"/>
+      <w:r>
+        <w:rPr>
+          <w:rFonts w:asciiTheme="minorHAnsi" w:hAnsiTheme="minorHAnsi" w:cstheme="minorHAnsi"/>
+          <w:sz w:val="22"/>
+          <w:szCs w:val="22"/>
+        </w:rPr>
+        <w:t>):</w:t>
+      </w:r>
+    </w:p>
+    <w:p>
+      <w:pPr>
+        <w:pStyle w:val="Akapitzlist"/>
         <w:ind w:left="1440"/>
         <w:jc w:val="both"/>
         <w:rPr>
@@ -693,13 +767,28 @@
           <w:szCs w:val="22"/>
         </w:rPr>
       </w:pPr>
-      <w:r>
-        <w:rPr>
-          <w:rFonts w:asciiTheme="minorHAnsi" w:hAnsiTheme="minorHAnsi" w:cstheme="minorHAnsi"/>
-          <w:sz w:val="22"/>
-          <w:szCs w:val="22"/>
-        </w:rPr>
-        <w:t>Problemy: Napotkamy na opór pracowników w związku z koniecznością dostosowania się do nowego systemu. Dodatkowo, istnieje ryzyko wystąpienia błędów systemowych, które mogą wpłynąć na funkcjonowanie siłowni.</w:t>
+    </w:p>
+    <w:p>
+      <w:pPr>
+        <w:pStyle w:val="Akapitzlist"/>
+        <w:numPr>
+          <w:ilvl w:val="0"/>
+          <w:numId w:val="4"/>
+        </w:numPr>
+        <w:jc w:val="both"/>
+        <w:rPr>
+          <w:rFonts w:asciiTheme="minorHAnsi" w:hAnsiTheme="minorHAnsi" w:cstheme="minorHAnsi"/>
+          <w:sz w:val="22"/>
+          <w:szCs w:val="22"/>
+        </w:rPr>
+      </w:pPr>
+      <w:r>
+        <w:rPr>
+          <w:rFonts w:asciiTheme="minorHAnsi" w:hAnsiTheme="minorHAnsi" w:cstheme="minorHAnsi"/>
+          <w:sz w:val="22"/>
+          <w:szCs w:val="22"/>
+        </w:rPr>
+        <w:t>Akceptacja pracowników: Kluczowym czynnikiem sukcesu będzie zaakceptowanie nowego systemu przez pracowników siłowni. Wprowadzenie odpowiednich szkoleń i wsparcia jest kluczowe.</w:t>
       </w:r>
     </w:p>
     <w:p>
@@ -717,6 +806,29 @@
     <w:p>
       <w:pPr>
         <w:pStyle w:val="Akapitzlist"/>
+        <w:numPr>
+          <w:ilvl w:val="0"/>
+          <w:numId w:val="4"/>
+        </w:numPr>
+        <w:jc w:val="both"/>
+        <w:rPr>
+          <w:rFonts w:asciiTheme="minorHAnsi" w:hAnsiTheme="minorHAnsi" w:cstheme="minorHAnsi"/>
+          <w:sz w:val="22"/>
+          <w:szCs w:val="22"/>
+        </w:rPr>
+      </w:pPr>
+      <w:r>
+        <w:rPr>
+          <w:rFonts w:asciiTheme="minorHAnsi" w:hAnsiTheme="minorHAnsi" w:cstheme="minorHAnsi"/>
+          <w:sz w:val="22"/>
+          <w:szCs w:val="22"/>
+        </w:rPr>
+        <w:t>Stabilność systemu: Zapewnienie stabilności i niezawodności systemu jest kluczowe, aby uniknąć zakłóceń w codziennym funkcjonowaniu siłowni.</w:t>
+      </w:r>
+    </w:p>
+    <w:p>
+      <w:pPr>
+        <w:pStyle w:val="Akapitzlist"/>
         <w:ind w:left="1440"/>
         <w:jc w:val="both"/>
         <w:rPr>
@@ -725,49 +837,28 @@
           <w:szCs w:val="22"/>
         </w:rPr>
       </w:pPr>
-      <w:r>
-        <w:rPr>
-          <w:rFonts w:asciiTheme="minorHAnsi" w:hAnsiTheme="minorHAnsi" w:cstheme="minorHAnsi"/>
-          <w:sz w:val="22"/>
-          <w:szCs w:val="22"/>
-        </w:rPr>
-        <w:t xml:space="preserve">CSF (Critical </w:t>
-      </w:r>
-      <w:proofErr w:type="spellStart"/>
-      <w:r>
-        <w:rPr>
-          <w:rFonts w:asciiTheme="minorHAnsi" w:hAnsiTheme="minorHAnsi" w:cstheme="minorHAnsi"/>
-          <w:sz w:val="22"/>
-          <w:szCs w:val="22"/>
-        </w:rPr>
-        <w:t>Success</w:t>
-      </w:r>
-      <w:proofErr w:type="spellEnd"/>
-      <w:r>
-        <w:rPr>
-          <w:rFonts w:asciiTheme="minorHAnsi" w:hAnsiTheme="minorHAnsi" w:cstheme="minorHAnsi"/>
-          <w:sz w:val="22"/>
-          <w:szCs w:val="22"/>
-        </w:rPr>
-        <w:t xml:space="preserve"> </w:t>
-      </w:r>
-      <w:proofErr w:type="spellStart"/>
-      <w:r>
-        <w:rPr>
-          <w:rFonts w:asciiTheme="minorHAnsi" w:hAnsiTheme="minorHAnsi" w:cstheme="minorHAnsi"/>
-          <w:sz w:val="22"/>
-          <w:szCs w:val="22"/>
-        </w:rPr>
-        <w:t>Factors</w:t>
-      </w:r>
-      <w:proofErr w:type="spellEnd"/>
-      <w:r>
-        <w:rPr>
-          <w:rFonts w:asciiTheme="minorHAnsi" w:hAnsiTheme="minorHAnsi" w:cstheme="minorHAnsi"/>
-          <w:sz w:val="22"/>
-          <w:szCs w:val="22"/>
-        </w:rPr>
-        <w:t>):</w:t>
+    </w:p>
+    <w:p>
+      <w:pPr>
+        <w:pStyle w:val="Akapitzlist"/>
+        <w:numPr>
+          <w:ilvl w:val="0"/>
+          <w:numId w:val="4"/>
+        </w:numPr>
+        <w:jc w:val="both"/>
+        <w:rPr>
+          <w:rFonts w:asciiTheme="minorHAnsi" w:hAnsiTheme="minorHAnsi" w:cstheme="minorHAnsi"/>
+          <w:sz w:val="22"/>
+          <w:szCs w:val="22"/>
+        </w:rPr>
+      </w:pPr>
+      <w:r>
+        <w:rPr>
+          <w:rFonts w:asciiTheme="minorHAnsi" w:hAnsiTheme="minorHAnsi" w:cstheme="minorHAnsi"/>
+          <w:sz w:val="22"/>
+          <w:szCs w:val="22"/>
+        </w:rPr>
+        <w:t>Zabezpieczenia danych: Skuteczne zabezpieczenie danych osobowych klientów jest niezbędne, aby utrzymać zaufanie i zgodność z przepisami.</w:t>
       </w:r>
     </w:p>
     <w:p>
@@ -785,6 +876,29 @@
     <w:p>
       <w:pPr>
         <w:pStyle w:val="Akapitzlist"/>
+        <w:numPr>
+          <w:ilvl w:val="0"/>
+          <w:numId w:val="4"/>
+        </w:numPr>
+        <w:jc w:val="both"/>
+        <w:rPr>
+          <w:rFonts w:asciiTheme="minorHAnsi" w:hAnsiTheme="minorHAnsi" w:cstheme="minorHAnsi"/>
+          <w:sz w:val="22"/>
+          <w:szCs w:val="22"/>
+        </w:rPr>
+      </w:pPr>
+      <w:r>
+        <w:rPr>
+          <w:rFonts w:asciiTheme="minorHAnsi" w:hAnsiTheme="minorHAnsi" w:cstheme="minorHAnsi"/>
+          <w:sz w:val="22"/>
+          <w:szCs w:val="22"/>
+        </w:rPr>
+        <w:t>Rozszerzmy trochę analizę SWOT dla systemu obsługi siłowni:</w:t>
+      </w:r>
+    </w:p>
+    <w:p>
+      <w:pPr>
+        <w:pStyle w:val="Akapitzlist"/>
         <w:ind w:left="1440"/>
         <w:jc w:val="both"/>
         <w:rPr>
@@ -793,13 +907,28 @@
           <w:szCs w:val="22"/>
         </w:rPr>
       </w:pPr>
-      <w:r>
-        <w:rPr>
-          <w:rFonts w:asciiTheme="minorHAnsi" w:hAnsiTheme="minorHAnsi" w:cstheme="minorHAnsi"/>
-          <w:sz w:val="22"/>
-          <w:szCs w:val="22"/>
-        </w:rPr>
-        <w:t>Akceptacja pracowników: Kluczowym czynnikiem sukcesu będzie zaakceptowanie nowego systemu przez pracowników siłowni. Wprowadzenie odpowiednich szkoleń i wsparcia jest kluczowe.</w:t>
+    </w:p>
+    <w:p>
+      <w:pPr>
+        <w:pStyle w:val="Akapitzlist"/>
+        <w:numPr>
+          <w:ilvl w:val="0"/>
+          <w:numId w:val="4"/>
+        </w:numPr>
+        <w:jc w:val="both"/>
+        <w:rPr>
+          <w:rFonts w:asciiTheme="minorHAnsi" w:hAnsiTheme="minorHAnsi" w:cstheme="minorHAnsi"/>
+          <w:sz w:val="22"/>
+          <w:szCs w:val="22"/>
+        </w:rPr>
+      </w:pPr>
+      <w:r>
+        <w:rPr>
+          <w:rFonts w:asciiTheme="minorHAnsi" w:hAnsiTheme="minorHAnsi" w:cstheme="minorHAnsi"/>
+          <w:sz w:val="22"/>
+          <w:szCs w:val="22"/>
+        </w:rPr>
+        <w:t>Mocne strony:</w:t>
       </w:r>
     </w:p>
     <w:p>
@@ -816,6 +945,63 @@
     </w:p>
     <w:p>
       <w:pPr>
+        <w:ind w:left="1800"/>
+        <w:jc w:val="both"/>
+        <w:rPr>
+          <w:rFonts w:asciiTheme="minorHAnsi" w:hAnsiTheme="minorHAnsi" w:cstheme="minorHAnsi"/>
+          <w:sz w:val="22"/>
+          <w:szCs w:val="22"/>
+        </w:rPr>
+      </w:pPr>
+      <w:r>
+        <w:rPr>
+          <w:rFonts w:asciiTheme="minorHAnsi" w:hAnsiTheme="minorHAnsi" w:cstheme="minorHAnsi"/>
+          <w:sz w:val="22"/>
+          <w:szCs w:val="22"/>
+        </w:rPr>
+        <w:t>Efektywność operacyjna: System pozwoli na szybszą i bardziej precyzyjną obsługę klientów oraz zarządzanie zasobami siłowni.</w:t>
+      </w:r>
+    </w:p>
+    <w:p>
+      <w:pPr>
+        <w:ind w:left="1800"/>
+        <w:jc w:val="both"/>
+        <w:rPr>
+          <w:rFonts w:asciiTheme="minorHAnsi" w:hAnsiTheme="minorHAnsi" w:cstheme="minorHAnsi"/>
+          <w:sz w:val="22"/>
+          <w:szCs w:val="22"/>
+        </w:rPr>
+      </w:pPr>
+      <w:r>
+        <w:rPr>
+          <w:rFonts w:asciiTheme="minorHAnsi" w:hAnsiTheme="minorHAnsi" w:cstheme="minorHAnsi"/>
+          <w:sz w:val="22"/>
+          <w:szCs w:val="22"/>
+        </w:rPr>
+        <w:t>Dostęp do informacji: Pracownicy będą mieli łatwy dostęp do kluczowych danych, takich jak harmonogram zajęć, dane personalne klientów czy stan sprzętu.</w:t>
+      </w:r>
+    </w:p>
+    <w:p>
+      <w:pPr>
+        <w:ind w:left="1800"/>
+        <w:jc w:val="both"/>
+        <w:rPr>
+          <w:rFonts w:asciiTheme="minorHAnsi" w:hAnsiTheme="minorHAnsi" w:cstheme="minorHAnsi"/>
+          <w:sz w:val="22"/>
+          <w:szCs w:val="22"/>
+        </w:rPr>
+      </w:pPr>
+      <w:r>
+        <w:rPr>
+          <w:rFonts w:asciiTheme="minorHAnsi" w:hAnsiTheme="minorHAnsi" w:cstheme="minorHAnsi"/>
+          <w:sz w:val="22"/>
+          <w:szCs w:val="22"/>
+        </w:rPr>
+        <w:t>Usprawnienie procesów: Automatyzacja wielu rutynowych zadań, takich jak rejestracja klientów czy sporządzanie raportów, przyczyni się do usprawnienia działań siłowni.</w:t>
+      </w:r>
+    </w:p>
+    <w:p>
+      <w:pPr>
         <w:pStyle w:val="Akapitzlist"/>
         <w:ind w:left="1440"/>
         <w:jc w:val="both"/>
@@ -825,13 +1011,28 @@
           <w:szCs w:val="22"/>
         </w:rPr>
       </w:pPr>
-      <w:r>
-        <w:rPr>
-          <w:rFonts w:asciiTheme="minorHAnsi" w:hAnsiTheme="minorHAnsi" w:cstheme="minorHAnsi"/>
-          <w:sz w:val="22"/>
-          <w:szCs w:val="22"/>
-        </w:rPr>
-        <w:t>Stabilność systemu: Zapewnienie stabilności i niezawodności systemu jest kluczowe, aby uniknąć zakłóceń w codziennym funkcjonowaniu siłowni.</w:t>
+    </w:p>
+    <w:p>
+      <w:pPr>
+        <w:pStyle w:val="Akapitzlist"/>
+        <w:numPr>
+          <w:ilvl w:val="0"/>
+          <w:numId w:val="4"/>
+        </w:numPr>
+        <w:jc w:val="both"/>
+        <w:rPr>
+          <w:rFonts w:asciiTheme="minorHAnsi" w:hAnsiTheme="minorHAnsi" w:cstheme="minorHAnsi"/>
+          <w:sz w:val="22"/>
+          <w:szCs w:val="22"/>
+        </w:rPr>
+      </w:pPr>
+      <w:r>
+        <w:rPr>
+          <w:rFonts w:asciiTheme="minorHAnsi" w:hAnsiTheme="minorHAnsi" w:cstheme="minorHAnsi"/>
+          <w:sz w:val="22"/>
+          <w:szCs w:val="22"/>
+        </w:rPr>
+        <w:t>Słabości:</w:t>
       </w:r>
     </w:p>
     <w:p>
@@ -849,6 +1050,66 @@
     <w:p>
       <w:pPr>
         <w:pStyle w:val="Akapitzlist"/>
+        <w:ind w:left="1800"/>
+        <w:jc w:val="both"/>
+        <w:rPr>
+          <w:rFonts w:asciiTheme="minorHAnsi" w:hAnsiTheme="minorHAnsi" w:cstheme="minorHAnsi"/>
+          <w:sz w:val="22"/>
+          <w:szCs w:val="22"/>
+        </w:rPr>
+      </w:pPr>
+      <w:r>
+        <w:rPr>
+          <w:rFonts w:asciiTheme="minorHAnsi" w:hAnsiTheme="minorHAnsi" w:cstheme="minorHAnsi"/>
+          <w:sz w:val="22"/>
+          <w:szCs w:val="22"/>
+        </w:rPr>
+        <w:t>Odporność pracowników na zmiany: Przejście na nowy system może napotkać opór ze strony pracowników, szczególnie jeśli są przyzwyczajeni do istniejących rozwiązań.</w:t>
+      </w:r>
+    </w:p>
+    <w:p>
+      <w:pPr>
+        <w:pStyle w:val="Akapitzlist"/>
+        <w:ind w:left="1800"/>
+        <w:jc w:val="both"/>
+        <w:rPr>
+          <w:rFonts w:asciiTheme="minorHAnsi" w:hAnsiTheme="minorHAnsi" w:cstheme="minorHAnsi"/>
+          <w:sz w:val="22"/>
+          <w:szCs w:val="22"/>
+        </w:rPr>
+      </w:pPr>
+      <w:r>
+        <w:rPr>
+          <w:rFonts w:asciiTheme="minorHAnsi" w:hAnsiTheme="minorHAnsi" w:cstheme="minorHAnsi"/>
+          <w:sz w:val="22"/>
+          <w:szCs w:val="22"/>
+        </w:rPr>
+        <w:t>Koszty wdrożenia: Wprowadzenie nowego systemu wymagać będzie nakładów finansowych na szkolenia, dostosowanie się do nowego środowiska i utratę czasu na pierwsze kroki.</w:t>
+      </w:r>
+    </w:p>
+    <w:p>
+      <w:pPr>
+        <w:pStyle w:val="Akapitzlist"/>
+        <w:ind w:left="1800"/>
+        <w:jc w:val="both"/>
+        <w:rPr>
+          <w:rFonts w:asciiTheme="minorHAnsi" w:hAnsiTheme="minorHAnsi" w:cstheme="minorHAnsi"/>
+          <w:sz w:val="22"/>
+          <w:szCs w:val="22"/>
+        </w:rPr>
+      </w:pPr>
+      <w:r>
+        <w:rPr>
+          <w:rFonts w:asciiTheme="minorHAnsi" w:hAnsiTheme="minorHAnsi" w:cstheme="minorHAnsi"/>
+          <w:sz w:val="22"/>
+          <w:szCs w:val="22"/>
+        </w:rPr>
+        <w:t>Ryzyko błędów systemowych: Istnieje ryzyko wystąpienia błędów w systemie, co może wpłynąć na prawidłowe funkcjonowanie siłowni i zniechęcić zarówno pracowników, jak i klientów.</w:t>
+      </w:r>
+    </w:p>
+    <w:p>
+      <w:pPr>
+        <w:pStyle w:val="Akapitzlist"/>
         <w:ind w:left="1440"/>
         <w:jc w:val="both"/>
         <w:rPr>
@@ -857,13 +1118,29 @@
           <w:szCs w:val="22"/>
         </w:rPr>
       </w:pPr>
-      <w:r>
-        <w:rPr>
-          <w:rFonts w:asciiTheme="minorHAnsi" w:hAnsiTheme="minorHAnsi" w:cstheme="minorHAnsi"/>
-          <w:sz w:val="22"/>
-          <w:szCs w:val="22"/>
-        </w:rPr>
-        <w:t>Zabezpieczenia danych: Skuteczne zabezpieczenie danych osobowych klientów jest niezbędne, aby utrzymać zaufanie i zgodność z przepisami.</w:t>
+    </w:p>
+    <w:p>
+      <w:pPr>
+        <w:pStyle w:val="Akapitzlist"/>
+        <w:numPr>
+          <w:ilvl w:val="0"/>
+          <w:numId w:val="4"/>
+        </w:numPr>
+        <w:jc w:val="both"/>
+        <w:rPr>
+          <w:rFonts w:asciiTheme="minorHAnsi" w:hAnsiTheme="minorHAnsi" w:cstheme="minorHAnsi"/>
+          <w:sz w:val="22"/>
+          <w:szCs w:val="22"/>
+        </w:rPr>
+      </w:pPr>
+      <w:r>
+        <w:rPr>
+          <w:rFonts w:asciiTheme="minorHAnsi" w:hAnsiTheme="minorHAnsi" w:cstheme="minorHAnsi"/>
+          <w:sz w:val="22"/>
+          <w:szCs w:val="22"/>
+        </w:rPr>
+        <w:lastRenderedPageBreak/>
+        <w:t>Szanse:</w:t>
       </w:r>
     </w:p>
     <w:p>
@@ -881,6 +1158,66 @@
     <w:p>
       <w:pPr>
         <w:pStyle w:val="Akapitzlist"/>
+        <w:ind w:left="1800"/>
+        <w:jc w:val="both"/>
+        <w:rPr>
+          <w:rFonts w:asciiTheme="minorHAnsi" w:hAnsiTheme="minorHAnsi" w:cstheme="minorHAnsi"/>
+          <w:sz w:val="22"/>
+          <w:szCs w:val="22"/>
+        </w:rPr>
+      </w:pPr>
+      <w:r>
+        <w:rPr>
+          <w:rFonts w:asciiTheme="minorHAnsi" w:hAnsiTheme="minorHAnsi" w:cstheme="minorHAnsi"/>
+          <w:sz w:val="22"/>
+          <w:szCs w:val="22"/>
+        </w:rPr>
+        <w:t>Rozwój biznesowy: Efektywniejsza obsługa klientów może przyczynić się do zwiększenia liczby członków siłowni.</w:t>
+      </w:r>
+    </w:p>
+    <w:p>
+      <w:pPr>
+        <w:pStyle w:val="Akapitzlist"/>
+        <w:ind w:left="1800"/>
+        <w:jc w:val="both"/>
+        <w:rPr>
+          <w:rFonts w:asciiTheme="minorHAnsi" w:hAnsiTheme="minorHAnsi" w:cstheme="minorHAnsi"/>
+          <w:sz w:val="22"/>
+          <w:szCs w:val="22"/>
+        </w:rPr>
+      </w:pPr>
+      <w:r>
+        <w:rPr>
+          <w:rFonts w:asciiTheme="minorHAnsi" w:hAnsiTheme="minorHAnsi" w:cstheme="minorHAnsi"/>
+          <w:sz w:val="22"/>
+          <w:szCs w:val="22"/>
+        </w:rPr>
+        <w:t>Zadowoleni klienci: System umożliwia śledzenie preferencji klientów i dostosowywanie oferty, co może zwiększyć ich zadowolenie.</w:t>
+      </w:r>
+    </w:p>
+    <w:p>
+      <w:pPr>
+        <w:pStyle w:val="Akapitzlist"/>
+        <w:ind w:left="1800"/>
+        <w:jc w:val="both"/>
+        <w:rPr>
+          <w:rFonts w:asciiTheme="minorHAnsi" w:hAnsiTheme="minorHAnsi" w:cstheme="minorHAnsi"/>
+          <w:sz w:val="22"/>
+          <w:szCs w:val="22"/>
+        </w:rPr>
+      </w:pPr>
+      <w:r>
+        <w:rPr>
+          <w:rFonts w:asciiTheme="minorHAnsi" w:hAnsiTheme="minorHAnsi" w:cstheme="minorHAnsi"/>
+          <w:sz w:val="22"/>
+          <w:szCs w:val="22"/>
+        </w:rPr>
+        <w:t>Rozszerzenie usług: Na podstawie danych zgromadzonych w systemie, siłownia może wprowadzić nowe, spersonalizowane programy treningowe czy usługi dodatkowe.</w:t>
+      </w:r>
+    </w:p>
+    <w:p>
+      <w:pPr>
+        <w:pStyle w:val="Akapitzlist"/>
         <w:ind w:left="1440"/>
         <w:jc w:val="both"/>
         <w:rPr>
@@ -889,13 +1226,28 @@
           <w:szCs w:val="22"/>
         </w:rPr>
       </w:pPr>
-      <w:r>
-        <w:rPr>
-          <w:rFonts w:asciiTheme="minorHAnsi" w:hAnsiTheme="minorHAnsi" w:cstheme="minorHAnsi"/>
-          <w:sz w:val="22"/>
-          <w:szCs w:val="22"/>
-        </w:rPr>
-        <w:t>Rozszerzmy trochę analizę SWOT dla systemu obsługi siłowni:</w:t>
+    </w:p>
+    <w:p>
+      <w:pPr>
+        <w:pStyle w:val="Akapitzlist"/>
+        <w:numPr>
+          <w:ilvl w:val="0"/>
+          <w:numId w:val="4"/>
+        </w:numPr>
+        <w:jc w:val="both"/>
+        <w:rPr>
+          <w:rFonts w:asciiTheme="minorHAnsi" w:hAnsiTheme="minorHAnsi" w:cstheme="minorHAnsi"/>
+          <w:sz w:val="22"/>
+          <w:szCs w:val="22"/>
+        </w:rPr>
+      </w:pPr>
+      <w:r>
+        <w:rPr>
+          <w:rFonts w:asciiTheme="minorHAnsi" w:hAnsiTheme="minorHAnsi" w:cstheme="minorHAnsi"/>
+          <w:sz w:val="22"/>
+          <w:szCs w:val="22"/>
+        </w:rPr>
+        <w:t>Zagrożenia:</w:t>
       </w:r>
     </w:p>
     <w:p>
@@ -913,352 +1265,7 @@
     <w:p>
       <w:pPr>
         <w:pStyle w:val="Akapitzlist"/>
-        <w:ind w:left="1440"/>
-        <w:jc w:val="both"/>
-        <w:rPr>
-          <w:rFonts w:asciiTheme="minorHAnsi" w:hAnsiTheme="minorHAnsi" w:cstheme="minorHAnsi"/>
-          <w:sz w:val="22"/>
-          <w:szCs w:val="22"/>
-        </w:rPr>
-      </w:pPr>
-      <w:r>
-        <w:rPr>
-          <w:rFonts w:asciiTheme="minorHAnsi" w:hAnsiTheme="minorHAnsi" w:cstheme="minorHAnsi"/>
-          <w:sz w:val="22"/>
-          <w:szCs w:val="22"/>
-        </w:rPr>
-        <w:t>Mocne strony:</w:t>
-      </w:r>
-    </w:p>
-    <w:p>
-      <w:pPr>
-        <w:pStyle w:val="Akapitzlist"/>
-        <w:ind w:left="1440"/>
-        <w:jc w:val="both"/>
-        <w:rPr>
-          <w:rFonts w:asciiTheme="minorHAnsi" w:hAnsiTheme="minorHAnsi" w:cstheme="minorHAnsi"/>
-          <w:sz w:val="22"/>
-          <w:szCs w:val="22"/>
-        </w:rPr>
-      </w:pPr>
-    </w:p>
-    <w:p>
-      <w:pPr>
-        <w:pStyle w:val="Akapitzlist"/>
-        <w:ind w:left="1440"/>
-        <w:jc w:val="both"/>
-        <w:rPr>
-          <w:rFonts w:asciiTheme="minorHAnsi" w:hAnsiTheme="minorHAnsi" w:cstheme="minorHAnsi"/>
-          <w:sz w:val="22"/>
-          <w:szCs w:val="22"/>
-        </w:rPr>
-      </w:pPr>
-      <w:r>
-        <w:rPr>
-          <w:rFonts w:asciiTheme="minorHAnsi" w:hAnsiTheme="minorHAnsi" w:cstheme="minorHAnsi"/>
-          <w:sz w:val="22"/>
-          <w:szCs w:val="22"/>
-        </w:rPr>
-        <w:t>Efektywność operacyjna: System pozwoli na szybszą i bardziej precyzyjną obsługę klientów oraz zarządzanie zasobami siłowni.</w:t>
-      </w:r>
-    </w:p>
-    <w:p>
-      <w:pPr>
-        <w:pStyle w:val="Akapitzlist"/>
-        <w:ind w:left="1440"/>
-        <w:jc w:val="both"/>
-        <w:rPr>
-          <w:rFonts w:asciiTheme="minorHAnsi" w:hAnsiTheme="minorHAnsi" w:cstheme="minorHAnsi"/>
-          <w:sz w:val="22"/>
-          <w:szCs w:val="22"/>
-        </w:rPr>
-      </w:pPr>
-      <w:r>
-        <w:rPr>
-          <w:rFonts w:asciiTheme="minorHAnsi" w:hAnsiTheme="minorHAnsi" w:cstheme="minorHAnsi"/>
-          <w:sz w:val="22"/>
-          <w:szCs w:val="22"/>
-        </w:rPr>
-        <w:t>Dostęp do informacji: Pracownicy będą mieli łatwy dostęp do kluczowych danych, takich jak harmonogram zajęć, dane personalne klientów czy stan sprzętu.</w:t>
-      </w:r>
-    </w:p>
-    <w:p>
-      <w:pPr>
-        <w:pStyle w:val="Akapitzlist"/>
-        <w:ind w:left="1440"/>
-        <w:jc w:val="both"/>
-        <w:rPr>
-          <w:rFonts w:asciiTheme="minorHAnsi" w:hAnsiTheme="minorHAnsi" w:cstheme="minorHAnsi"/>
-          <w:sz w:val="22"/>
-          <w:szCs w:val="22"/>
-        </w:rPr>
-      </w:pPr>
-      <w:r>
-        <w:rPr>
-          <w:rFonts w:asciiTheme="minorHAnsi" w:hAnsiTheme="minorHAnsi" w:cstheme="minorHAnsi"/>
-          <w:sz w:val="22"/>
-          <w:szCs w:val="22"/>
-        </w:rPr>
-        <w:t>Usprawnienie procesów: Automatyzacja wielu rutynowych zadań, takich jak rejestracja klientów czy sporządzanie raportów, przyczyni się do usprawnienia działań siłowni.</w:t>
-      </w:r>
-    </w:p>
-    <w:p>
-      <w:pPr>
-        <w:pStyle w:val="Akapitzlist"/>
-        <w:ind w:left="1440"/>
-        <w:jc w:val="both"/>
-        <w:rPr>
-          <w:rFonts w:asciiTheme="minorHAnsi" w:hAnsiTheme="minorHAnsi" w:cstheme="minorHAnsi"/>
-          <w:sz w:val="22"/>
-          <w:szCs w:val="22"/>
-        </w:rPr>
-      </w:pPr>
-    </w:p>
-    <w:p>
-      <w:pPr>
-        <w:pStyle w:val="Akapitzlist"/>
-        <w:ind w:left="1440"/>
-        <w:jc w:val="both"/>
-        <w:rPr>
-          <w:rFonts w:asciiTheme="minorHAnsi" w:hAnsiTheme="minorHAnsi" w:cstheme="minorHAnsi"/>
-          <w:sz w:val="22"/>
-          <w:szCs w:val="22"/>
-        </w:rPr>
-      </w:pPr>
-      <w:r>
-        <w:rPr>
-          <w:rFonts w:asciiTheme="minorHAnsi" w:hAnsiTheme="minorHAnsi" w:cstheme="minorHAnsi"/>
-          <w:sz w:val="22"/>
-          <w:szCs w:val="22"/>
-        </w:rPr>
-        <w:t>Słabości:</w:t>
-      </w:r>
-    </w:p>
-    <w:p>
-      <w:pPr>
-        <w:pStyle w:val="Akapitzlist"/>
-        <w:ind w:left="1440"/>
-        <w:jc w:val="both"/>
-        <w:rPr>
-          <w:rFonts w:asciiTheme="minorHAnsi" w:hAnsiTheme="minorHAnsi" w:cstheme="minorHAnsi"/>
-          <w:sz w:val="22"/>
-          <w:szCs w:val="22"/>
-        </w:rPr>
-      </w:pPr>
-    </w:p>
-    <w:p>
-      <w:pPr>
-        <w:pStyle w:val="Akapitzlist"/>
-        <w:ind w:left="1440"/>
-        <w:jc w:val="both"/>
-        <w:rPr>
-          <w:rFonts w:asciiTheme="minorHAnsi" w:hAnsiTheme="minorHAnsi" w:cstheme="minorHAnsi"/>
-          <w:sz w:val="22"/>
-          <w:szCs w:val="22"/>
-        </w:rPr>
-      </w:pPr>
-      <w:r>
-        <w:rPr>
-          <w:rFonts w:asciiTheme="minorHAnsi" w:hAnsiTheme="minorHAnsi" w:cstheme="minorHAnsi"/>
-          <w:sz w:val="22"/>
-          <w:szCs w:val="22"/>
-        </w:rPr>
-        <w:t>Odporność pracowników na zmiany: Przejście na nowy system może napotkać opór ze strony pracowników, szczególnie jeśli są przyzwyczajeni do istniejących rozwiązań.</w:t>
-      </w:r>
-    </w:p>
-    <w:p>
-      <w:pPr>
-        <w:pStyle w:val="Akapitzlist"/>
-        <w:ind w:left="1440"/>
-        <w:jc w:val="both"/>
-        <w:rPr>
-          <w:rFonts w:asciiTheme="minorHAnsi" w:hAnsiTheme="minorHAnsi" w:cstheme="minorHAnsi"/>
-          <w:sz w:val="22"/>
-          <w:szCs w:val="22"/>
-        </w:rPr>
-      </w:pPr>
-      <w:r>
-        <w:rPr>
-          <w:rFonts w:asciiTheme="minorHAnsi" w:hAnsiTheme="minorHAnsi" w:cstheme="minorHAnsi"/>
-          <w:sz w:val="22"/>
-          <w:szCs w:val="22"/>
-        </w:rPr>
-        <w:t>Koszty wdrożenia: Wprowadzenie nowego systemu wymagać będzie nakładów finansowych na szkolenia, dostosowanie się do nowego środowiska i utratę czasu na pierwsze kroki.</w:t>
-      </w:r>
-    </w:p>
-    <w:p>
-      <w:pPr>
-        <w:pStyle w:val="Akapitzlist"/>
-        <w:ind w:left="1440"/>
-        <w:jc w:val="both"/>
-        <w:rPr>
-          <w:rFonts w:asciiTheme="minorHAnsi" w:hAnsiTheme="minorHAnsi" w:cstheme="minorHAnsi"/>
-          <w:sz w:val="22"/>
-          <w:szCs w:val="22"/>
-        </w:rPr>
-      </w:pPr>
-      <w:r>
-        <w:rPr>
-          <w:rFonts w:asciiTheme="minorHAnsi" w:hAnsiTheme="minorHAnsi" w:cstheme="minorHAnsi"/>
-          <w:sz w:val="22"/>
-          <w:szCs w:val="22"/>
-        </w:rPr>
-        <w:t>Ryzyko błędów systemowych: Istnieje ryzyko wystąpienia błędów w systemie, co może wpłynąć na prawidłowe funkcjonowanie siłowni i zniechęcić zarówno pracowników, jak i klientów.</w:t>
-      </w:r>
-    </w:p>
-    <w:p>
-      <w:pPr>
-        <w:pStyle w:val="Akapitzlist"/>
-        <w:ind w:left="1440"/>
-        <w:jc w:val="both"/>
-        <w:rPr>
-          <w:rFonts w:asciiTheme="minorHAnsi" w:hAnsiTheme="minorHAnsi" w:cstheme="minorHAnsi"/>
-          <w:sz w:val="22"/>
-          <w:szCs w:val="22"/>
-        </w:rPr>
-      </w:pPr>
-    </w:p>
-    <w:p>
-      <w:pPr>
-        <w:pStyle w:val="Akapitzlist"/>
-        <w:ind w:left="1440"/>
-        <w:jc w:val="both"/>
-        <w:rPr>
-          <w:rFonts w:asciiTheme="minorHAnsi" w:hAnsiTheme="minorHAnsi" w:cstheme="minorHAnsi"/>
-          <w:sz w:val="22"/>
-          <w:szCs w:val="22"/>
-        </w:rPr>
-      </w:pPr>
-      <w:r>
-        <w:rPr>
-          <w:rFonts w:asciiTheme="minorHAnsi" w:hAnsiTheme="minorHAnsi" w:cstheme="minorHAnsi"/>
-          <w:sz w:val="22"/>
-          <w:szCs w:val="22"/>
-        </w:rPr>
-        <w:t>Szanse:</w:t>
-      </w:r>
-    </w:p>
-    <w:p>
-      <w:pPr>
-        <w:pStyle w:val="Akapitzlist"/>
-        <w:ind w:left="1440"/>
-        <w:jc w:val="both"/>
-        <w:rPr>
-          <w:rFonts w:asciiTheme="minorHAnsi" w:hAnsiTheme="minorHAnsi" w:cstheme="minorHAnsi"/>
-          <w:sz w:val="22"/>
-          <w:szCs w:val="22"/>
-        </w:rPr>
-      </w:pPr>
-    </w:p>
-    <w:p>
-      <w:pPr>
-        <w:pStyle w:val="Akapitzlist"/>
-        <w:ind w:left="1440"/>
-        <w:jc w:val="both"/>
-        <w:rPr>
-          <w:rFonts w:asciiTheme="minorHAnsi" w:hAnsiTheme="minorHAnsi" w:cstheme="minorHAnsi"/>
-          <w:sz w:val="22"/>
-          <w:szCs w:val="22"/>
-        </w:rPr>
-      </w:pPr>
-      <w:r>
-        <w:rPr>
-          <w:rFonts w:asciiTheme="minorHAnsi" w:hAnsiTheme="minorHAnsi" w:cstheme="minorHAnsi"/>
-          <w:sz w:val="22"/>
-          <w:szCs w:val="22"/>
-        </w:rPr>
-        <w:t>Rozwój biznesowy: Efektywniejsza obsługa klientów może przyczynić się do zwiększenia liczby członków siłowni.</w:t>
-      </w:r>
-    </w:p>
-    <w:p>
-      <w:pPr>
-        <w:pStyle w:val="Akapitzlist"/>
-        <w:ind w:left="1440"/>
-        <w:jc w:val="both"/>
-        <w:rPr>
-          <w:rFonts w:asciiTheme="minorHAnsi" w:hAnsiTheme="minorHAnsi" w:cstheme="minorHAnsi"/>
-          <w:sz w:val="22"/>
-          <w:szCs w:val="22"/>
-        </w:rPr>
-      </w:pPr>
-      <w:r>
-        <w:rPr>
-          <w:rFonts w:asciiTheme="minorHAnsi" w:hAnsiTheme="minorHAnsi" w:cstheme="minorHAnsi"/>
-          <w:sz w:val="22"/>
-          <w:szCs w:val="22"/>
-        </w:rPr>
-        <w:lastRenderedPageBreak/>
-        <w:t>Zadowoleni klienci: System umożliwia śledzenie preferencji klientów i dostosowywanie oferty, co może zwiększyć ich zadowolenie.</w:t>
-      </w:r>
-    </w:p>
-    <w:p>
-      <w:pPr>
-        <w:pStyle w:val="Akapitzlist"/>
-        <w:ind w:left="1440"/>
-        <w:jc w:val="both"/>
-        <w:rPr>
-          <w:rFonts w:asciiTheme="minorHAnsi" w:hAnsiTheme="minorHAnsi" w:cstheme="minorHAnsi"/>
-          <w:sz w:val="22"/>
-          <w:szCs w:val="22"/>
-        </w:rPr>
-      </w:pPr>
-      <w:r>
-        <w:rPr>
-          <w:rFonts w:asciiTheme="minorHAnsi" w:hAnsiTheme="minorHAnsi" w:cstheme="minorHAnsi"/>
-          <w:sz w:val="22"/>
-          <w:szCs w:val="22"/>
-        </w:rPr>
-        <w:t>Rozszerzenie usług: Na podstawie danych zgromadzonych w systemie, siłownia może wprowadzić nowe, spersonalizowane programy treningowe czy usługi dodatkowe.</w:t>
-      </w:r>
-    </w:p>
-    <w:p>
-      <w:pPr>
-        <w:pStyle w:val="Akapitzlist"/>
-        <w:ind w:left="1440"/>
-        <w:jc w:val="both"/>
-        <w:rPr>
-          <w:rFonts w:asciiTheme="minorHAnsi" w:hAnsiTheme="minorHAnsi" w:cstheme="minorHAnsi"/>
-          <w:sz w:val="22"/>
-          <w:szCs w:val="22"/>
-        </w:rPr>
-      </w:pPr>
-    </w:p>
-    <w:p>
-      <w:pPr>
-        <w:pStyle w:val="Akapitzlist"/>
-        <w:ind w:left="1440"/>
-        <w:jc w:val="both"/>
-        <w:rPr>
-          <w:rFonts w:asciiTheme="minorHAnsi" w:hAnsiTheme="minorHAnsi" w:cstheme="minorHAnsi"/>
-          <w:sz w:val="22"/>
-          <w:szCs w:val="22"/>
-        </w:rPr>
-      </w:pPr>
-      <w:r>
-        <w:rPr>
-          <w:rFonts w:asciiTheme="minorHAnsi" w:hAnsiTheme="minorHAnsi" w:cstheme="minorHAnsi"/>
-          <w:sz w:val="22"/>
-          <w:szCs w:val="22"/>
-        </w:rPr>
-        <w:t>Zagrożenia:</w:t>
-      </w:r>
-    </w:p>
-    <w:p>
-      <w:pPr>
-        <w:pStyle w:val="Akapitzlist"/>
-        <w:ind w:left="1440"/>
-        <w:jc w:val="both"/>
-        <w:rPr>
-          <w:rFonts w:asciiTheme="minorHAnsi" w:hAnsiTheme="minorHAnsi" w:cstheme="minorHAnsi"/>
-          <w:sz w:val="22"/>
-          <w:szCs w:val="22"/>
-        </w:rPr>
-      </w:pPr>
-    </w:p>
-    <w:p>
-      <w:pPr>
-        <w:pStyle w:val="Akapitzlist"/>
-        <w:ind w:left="1440"/>
+        <w:ind w:left="1800"/>
         <w:jc w:val="both"/>
         <w:rPr>
           <w:rFonts w:asciiTheme="minorHAnsi" w:hAnsiTheme="minorHAnsi" w:cstheme="minorHAnsi"/>
@@ -1278,7 +1285,7 @@
     <w:p>
       <w:pPr>
         <w:pStyle w:val="Akapitzlist"/>
-        <w:ind w:left="1440"/>
+        <w:ind w:left="1800"/>
         <w:jc w:val="both"/>
         <w:rPr>
           <w:rFonts w:asciiTheme="minorHAnsi" w:hAnsiTheme="minorHAnsi" w:cstheme="minorHAnsi"/>
@@ -1298,7 +1305,7 @@
     <w:p>
       <w:pPr>
         <w:pStyle w:val="Akapitzlist"/>
-        <w:ind w:left="1440"/>
+        <w:ind w:left="1800"/>
         <w:jc w:val="both"/>
         <w:rPr>
           <w:rFonts w:asciiTheme="minorHAnsi" w:hAnsiTheme="minorHAnsi" w:cstheme="minorHAnsi"/>
@@ -1781,6 +1788,7 @@
           <w:sz w:val="22"/>
           <w:szCs w:val="22"/>
         </w:rPr>
+        <w:lastRenderedPageBreak/>
         <w:t>Przygotowanie planu wdrożenia systemu, uwzględniając specyfikę środowiska akademickiego.</w:t>
       </w:r>
     </w:p>
@@ -1803,6 +1811,18 @@
         </w:rPr>
         <w:t>Przeprowadzenie krótkich prezentacji systemu dla użytkowników w celu uzyskania opinii.</w:t>
       </w:r>
+    </w:p>
+    <w:p>
+      <w:pPr>
+        <w:pStyle w:val="Akapitzlist"/>
+        <w:ind w:left="1800"/>
+        <w:jc w:val="both"/>
+        <w:rPr>
+          <w:rFonts w:asciiTheme="minorHAnsi" w:hAnsiTheme="minorHAnsi" w:cstheme="minorHAnsi"/>
+          <w:sz w:val="22"/>
+          <w:szCs w:val="22"/>
+        </w:rPr>
+      </w:pPr>
     </w:p>
     <w:p>
       <w:pPr>
@@ -1824,14 +1844,434 @@
           <w:sz w:val="22"/>
           <w:szCs w:val="22"/>
         </w:rPr>
-        <w:t>Cel, zakres, techniczną wykonalność systemu i koszt jego wytworzenia. e) Harmonogram.</w:t>
-      </w:r>
-    </w:p>
-    <w:p>
-      <w:pPr>
-        <w:ind w:left="360"/>
-        <w:jc w:val="both"/>
-      </w:pPr>
+        <w:t>Cel, zakres, techniczną wykonalność systemu i koszt jego wytworzenia.</w:t>
+      </w:r>
+      <w:r>
+        <w:rPr>
+          <w:rFonts w:asciiTheme="minorHAnsi" w:hAnsiTheme="minorHAnsi" w:cstheme="minorHAnsi"/>
+          <w:sz w:val="22"/>
+          <w:szCs w:val="22"/>
+        </w:rPr>
+        <w:br/>
+      </w:r>
+      <w:r>
+        <w:rPr>
+          <w:rFonts w:asciiTheme="minorHAnsi" w:hAnsiTheme="minorHAnsi" w:cstheme="minorHAnsi"/>
+          <w:sz w:val="22"/>
+          <w:szCs w:val="22"/>
+        </w:rPr>
+        <w:t xml:space="preserve"> </w:t>
+      </w:r>
+    </w:p>
+    <w:p>
+      <w:pPr>
+        <w:pStyle w:val="Akapitzlist"/>
+        <w:numPr>
+          <w:ilvl w:val="0"/>
+          <w:numId w:val="3"/>
+        </w:numPr>
+        <w:jc w:val="both"/>
+        <w:rPr>
+          <w:rFonts w:asciiTheme="minorHAnsi" w:hAnsiTheme="minorHAnsi" w:cstheme="minorHAnsi"/>
+          <w:sz w:val="22"/>
+          <w:szCs w:val="22"/>
+        </w:rPr>
+      </w:pPr>
+      <w:r>
+        <w:rPr>
+          <w:rFonts w:asciiTheme="minorHAnsi" w:hAnsiTheme="minorHAnsi" w:cstheme="minorHAnsi"/>
+          <w:sz w:val="22"/>
+          <w:szCs w:val="22"/>
+        </w:rPr>
+        <w:t>Cel:</w:t>
+      </w:r>
+    </w:p>
+    <w:p>
+      <w:pPr>
+        <w:ind w:left="1800"/>
+        <w:jc w:val="both"/>
+        <w:rPr>
+          <w:rFonts w:asciiTheme="minorHAnsi" w:hAnsiTheme="minorHAnsi" w:cstheme="minorHAnsi"/>
+          <w:sz w:val="22"/>
+          <w:szCs w:val="22"/>
+        </w:rPr>
+      </w:pPr>
+      <w:r>
+        <w:rPr>
+          <w:rFonts w:asciiTheme="minorHAnsi" w:hAnsiTheme="minorHAnsi" w:cstheme="minorHAnsi"/>
+          <w:sz w:val="22"/>
+          <w:szCs w:val="22"/>
+        </w:rPr>
+        <w:t>Stworzenie efektywnego systemu obsługi siłowni, który usprawni zarządzanie klientami, harmonogramami zajęć oraz zasobami, prowadząc do zwiększenia efektywności operacyjnej.</w:t>
+      </w:r>
+    </w:p>
+    <w:p>
+      <w:pPr>
+        <w:ind w:left="1416"/>
+        <w:jc w:val="both"/>
+        <w:rPr>
+          <w:rFonts w:asciiTheme="minorHAnsi" w:hAnsiTheme="minorHAnsi" w:cstheme="minorHAnsi"/>
+          <w:sz w:val="22"/>
+          <w:szCs w:val="22"/>
+        </w:rPr>
+      </w:pPr>
+    </w:p>
+    <w:p>
+      <w:pPr>
+        <w:pStyle w:val="Akapitzlist"/>
+        <w:numPr>
+          <w:ilvl w:val="0"/>
+          <w:numId w:val="3"/>
+        </w:numPr>
+        <w:jc w:val="both"/>
+        <w:rPr>
+          <w:rFonts w:asciiTheme="minorHAnsi" w:hAnsiTheme="minorHAnsi" w:cstheme="minorHAnsi"/>
+          <w:sz w:val="22"/>
+          <w:szCs w:val="22"/>
+        </w:rPr>
+      </w:pPr>
+      <w:r>
+        <w:rPr>
+          <w:rFonts w:asciiTheme="minorHAnsi" w:hAnsiTheme="minorHAnsi" w:cstheme="minorHAnsi"/>
+          <w:sz w:val="22"/>
+          <w:szCs w:val="22"/>
+        </w:rPr>
+        <w:t>Zakres:</w:t>
+      </w:r>
+    </w:p>
+    <w:p>
+      <w:pPr>
+        <w:ind w:left="1800"/>
+        <w:jc w:val="both"/>
+        <w:rPr>
+          <w:rFonts w:asciiTheme="minorHAnsi" w:hAnsiTheme="minorHAnsi" w:cstheme="minorHAnsi"/>
+          <w:sz w:val="22"/>
+          <w:szCs w:val="22"/>
+        </w:rPr>
+      </w:pPr>
+      <w:r>
+        <w:rPr>
+          <w:rFonts w:asciiTheme="minorHAnsi" w:hAnsiTheme="minorHAnsi" w:cstheme="minorHAnsi"/>
+          <w:sz w:val="22"/>
+          <w:szCs w:val="22"/>
+        </w:rPr>
+        <w:t>System obejmie rejestrację klientów, zarządzanie harmonogramem zajęć, monitoring sprzętu oraz generowanie raportów operacyjnych.</w:t>
+      </w:r>
+    </w:p>
+    <w:p>
+      <w:pPr>
+        <w:ind w:left="1800"/>
+        <w:jc w:val="both"/>
+        <w:rPr>
+          <w:rFonts w:asciiTheme="minorHAnsi" w:hAnsiTheme="minorHAnsi" w:cstheme="minorHAnsi"/>
+          <w:sz w:val="22"/>
+          <w:szCs w:val="22"/>
+        </w:rPr>
+      </w:pPr>
+      <w:r>
+        <w:rPr>
+          <w:rFonts w:asciiTheme="minorHAnsi" w:hAnsiTheme="minorHAnsi" w:cstheme="minorHAnsi"/>
+          <w:sz w:val="22"/>
+          <w:szCs w:val="22"/>
+        </w:rPr>
+        <w:t>Interfejs użytkownika umożliwi łatwe nawigowanie i dostęp do kluczowych informacji.</w:t>
+      </w:r>
+    </w:p>
+    <w:p>
+      <w:pPr>
+        <w:ind w:left="1800"/>
+        <w:jc w:val="both"/>
+        <w:rPr>
+          <w:rFonts w:asciiTheme="minorHAnsi" w:hAnsiTheme="minorHAnsi" w:cstheme="minorHAnsi"/>
+          <w:sz w:val="22"/>
+          <w:szCs w:val="22"/>
+        </w:rPr>
+      </w:pPr>
+      <w:r>
+        <w:rPr>
+          <w:rFonts w:asciiTheme="minorHAnsi" w:hAnsiTheme="minorHAnsi" w:cstheme="minorHAnsi"/>
+          <w:sz w:val="22"/>
+          <w:szCs w:val="22"/>
+        </w:rPr>
+        <w:t>Bezpieczne przechowywanie danych osobowych klientów zgodnie z obowiązującymi przepisami.</w:t>
+      </w:r>
+    </w:p>
+    <w:p>
+      <w:pPr>
+        <w:ind w:left="1416"/>
+        <w:jc w:val="both"/>
+        <w:rPr>
+          <w:rFonts w:asciiTheme="minorHAnsi" w:hAnsiTheme="minorHAnsi" w:cstheme="minorHAnsi"/>
+          <w:sz w:val="22"/>
+          <w:szCs w:val="22"/>
+        </w:rPr>
+      </w:pPr>
+    </w:p>
+    <w:p>
+      <w:pPr>
+        <w:pStyle w:val="Akapitzlist"/>
+        <w:numPr>
+          <w:ilvl w:val="0"/>
+          <w:numId w:val="3"/>
+        </w:numPr>
+        <w:jc w:val="both"/>
+        <w:rPr>
+          <w:rFonts w:asciiTheme="minorHAnsi" w:hAnsiTheme="minorHAnsi" w:cstheme="minorHAnsi"/>
+          <w:sz w:val="22"/>
+          <w:szCs w:val="22"/>
+        </w:rPr>
+      </w:pPr>
+      <w:r>
+        <w:rPr>
+          <w:rFonts w:asciiTheme="minorHAnsi" w:hAnsiTheme="minorHAnsi" w:cstheme="minorHAnsi"/>
+          <w:sz w:val="22"/>
+          <w:szCs w:val="22"/>
+        </w:rPr>
+        <w:t>Techniczna Wykonalność:</w:t>
+      </w:r>
+    </w:p>
+    <w:p>
+      <w:pPr>
+        <w:ind w:left="1800"/>
+        <w:jc w:val="both"/>
+        <w:rPr>
+          <w:rFonts w:asciiTheme="minorHAnsi" w:hAnsiTheme="minorHAnsi" w:cstheme="minorHAnsi"/>
+          <w:sz w:val="22"/>
+          <w:szCs w:val="22"/>
+        </w:rPr>
+      </w:pPr>
+      <w:r>
+        <w:rPr>
+          <w:rFonts w:asciiTheme="minorHAnsi" w:hAnsiTheme="minorHAnsi" w:cstheme="minorHAnsi"/>
+          <w:sz w:val="22"/>
+          <w:szCs w:val="22"/>
+        </w:rPr>
+        <w:t xml:space="preserve">Propozycja PHP w połączeniu z </w:t>
+      </w:r>
+      <w:proofErr w:type="spellStart"/>
+      <w:r>
+        <w:rPr>
+          <w:rFonts w:asciiTheme="minorHAnsi" w:hAnsiTheme="minorHAnsi" w:cstheme="minorHAnsi"/>
+          <w:sz w:val="22"/>
+          <w:szCs w:val="22"/>
+        </w:rPr>
+        <w:t>Pythonem</w:t>
+      </w:r>
+      <w:proofErr w:type="spellEnd"/>
+      <w:r>
+        <w:rPr>
+          <w:rFonts w:asciiTheme="minorHAnsi" w:hAnsiTheme="minorHAnsi" w:cstheme="minorHAnsi"/>
+          <w:sz w:val="22"/>
+          <w:szCs w:val="22"/>
+        </w:rPr>
+        <w:t xml:space="preserve"> oraz bazą danych MySQL wydaje się być rozsądnym wyborem, zwłaszcza jeśli chodzi o tworzenie systemu obsługi siłowni. </w:t>
+      </w:r>
+    </w:p>
+    <w:p>
+      <w:pPr>
+        <w:ind w:left="1800"/>
+        <w:jc w:val="both"/>
+        <w:rPr>
+          <w:rFonts w:asciiTheme="minorHAnsi" w:hAnsiTheme="minorHAnsi" w:cstheme="minorHAnsi"/>
+          <w:sz w:val="22"/>
+          <w:szCs w:val="22"/>
+        </w:rPr>
+      </w:pPr>
+      <w:r>
+        <w:rPr>
+          <w:rFonts w:asciiTheme="minorHAnsi" w:hAnsiTheme="minorHAnsi" w:cstheme="minorHAnsi"/>
+          <w:sz w:val="22"/>
+          <w:szCs w:val="22"/>
+        </w:rPr>
+        <w:t>społeczność programistyczną oraz obfitość dostępnych zasobów i narzędzi.</w:t>
+      </w:r>
+    </w:p>
+    <w:p>
+      <w:pPr>
+        <w:ind w:left="1416"/>
+        <w:jc w:val="both"/>
+        <w:rPr>
+          <w:rFonts w:asciiTheme="minorHAnsi" w:hAnsiTheme="minorHAnsi" w:cstheme="minorHAnsi"/>
+          <w:sz w:val="22"/>
+          <w:szCs w:val="22"/>
+        </w:rPr>
+      </w:pPr>
+    </w:p>
+    <w:p>
+      <w:pPr>
+        <w:pStyle w:val="Akapitzlist"/>
+        <w:numPr>
+          <w:ilvl w:val="0"/>
+          <w:numId w:val="3"/>
+        </w:numPr>
+        <w:jc w:val="both"/>
+        <w:rPr>
+          <w:rFonts w:asciiTheme="minorHAnsi" w:hAnsiTheme="minorHAnsi" w:cstheme="minorHAnsi"/>
+          <w:sz w:val="22"/>
+          <w:szCs w:val="22"/>
+        </w:rPr>
+      </w:pPr>
+      <w:r>
+        <w:rPr>
+          <w:rFonts w:asciiTheme="minorHAnsi" w:hAnsiTheme="minorHAnsi" w:cstheme="minorHAnsi"/>
+          <w:sz w:val="22"/>
+          <w:szCs w:val="22"/>
+        </w:rPr>
+        <w:t>Koszt Wytworzenia:</w:t>
+      </w:r>
+    </w:p>
+    <w:p>
+      <w:pPr>
+        <w:ind w:left="1800"/>
+        <w:jc w:val="both"/>
+        <w:rPr>
+          <w:rFonts w:asciiTheme="minorHAnsi" w:hAnsiTheme="minorHAnsi" w:cstheme="minorHAnsi"/>
+          <w:sz w:val="22"/>
+          <w:szCs w:val="22"/>
+        </w:rPr>
+      </w:pPr>
+      <w:r>
+        <w:rPr>
+          <w:rFonts w:asciiTheme="minorHAnsi" w:hAnsiTheme="minorHAnsi" w:cstheme="minorHAnsi"/>
+          <w:sz w:val="22"/>
+          <w:szCs w:val="22"/>
+        </w:rPr>
+        <w:t>Koszty obejmą zarówno nakłady finansowe na rozwój systemu, jak i zasoby ludzkie (godziny pracy zespołu programistycznego, koszty szkoleń).</w:t>
+      </w:r>
+    </w:p>
+    <w:p>
+      <w:pPr>
+        <w:ind w:left="1800"/>
+        <w:jc w:val="both"/>
+        <w:rPr>
+          <w:rFonts w:asciiTheme="minorHAnsi" w:hAnsiTheme="minorHAnsi" w:cstheme="minorHAnsi"/>
+          <w:sz w:val="22"/>
+          <w:szCs w:val="22"/>
+        </w:rPr>
+      </w:pPr>
+      <w:r>
+        <w:rPr>
+          <w:rFonts w:asciiTheme="minorHAnsi" w:hAnsiTheme="minorHAnsi" w:cstheme="minorHAnsi"/>
+          <w:sz w:val="22"/>
+          <w:szCs w:val="22"/>
+        </w:rPr>
+        <w:t>Szczegółowy budżet zostanie opracowany w trakcie analizy kosztów, uwzględniając zakup licencji, szkolenia oraz testy.</w:t>
+      </w:r>
+    </w:p>
+    <w:p>
+      <w:pPr>
+        <w:ind w:left="1416"/>
+        <w:jc w:val="both"/>
+        <w:rPr>
+          <w:rFonts w:asciiTheme="minorHAnsi" w:hAnsiTheme="minorHAnsi" w:cstheme="minorHAnsi"/>
+          <w:sz w:val="22"/>
+          <w:szCs w:val="22"/>
+        </w:rPr>
+      </w:pPr>
+    </w:p>
+    <w:p>
+      <w:pPr>
+        <w:pStyle w:val="Akapitzlist"/>
+        <w:numPr>
+          <w:ilvl w:val="1"/>
+          <w:numId w:val="1"/>
+        </w:numPr>
+        <w:jc w:val="both"/>
+        <w:rPr>
+          <w:rFonts w:asciiTheme="minorHAnsi" w:hAnsiTheme="minorHAnsi" w:cstheme="minorHAnsi"/>
+          <w:sz w:val="22"/>
+          <w:szCs w:val="22"/>
+        </w:rPr>
+      </w:pPr>
+      <w:r>
+        <w:rPr>
+          <w:rFonts w:asciiTheme="minorHAnsi" w:hAnsiTheme="minorHAnsi" w:cstheme="minorHAnsi"/>
+          <w:sz w:val="22"/>
+          <w:szCs w:val="22"/>
+        </w:rPr>
+        <w:t>Harmonogram.</w:t>
+      </w:r>
+    </w:p>
+    <w:p>
+      <w:pPr>
+        <w:ind w:left="1080"/>
+        <w:jc w:val="both"/>
+      </w:pPr>
+    </w:p>
+    <w:p>
+      <w:pPr>
+        <w:ind w:left="1080"/>
+        <w:jc w:val="both"/>
+        <w:rPr>
+          <w:rFonts w:asciiTheme="minorHAnsi" w:hAnsiTheme="minorHAnsi" w:cstheme="minorHAnsi"/>
+        </w:rPr>
+      </w:pPr>
+      <w:r>
+        <w:rPr>
+          <w:rFonts w:asciiTheme="minorHAnsi" w:hAnsiTheme="minorHAnsi" w:cstheme="minorHAnsi"/>
+        </w:rPr>
+        <w:t>1. Przygotowanie i uzasadnienie potrzeby realizacji. Analiza problemu.</w:t>
+      </w:r>
+    </w:p>
+    <w:p>
+      <w:pPr>
+        <w:ind w:left="1080"/>
+        <w:jc w:val="both"/>
+        <w:rPr>
+          <w:rFonts w:asciiTheme="minorHAnsi" w:hAnsiTheme="minorHAnsi" w:cstheme="minorHAnsi"/>
+        </w:rPr>
+      </w:pPr>
+      <w:r>
+        <w:rPr>
+          <w:rFonts w:asciiTheme="minorHAnsi" w:hAnsiTheme="minorHAnsi" w:cstheme="minorHAnsi"/>
+        </w:rPr>
+        <w:t>2. FAZA PROJEKTOWA.</w:t>
+      </w:r>
+    </w:p>
+    <w:p>
+      <w:pPr>
+        <w:ind w:left="1080"/>
+        <w:jc w:val="both"/>
+        <w:rPr>
+          <w:rFonts w:asciiTheme="minorHAnsi" w:hAnsiTheme="minorHAnsi" w:cstheme="minorHAnsi"/>
+        </w:rPr>
+      </w:pPr>
+      <w:r>
+        <w:rPr>
+          <w:rFonts w:asciiTheme="minorHAnsi" w:hAnsiTheme="minorHAnsi" w:cstheme="minorHAnsi"/>
+        </w:rPr>
+        <w:t>3. IMPLEMENTACJA I WALIDACJA.</w:t>
+      </w:r>
+    </w:p>
+    <w:p>
+      <w:pPr>
+        <w:ind w:left="1080"/>
+        <w:jc w:val="both"/>
+        <w:rPr>
+          <w:rFonts w:asciiTheme="minorHAnsi" w:hAnsiTheme="minorHAnsi" w:cstheme="minorHAnsi"/>
+        </w:rPr>
+      </w:pPr>
+      <w:r>
+        <w:rPr>
+          <w:rFonts w:asciiTheme="minorHAnsi" w:hAnsiTheme="minorHAnsi" w:cstheme="minorHAnsi"/>
+        </w:rPr>
+        <w:t>4. WDROŻENIE APLIKACJI.</w:t>
+      </w:r>
+    </w:p>
+    <w:p>
+      <w:pPr>
+        <w:ind w:left="1080"/>
+        <w:jc w:val="both"/>
+        <w:rPr>
+          <w:rFonts w:asciiTheme="minorHAnsi" w:hAnsiTheme="minorHAnsi" w:cstheme="minorHAnsi"/>
+        </w:rPr>
+      </w:pPr>
+      <w:r>
+        <w:rPr>
+          <w:rFonts w:asciiTheme="minorHAnsi" w:hAnsiTheme="minorHAnsi" w:cstheme="minorHAnsi"/>
+        </w:rPr>
+        <w:t>5. Prezentacja na forum publicznym i zaliczenie całości.</w:t>
+      </w:r>
     </w:p>
     <w:sectPr>
       <w:pgSz w:w="11906" w:h="16838"/>
@@ -2047,7 +2487,120 @@
   <w:abstractNum w:abstractNumId="2" w15:restartNumberingAfterBreak="0">
     <w:nsid w:val="6C222A1B"/>
     <w:multiLevelType w:val="hybridMultilevel"/>
-    <w:tmpl w:val="06704368"/>
+    <w:tmpl w:val="36408A8A"/>
+    <w:lvl w:ilvl="0" w:tplc="04150001">
+      <w:start w:val="1"/>
+      <w:numFmt w:val="bullet"/>
+      <w:lvlText w:val=""/>
+      <w:lvlJc w:val="left"/>
+      <w:pPr>
+        <w:ind w:left="2160" w:hanging="360"/>
+      </w:pPr>
+      <w:rPr>
+        <w:rFonts w:ascii="Symbol" w:hAnsi="Symbol" w:hint="default"/>
+      </w:rPr>
+    </w:lvl>
+    <w:lvl w:ilvl="1" w:tplc="04150003" w:tentative="1">
+      <w:start w:val="1"/>
+      <w:numFmt w:val="bullet"/>
+      <w:lvlText w:val="o"/>
+      <w:lvlJc w:val="left"/>
+      <w:pPr>
+        <w:ind w:left="2880" w:hanging="360"/>
+      </w:pPr>
+      <w:rPr>
+        <w:rFonts w:ascii="Courier New" w:hAnsi="Courier New" w:cs="Courier New" w:hint="default"/>
+      </w:rPr>
+    </w:lvl>
+    <w:lvl w:ilvl="2" w:tplc="04150005" w:tentative="1">
+      <w:start w:val="1"/>
+      <w:numFmt w:val="bullet"/>
+      <w:lvlText w:val=""/>
+      <w:lvlJc w:val="left"/>
+      <w:pPr>
+        <w:ind w:left="3600" w:hanging="360"/>
+      </w:pPr>
+      <w:rPr>
+        <w:rFonts w:ascii="Wingdings" w:hAnsi="Wingdings" w:hint="default"/>
+      </w:rPr>
+    </w:lvl>
+    <w:lvl w:ilvl="3" w:tplc="04150001" w:tentative="1">
+      <w:start w:val="1"/>
+      <w:numFmt w:val="bullet"/>
+      <w:lvlText w:val=""/>
+      <w:lvlJc w:val="left"/>
+      <w:pPr>
+        <w:ind w:left="4320" w:hanging="360"/>
+      </w:pPr>
+      <w:rPr>
+        <w:rFonts w:ascii="Symbol" w:hAnsi="Symbol" w:hint="default"/>
+      </w:rPr>
+    </w:lvl>
+    <w:lvl w:ilvl="4" w:tplc="04150003" w:tentative="1">
+      <w:start w:val="1"/>
+      <w:numFmt w:val="bullet"/>
+      <w:lvlText w:val="o"/>
+      <w:lvlJc w:val="left"/>
+      <w:pPr>
+        <w:ind w:left="5040" w:hanging="360"/>
+      </w:pPr>
+      <w:rPr>
+        <w:rFonts w:ascii="Courier New" w:hAnsi="Courier New" w:cs="Courier New" w:hint="default"/>
+      </w:rPr>
+    </w:lvl>
+    <w:lvl w:ilvl="5" w:tplc="04150005" w:tentative="1">
+      <w:start w:val="1"/>
+      <w:numFmt w:val="bullet"/>
+      <w:lvlText w:val=""/>
+      <w:lvlJc w:val="left"/>
+      <w:pPr>
+        <w:ind w:left="5760" w:hanging="360"/>
+      </w:pPr>
+      <w:rPr>
+        <w:rFonts w:ascii="Wingdings" w:hAnsi="Wingdings" w:hint="default"/>
+      </w:rPr>
+    </w:lvl>
+    <w:lvl w:ilvl="6" w:tplc="04150001" w:tentative="1">
+      <w:start w:val="1"/>
+      <w:numFmt w:val="bullet"/>
+      <w:lvlText w:val=""/>
+      <w:lvlJc w:val="left"/>
+      <w:pPr>
+        <w:ind w:left="6480" w:hanging="360"/>
+      </w:pPr>
+      <w:rPr>
+        <w:rFonts w:ascii="Symbol" w:hAnsi="Symbol" w:hint="default"/>
+      </w:rPr>
+    </w:lvl>
+    <w:lvl w:ilvl="7" w:tplc="04150003" w:tentative="1">
+      <w:start w:val="1"/>
+      <w:numFmt w:val="bullet"/>
+      <w:lvlText w:val="o"/>
+      <w:lvlJc w:val="left"/>
+      <w:pPr>
+        <w:ind w:left="7200" w:hanging="360"/>
+      </w:pPr>
+      <w:rPr>
+        <w:rFonts w:ascii="Courier New" w:hAnsi="Courier New" w:cs="Courier New" w:hint="default"/>
+      </w:rPr>
+    </w:lvl>
+    <w:lvl w:ilvl="8" w:tplc="04150005" w:tentative="1">
+      <w:start w:val="1"/>
+      <w:numFmt w:val="bullet"/>
+      <w:lvlText w:val=""/>
+      <w:lvlJc w:val="left"/>
+      <w:pPr>
+        <w:ind w:left="7920" w:hanging="360"/>
+      </w:pPr>
+      <w:rPr>
+        <w:rFonts w:ascii="Wingdings" w:hAnsi="Wingdings" w:hint="default"/>
+      </w:rPr>
+    </w:lvl>
+  </w:abstractNum>
+  <w:abstractNum w:abstractNumId="3" w15:restartNumberingAfterBreak="0">
+    <w:nsid w:val="7DBF61C9"/>
+    <w:multiLevelType w:val="hybridMultilevel"/>
+    <w:tmpl w:val="60AE49F0"/>
     <w:lvl w:ilvl="0" w:tplc="04150001">
       <w:start w:val="1"/>
       <w:numFmt w:val="bullet"/>
@@ -2165,6 +2718,9 @@
   </w:num>
   <w:num w:numId="3" w16cid:durableId="2101103900">
     <w:abstractNumId w:val="2"/>
+  </w:num>
+  <w:num w:numId="4" w16cid:durableId="2009363316">
+    <w:abstractNumId w:val="3"/>
   </w:num>
 </w:numbering>
 </file>

</xml_diff>

<commit_message>
drobne zmiany w harmonogramie i formatowaniu
</commit_message>
<xml_diff>
--- a/Przygotowanie do realizacji.docx
+++ b/Przygotowanie do realizacji.docx
@@ -274,7 +274,7 @@
               <w:rPr>
                 <w:sz w:val="22"/>
               </w:rPr>
-              <w:t>Indeks:  259157</w:t>
+              <w:t>Indeks: 259157</w:t>
             </w:r>
           </w:p>
           <w:p>
@@ -303,7 +303,7 @@
               <w:rPr>
                 <w:sz w:val="22"/>
               </w:rPr>
-              <w:t xml:space="preserve">Indeks:  </w:t>
+              <w:t>Indeks: 252892</w:t>
             </w:r>
           </w:p>
           <w:p/>
@@ -772,7 +772,7 @@
       <w:pPr>
         <w:pStyle w:val="Akapitzlist"/>
         <w:numPr>
-          <w:ilvl w:val="0"/>
+          <w:ilvl w:val="1"/>
           <w:numId w:val="4"/>
         </w:numPr>
         <w:jc w:val="both"/>
@@ -795,6 +795,74 @@
       <w:pPr>
         <w:pStyle w:val="Akapitzlist"/>
         <w:ind w:left="1440"/>
+        <w:jc w:val="both"/>
+        <w:rPr>
+          <w:rFonts w:asciiTheme="minorHAnsi" w:hAnsiTheme="minorHAnsi" w:cstheme="minorHAnsi"/>
+          <w:sz w:val="22"/>
+          <w:szCs w:val="22"/>
+        </w:rPr>
+      </w:pPr>
+    </w:p>
+    <w:p>
+      <w:pPr>
+        <w:pStyle w:val="Akapitzlist"/>
+        <w:numPr>
+          <w:ilvl w:val="1"/>
+          <w:numId w:val="4"/>
+        </w:numPr>
+        <w:jc w:val="both"/>
+        <w:rPr>
+          <w:rFonts w:asciiTheme="minorHAnsi" w:hAnsiTheme="minorHAnsi" w:cstheme="minorHAnsi"/>
+          <w:sz w:val="22"/>
+          <w:szCs w:val="22"/>
+        </w:rPr>
+      </w:pPr>
+      <w:r>
+        <w:rPr>
+          <w:rFonts w:asciiTheme="minorHAnsi" w:hAnsiTheme="minorHAnsi" w:cstheme="minorHAnsi"/>
+          <w:sz w:val="22"/>
+          <w:szCs w:val="22"/>
+        </w:rPr>
+        <w:t>Stabilność systemu: Zapewnienie stabilności i niezawodności systemu jest kluczowe, aby uniknąć zakłóceń w codziennym funkcjonowaniu siłowni.</w:t>
+      </w:r>
+    </w:p>
+    <w:p>
+      <w:pPr>
+        <w:pStyle w:val="Akapitzlist"/>
+        <w:ind w:left="1440"/>
+        <w:jc w:val="both"/>
+        <w:rPr>
+          <w:rFonts w:asciiTheme="minorHAnsi" w:hAnsiTheme="minorHAnsi" w:cstheme="minorHAnsi"/>
+          <w:sz w:val="22"/>
+          <w:szCs w:val="22"/>
+        </w:rPr>
+      </w:pPr>
+    </w:p>
+    <w:p>
+      <w:pPr>
+        <w:pStyle w:val="Akapitzlist"/>
+        <w:numPr>
+          <w:ilvl w:val="1"/>
+          <w:numId w:val="4"/>
+        </w:numPr>
+        <w:jc w:val="both"/>
+        <w:rPr>
+          <w:rFonts w:asciiTheme="minorHAnsi" w:hAnsiTheme="minorHAnsi" w:cstheme="minorHAnsi"/>
+          <w:sz w:val="22"/>
+          <w:szCs w:val="22"/>
+        </w:rPr>
+      </w:pPr>
+      <w:r>
+        <w:rPr>
+          <w:rFonts w:asciiTheme="minorHAnsi" w:hAnsiTheme="minorHAnsi" w:cstheme="minorHAnsi"/>
+          <w:sz w:val="22"/>
+          <w:szCs w:val="22"/>
+        </w:rPr>
+        <w:t>Zabezpieczenia danych: Skuteczne zabezpieczenie danych osobowych klientów jest niezbędne, aby utrzymać zaufanie i zgodność z przepisami.</w:t>
+      </w:r>
+    </w:p>
+    <w:p>
+      <w:pPr>
         <w:jc w:val="both"/>
         <w:rPr>
           <w:rFonts w:asciiTheme="minorHAnsi" w:hAnsiTheme="minorHAnsi" w:cstheme="minorHAnsi"/>
@@ -823,7 +891,76 @@
           <w:sz w:val="22"/>
           <w:szCs w:val="22"/>
         </w:rPr>
-        <w:t>Stabilność systemu: Zapewnienie stabilności i niezawodności systemu jest kluczowe, aby uniknąć zakłóceń w codziennym funkcjonowaniu siłowni.</w:t>
+        <w:t>Mocne strony:</w:t>
+      </w:r>
+    </w:p>
+    <w:p>
+      <w:pPr>
+        <w:pStyle w:val="Akapitzlist"/>
+        <w:ind w:left="1440"/>
+        <w:jc w:val="both"/>
+        <w:rPr>
+          <w:rFonts w:asciiTheme="minorHAnsi" w:hAnsiTheme="minorHAnsi" w:cstheme="minorHAnsi"/>
+          <w:sz w:val="22"/>
+          <w:szCs w:val="22"/>
+        </w:rPr>
+      </w:pPr>
+    </w:p>
+    <w:p>
+      <w:pPr>
+        <w:ind w:left="1800"/>
+        <w:jc w:val="both"/>
+        <w:rPr>
+          <w:rFonts w:asciiTheme="minorHAnsi" w:hAnsiTheme="minorHAnsi" w:cstheme="minorHAnsi"/>
+          <w:sz w:val="22"/>
+          <w:szCs w:val="22"/>
+        </w:rPr>
+      </w:pPr>
+      <w:r>
+        <w:rPr>
+          <w:rFonts w:asciiTheme="minorHAnsi" w:hAnsiTheme="minorHAnsi" w:cstheme="minorHAnsi"/>
+          <w:sz w:val="22"/>
+          <w:szCs w:val="22"/>
+        </w:rPr>
+        <w:t>Efektywność operacyjna: System pozwoli na szybszą i bardziej precyzyjną obsługę klientów oraz zarządzanie zasobami siłowni.</w:t>
+      </w:r>
+    </w:p>
+    <w:p>
+      <w:pPr>
+        <w:ind w:left="1800"/>
+        <w:jc w:val="both"/>
+        <w:rPr>
+          <w:rFonts w:asciiTheme="minorHAnsi" w:hAnsiTheme="minorHAnsi" w:cstheme="minorHAnsi"/>
+          <w:sz w:val="22"/>
+          <w:szCs w:val="22"/>
+        </w:rPr>
+      </w:pPr>
+      <w:r>
+        <w:rPr>
+          <w:rFonts w:asciiTheme="minorHAnsi" w:hAnsiTheme="minorHAnsi" w:cstheme="minorHAnsi"/>
+          <w:sz w:val="22"/>
+          <w:szCs w:val="22"/>
+        </w:rPr>
+        <w:t>Dostęp do informacji: Pracownicy będą mieli łatwy dostęp do kluczowych danych, takich jak harmonogram zajęć, dane personalne klientów czy stan sprzętu.</w:t>
+      </w:r>
+    </w:p>
+    <w:p>
+      <w:pPr>
+        <w:ind w:left="1800"/>
+        <w:jc w:val="both"/>
+        <w:rPr>
+          <w:rFonts w:asciiTheme="minorHAnsi" w:hAnsiTheme="minorHAnsi" w:cstheme="minorHAnsi"/>
+          <w:sz w:val="22"/>
+          <w:szCs w:val="22"/>
+        </w:rPr>
+      </w:pPr>
+      <w:r>
+        <w:rPr>
+          <w:rFonts w:asciiTheme="minorHAnsi" w:hAnsiTheme="minorHAnsi" w:cstheme="minorHAnsi"/>
+          <w:sz w:val="22"/>
+          <w:szCs w:val="22"/>
+        </w:rPr>
+        <w:t>Usprawnienie procesów: Automatyzacja wielu rutynowych zadań, takich jak rejestracja klientów czy sporządzanie raportów, przyczyni się do usprawnienia działań siłowni.</w:t>
       </w:r>
     </w:p>
     <w:p>
@@ -858,7 +995,79 @@
           <w:sz w:val="22"/>
           <w:szCs w:val="22"/>
         </w:rPr>
-        <w:t>Zabezpieczenia danych: Skuteczne zabezpieczenie danych osobowych klientów jest niezbędne, aby utrzymać zaufanie i zgodność z przepisami.</w:t>
+        <w:t>Słabości:</w:t>
+      </w:r>
+    </w:p>
+    <w:p>
+      <w:pPr>
+        <w:pStyle w:val="Akapitzlist"/>
+        <w:ind w:left="1440"/>
+        <w:jc w:val="both"/>
+        <w:rPr>
+          <w:rFonts w:asciiTheme="minorHAnsi" w:hAnsiTheme="minorHAnsi" w:cstheme="minorHAnsi"/>
+          <w:sz w:val="22"/>
+          <w:szCs w:val="22"/>
+        </w:rPr>
+      </w:pPr>
+    </w:p>
+    <w:p>
+      <w:pPr>
+        <w:pStyle w:val="Akapitzlist"/>
+        <w:ind w:left="1800"/>
+        <w:jc w:val="both"/>
+        <w:rPr>
+          <w:rFonts w:asciiTheme="minorHAnsi" w:hAnsiTheme="minorHAnsi" w:cstheme="minorHAnsi"/>
+          <w:sz w:val="22"/>
+          <w:szCs w:val="22"/>
+        </w:rPr>
+      </w:pPr>
+      <w:r>
+        <w:rPr>
+          <w:rFonts w:asciiTheme="minorHAnsi" w:hAnsiTheme="minorHAnsi" w:cstheme="minorHAnsi"/>
+          <w:sz w:val="22"/>
+          <w:szCs w:val="22"/>
+        </w:rPr>
+        <w:t>Odporność pracowników na zmiany: Przejście na nowy system może napotkać opór ze strony pracowników, szczególnie jeśli są przyzwyczajeni do istniejących rozwiązań.</w:t>
+      </w:r>
+    </w:p>
+    <w:p>
+      <w:pPr>
+        <w:pStyle w:val="Akapitzlist"/>
+        <w:ind w:left="1800"/>
+        <w:jc w:val="both"/>
+        <w:rPr>
+          <w:rFonts w:asciiTheme="minorHAnsi" w:hAnsiTheme="minorHAnsi" w:cstheme="minorHAnsi"/>
+          <w:sz w:val="22"/>
+          <w:szCs w:val="22"/>
+        </w:rPr>
+      </w:pPr>
+      <w:r>
+        <w:rPr>
+          <w:rFonts w:asciiTheme="minorHAnsi" w:hAnsiTheme="minorHAnsi" w:cstheme="minorHAnsi"/>
+          <w:sz w:val="22"/>
+          <w:szCs w:val="22"/>
+        </w:rPr>
+        <w:t>Koszty wdrożenia: Wprowadzenie nowego systemu wymagać będzie nakładów finansowych na szkolenia, dostosowanie się do nowego środowiska i utratę czasu na pierwsze kroki.</w:t>
+      </w:r>
+    </w:p>
+    <w:p>
+      <w:pPr>
+        <w:pStyle w:val="Akapitzlist"/>
+        <w:ind w:left="1800"/>
+        <w:jc w:val="both"/>
+        <w:rPr>
+          <w:rFonts w:asciiTheme="minorHAnsi" w:hAnsiTheme="minorHAnsi" w:cstheme="minorHAnsi"/>
+          <w:sz w:val="22"/>
+          <w:szCs w:val="22"/>
+        </w:rPr>
+      </w:pPr>
+      <w:r>
+        <w:rPr>
+          <w:rFonts w:asciiTheme="minorHAnsi" w:hAnsiTheme="minorHAnsi" w:cstheme="minorHAnsi"/>
+          <w:sz w:val="22"/>
+          <w:szCs w:val="22"/>
+        </w:rPr>
+        <w:t>Ryzyko błędów systemowych: Istnieje ryzyko wystąpienia błędów w systemie, co może wpłynąć na prawidłowe funkcjonowanie siłowni i zniechęcić zarówno pracowników, jak i klientów.</w:t>
       </w:r>
     </w:p>
     <w:p>
@@ -893,7 +1102,80 @@
           <w:sz w:val="22"/>
           <w:szCs w:val="22"/>
         </w:rPr>
-        <w:t>Rozszerzmy trochę analizę SWOT dla systemu obsługi siłowni:</w:t>
+        <w:lastRenderedPageBreak/>
+        <w:t>Szanse:</w:t>
+      </w:r>
+    </w:p>
+    <w:p>
+      <w:pPr>
+        <w:pStyle w:val="Akapitzlist"/>
+        <w:ind w:left="1440"/>
+        <w:jc w:val="both"/>
+        <w:rPr>
+          <w:rFonts w:asciiTheme="minorHAnsi" w:hAnsiTheme="minorHAnsi" w:cstheme="minorHAnsi"/>
+          <w:sz w:val="22"/>
+          <w:szCs w:val="22"/>
+        </w:rPr>
+      </w:pPr>
+    </w:p>
+    <w:p>
+      <w:pPr>
+        <w:pStyle w:val="Akapitzlist"/>
+        <w:ind w:left="1800"/>
+        <w:jc w:val="both"/>
+        <w:rPr>
+          <w:rFonts w:asciiTheme="minorHAnsi" w:hAnsiTheme="minorHAnsi" w:cstheme="minorHAnsi"/>
+          <w:sz w:val="22"/>
+          <w:szCs w:val="22"/>
+        </w:rPr>
+      </w:pPr>
+      <w:r>
+        <w:rPr>
+          <w:rFonts w:asciiTheme="minorHAnsi" w:hAnsiTheme="minorHAnsi" w:cstheme="minorHAnsi"/>
+          <w:sz w:val="22"/>
+          <w:szCs w:val="22"/>
+        </w:rPr>
+        <w:t>Rozwój biznesowy: Efektywniejsza obsługa klientów może przyczynić się do zwiększenia liczby członków siłowni.</w:t>
+      </w:r>
+    </w:p>
+    <w:p>
+      <w:pPr>
+        <w:pStyle w:val="Akapitzlist"/>
+        <w:ind w:left="1800"/>
+        <w:jc w:val="both"/>
+        <w:rPr>
+          <w:rFonts w:asciiTheme="minorHAnsi" w:hAnsiTheme="minorHAnsi" w:cstheme="minorHAnsi"/>
+          <w:sz w:val="22"/>
+          <w:szCs w:val="22"/>
+        </w:rPr>
+      </w:pPr>
+      <w:r>
+        <w:rPr>
+          <w:rFonts w:asciiTheme="minorHAnsi" w:hAnsiTheme="minorHAnsi" w:cstheme="minorHAnsi"/>
+          <w:sz w:val="22"/>
+          <w:szCs w:val="22"/>
+        </w:rPr>
+        <w:t>Zadowoleni klienci: System umożliwia śledzenie preferencji klientów i dostosowywanie oferty, co może zwiększyć ich zadowolenie.</w:t>
+      </w:r>
+    </w:p>
+    <w:p>
+      <w:pPr>
+        <w:pStyle w:val="Akapitzlist"/>
+        <w:ind w:left="1800"/>
+        <w:jc w:val="both"/>
+        <w:rPr>
+          <w:rFonts w:asciiTheme="minorHAnsi" w:hAnsiTheme="minorHAnsi" w:cstheme="minorHAnsi"/>
+          <w:sz w:val="22"/>
+          <w:szCs w:val="22"/>
+        </w:rPr>
+      </w:pPr>
+      <w:r>
+        <w:rPr>
+          <w:rFonts w:asciiTheme="minorHAnsi" w:hAnsiTheme="minorHAnsi" w:cstheme="minorHAnsi"/>
+          <w:sz w:val="22"/>
+          <w:szCs w:val="22"/>
+        </w:rPr>
+        <w:t>Rozszerzenie usług: Na podstawie danych zgromadzonych w systemie, siłownia może wprowadzić nowe, spersonalizowane programy treningowe czy usługi dodatkowe.</w:t>
       </w:r>
     </w:p>
     <w:p>
@@ -928,7 +1210,7 @@
           <w:sz w:val="22"/>
           <w:szCs w:val="22"/>
         </w:rPr>
-        <w:t>Mocne strony:</w:t>
+        <w:t>Zagrożenia:</w:t>
       </w:r>
     </w:p>
     <w:p>
@@ -945,6 +1227,7 @@
     </w:p>
     <w:p>
       <w:pPr>
+        <w:pStyle w:val="Akapitzlist"/>
         <w:ind w:left="1800"/>
         <w:jc w:val="both"/>
         <w:rPr>
@@ -959,11 +1242,12 @@
           <w:sz w:val="22"/>
           <w:szCs w:val="22"/>
         </w:rPr>
-        <w:t>Efektywność operacyjna: System pozwoli na szybszą i bardziej precyzyjną obsługę klientów oraz zarządzanie zasobami siłowni.</w:t>
-      </w:r>
-    </w:p>
-    <w:p>
-      <w:pPr>
+        <w:t>Błędy w systemie: Ewentualne błędy w programie mogą prowadzić do przerw w działaniu siłowni, co może wpłynąć na reputację i zaufanie klientów.</w:t>
+      </w:r>
+    </w:p>
+    <w:p>
+      <w:pPr>
+        <w:pStyle w:val="Akapitzlist"/>
         <w:ind w:left="1800"/>
         <w:jc w:val="both"/>
         <w:rPr>
@@ -978,11 +1262,12 @@
           <w:sz w:val="22"/>
           <w:szCs w:val="22"/>
         </w:rPr>
-        <w:t>Dostęp do informacji: Pracownicy będą mieli łatwy dostęp do kluczowych danych, takich jak harmonogram zajęć, dane personalne klientów czy stan sprzętu.</w:t>
-      </w:r>
-    </w:p>
-    <w:p>
-      <w:pPr>
+        <w:t>Konkurencja na rynku: Jeśli inne siłownie wprowadzą bardziej zaawansowane systemy, nasza siłownia może stracić przewagę konkurencyjną.</w:t>
+      </w:r>
+    </w:p>
+    <w:p>
+      <w:pPr>
+        <w:pStyle w:val="Akapitzlist"/>
         <w:ind w:left="1800"/>
         <w:jc w:val="both"/>
         <w:rPr>
@@ -997,7 +1282,7 @@
           <w:sz w:val="22"/>
           <w:szCs w:val="22"/>
         </w:rPr>
-        <w:t>Usprawnienie procesów: Automatyzacja wielu rutynowych zadań, takich jak rejestracja klientów czy sporządzanie raportów, przyczyni się do usprawnienia działań siłowni.</w:t>
+        <w:t>Znaczenie danych osobowych: Wprowadzenie systemu wymagać będzie odpowiednich zabezpieczeń, aby chronić prywatność klientów i unikać ewentualnych problemów prawnych.</w:t>
       </w:r>
     </w:p>
     <w:p>
@@ -1011,316 +1296,6 @@
           <w:szCs w:val="22"/>
         </w:rPr>
       </w:pPr>
-    </w:p>
-    <w:p>
-      <w:pPr>
-        <w:pStyle w:val="Akapitzlist"/>
-        <w:numPr>
-          <w:ilvl w:val="0"/>
-          <w:numId w:val="4"/>
-        </w:numPr>
-        <w:jc w:val="both"/>
-        <w:rPr>
-          <w:rFonts w:asciiTheme="minorHAnsi" w:hAnsiTheme="minorHAnsi" w:cstheme="minorHAnsi"/>
-          <w:sz w:val="22"/>
-          <w:szCs w:val="22"/>
-        </w:rPr>
-      </w:pPr>
-      <w:r>
-        <w:rPr>
-          <w:rFonts w:asciiTheme="minorHAnsi" w:hAnsiTheme="minorHAnsi" w:cstheme="minorHAnsi"/>
-          <w:sz w:val="22"/>
-          <w:szCs w:val="22"/>
-        </w:rPr>
-        <w:t>Słabości:</w:t>
-      </w:r>
-    </w:p>
-    <w:p>
-      <w:pPr>
-        <w:pStyle w:val="Akapitzlist"/>
-        <w:ind w:left="1440"/>
-        <w:jc w:val="both"/>
-        <w:rPr>
-          <w:rFonts w:asciiTheme="minorHAnsi" w:hAnsiTheme="minorHAnsi" w:cstheme="minorHAnsi"/>
-          <w:sz w:val="22"/>
-          <w:szCs w:val="22"/>
-        </w:rPr>
-      </w:pPr>
-    </w:p>
-    <w:p>
-      <w:pPr>
-        <w:pStyle w:val="Akapitzlist"/>
-        <w:ind w:left="1800"/>
-        <w:jc w:val="both"/>
-        <w:rPr>
-          <w:rFonts w:asciiTheme="minorHAnsi" w:hAnsiTheme="minorHAnsi" w:cstheme="minorHAnsi"/>
-          <w:sz w:val="22"/>
-          <w:szCs w:val="22"/>
-        </w:rPr>
-      </w:pPr>
-      <w:r>
-        <w:rPr>
-          <w:rFonts w:asciiTheme="minorHAnsi" w:hAnsiTheme="minorHAnsi" w:cstheme="minorHAnsi"/>
-          <w:sz w:val="22"/>
-          <w:szCs w:val="22"/>
-        </w:rPr>
-        <w:t>Odporność pracowników na zmiany: Przejście na nowy system może napotkać opór ze strony pracowników, szczególnie jeśli są przyzwyczajeni do istniejących rozwiązań.</w:t>
-      </w:r>
-    </w:p>
-    <w:p>
-      <w:pPr>
-        <w:pStyle w:val="Akapitzlist"/>
-        <w:ind w:left="1800"/>
-        <w:jc w:val="both"/>
-        <w:rPr>
-          <w:rFonts w:asciiTheme="minorHAnsi" w:hAnsiTheme="minorHAnsi" w:cstheme="minorHAnsi"/>
-          <w:sz w:val="22"/>
-          <w:szCs w:val="22"/>
-        </w:rPr>
-      </w:pPr>
-      <w:r>
-        <w:rPr>
-          <w:rFonts w:asciiTheme="minorHAnsi" w:hAnsiTheme="minorHAnsi" w:cstheme="minorHAnsi"/>
-          <w:sz w:val="22"/>
-          <w:szCs w:val="22"/>
-        </w:rPr>
-        <w:t>Koszty wdrożenia: Wprowadzenie nowego systemu wymagać będzie nakładów finansowych na szkolenia, dostosowanie się do nowego środowiska i utratę czasu na pierwsze kroki.</w:t>
-      </w:r>
-    </w:p>
-    <w:p>
-      <w:pPr>
-        <w:pStyle w:val="Akapitzlist"/>
-        <w:ind w:left="1800"/>
-        <w:jc w:val="both"/>
-        <w:rPr>
-          <w:rFonts w:asciiTheme="minorHAnsi" w:hAnsiTheme="minorHAnsi" w:cstheme="minorHAnsi"/>
-          <w:sz w:val="22"/>
-          <w:szCs w:val="22"/>
-        </w:rPr>
-      </w:pPr>
-      <w:r>
-        <w:rPr>
-          <w:rFonts w:asciiTheme="minorHAnsi" w:hAnsiTheme="minorHAnsi" w:cstheme="minorHAnsi"/>
-          <w:sz w:val="22"/>
-          <w:szCs w:val="22"/>
-        </w:rPr>
-        <w:t>Ryzyko błędów systemowych: Istnieje ryzyko wystąpienia błędów w systemie, co może wpłynąć na prawidłowe funkcjonowanie siłowni i zniechęcić zarówno pracowników, jak i klientów.</w:t>
-      </w:r>
-    </w:p>
-    <w:p>
-      <w:pPr>
-        <w:pStyle w:val="Akapitzlist"/>
-        <w:ind w:left="1440"/>
-        <w:jc w:val="both"/>
-        <w:rPr>
-          <w:rFonts w:asciiTheme="minorHAnsi" w:hAnsiTheme="minorHAnsi" w:cstheme="minorHAnsi"/>
-          <w:sz w:val="22"/>
-          <w:szCs w:val="22"/>
-        </w:rPr>
-      </w:pPr>
-    </w:p>
-    <w:p>
-      <w:pPr>
-        <w:pStyle w:val="Akapitzlist"/>
-        <w:numPr>
-          <w:ilvl w:val="0"/>
-          <w:numId w:val="4"/>
-        </w:numPr>
-        <w:jc w:val="both"/>
-        <w:rPr>
-          <w:rFonts w:asciiTheme="minorHAnsi" w:hAnsiTheme="minorHAnsi" w:cstheme="minorHAnsi"/>
-          <w:sz w:val="22"/>
-          <w:szCs w:val="22"/>
-        </w:rPr>
-      </w:pPr>
-      <w:r>
-        <w:rPr>
-          <w:rFonts w:asciiTheme="minorHAnsi" w:hAnsiTheme="minorHAnsi" w:cstheme="minorHAnsi"/>
-          <w:sz w:val="22"/>
-          <w:szCs w:val="22"/>
-        </w:rPr>
-        <w:lastRenderedPageBreak/>
-        <w:t>Szanse:</w:t>
-      </w:r>
-    </w:p>
-    <w:p>
-      <w:pPr>
-        <w:pStyle w:val="Akapitzlist"/>
-        <w:ind w:left="1440"/>
-        <w:jc w:val="both"/>
-        <w:rPr>
-          <w:rFonts w:asciiTheme="minorHAnsi" w:hAnsiTheme="minorHAnsi" w:cstheme="minorHAnsi"/>
-          <w:sz w:val="22"/>
-          <w:szCs w:val="22"/>
-        </w:rPr>
-      </w:pPr>
-    </w:p>
-    <w:p>
-      <w:pPr>
-        <w:pStyle w:val="Akapitzlist"/>
-        <w:ind w:left="1800"/>
-        <w:jc w:val="both"/>
-        <w:rPr>
-          <w:rFonts w:asciiTheme="minorHAnsi" w:hAnsiTheme="minorHAnsi" w:cstheme="minorHAnsi"/>
-          <w:sz w:val="22"/>
-          <w:szCs w:val="22"/>
-        </w:rPr>
-      </w:pPr>
-      <w:r>
-        <w:rPr>
-          <w:rFonts w:asciiTheme="minorHAnsi" w:hAnsiTheme="minorHAnsi" w:cstheme="minorHAnsi"/>
-          <w:sz w:val="22"/>
-          <w:szCs w:val="22"/>
-        </w:rPr>
-        <w:t>Rozwój biznesowy: Efektywniejsza obsługa klientów może przyczynić się do zwiększenia liczby członków siłowni.</w:t>
-      </w:r>
-    </w:p>
-    <w:p>
-      <w:pPr>
-        <w:pStyle w:val="Akapitzlist"/>
-        <w:ind w:left="1800"/>
-        <w:jc w:val="both"/>
-        <w:rPr>
-          <w:rFonts w:asciiTheme="minorHAnsi" w:hAnsiTheme="minorHAnsi" w:cstheme="minorHAnsi"/>
-          <w:sz w:val="22"/>
-          <w:szCs w:val="22"/>
-        </w:rPr>
-      </w:pPr>
-      <w:r>
-        <w:rPr>
-          <w:rFonts w:asciiTheme="minorHAnsi" w:hAnsiTheme="minorHAnsi" w:cstheme="minorHAnsi"/>
-          <w:sz w:val="22"/>
-          <w:szCs w:val="22"/>
-        </w:rPr>
-        <w:t>Zadowoleni klienci: System umożliwia śledzenie preferencji klientów i dostosowywanie oferty, co może zwiększyć ich zadowolenie.</w:t>
-      </w:r>
-    </w:p>
-    <w:p>
-      <w:pPr>
-        <w:pStyle w:val="Akapitzlist"/>
-        <w:ind w:left="1800"/>
-        <w:jc w:val="both"/>
-        <w:rPr>
-          <w:rFonts w:asciiTheme="minorHAnsi" w:hAnsiTheme="minorHAnsi" w:cstheme="minorHAnsi"/>
-          <w:sz w:val="22"/>
-          <w:szCs w:val="22"/>
-        </w:rPr>
-      </w:pPr>
-      <w:r>
-        <w:rPr>
-          <w:rFonts w:asciiTheme="minorHAnsi" w:hAnsiTheme="minorHAnsi" w:cstheme="minorHAnsi"/>
-          <w:sz w:val="22"/>
-          <w:szCs w:val="22"/>
-        </w:rPr>
-        <w:t>Rozszerzenie usług: Na podstawie danych zgromadzonych w systemie, siłownia może wprowadzić nowe, spersonalizowane programy treningowe czy usługi dodatkowe.</w:t>
-      </w:r>
-    </w:p>
-    <w:p>
-      <w:pPr>
-        <w:pStyle w:val="Akapitzlist"/>
-        <w:ind w:left="1440"/>
-        <w:jc w:val="both"/>
-        <w:rPr>
-          <w:rFonts w:asciiTheme="minorHAnsi" w:hAnsiTheme="minorHAnsi" w:cstheme="minorHAnsi"/>
-          <w:sz w:val="22"/>
-          <w:szCs w:val="22"/>
-        </w:rPr>
-      </w:pPr>
-    </w:p>
-    <w:p>
-      <w:pPr>
-        <w:pStyle w:val="Akapitzlist"/>
-        <w:numPr>
-          <w:ilvl w:val="0"/>
-          <w:numId w:val="4"/>
-        </w:numPr>
-        <w:jc w:val="both"/>
-        <w:rPr>
-          <w:rFonts w:asciiTheme="minorHAnsi" w:hAnsiTheme="minorHAnsi" w:cstheme="minorHAnsi"/>
-          <w:sz w:val="22"/>
-          <w:szCs w:val="22"/>
-        </w:rPr>
-      </w:pPr>
-      <w:r>
-        <w:rPr>
-          <w:rFonts w:asciiTheme="minorHAnsi" w:hAnsiTheme="minorHAnsi" w:cstheme="minorHAnsi"/>
-          <w:sz w:val="22"/>
-          <w:szCs w:val="22"/>
-        </w:rPr>
-        <w:t>Zagrożenia:</w:t>
-      </w:r>
-    </w:p>
-    <w:p>
-      <w:pPr>
-        <w:pStyle w:val="Akapitzlist"/>
-        <w:ind w:left="1440"/>
-        <w:jc w:val="both"/>
-        <w:rPr>
-          <w:rFonts w:asciiTheme="minorHAnsi" w:hAnsiTheme="minorHAnsi" w:cstheme="minorHAnsi"/>
-          <w:sz w:val="22"/>
-          <w:szCs w:val="22"/>
-        </w:rPr>
-      </w:pPr>
-    </w:p>
-    <w:p>
-      <w:pPr>
-        <w:pStyle w:val="Akapitzlist"/>
-        <w:ind w:left="1800"/>
-        <w:jc w:val="both"/>
-        <w:rPr>
-          <w:rFonts w:asciiTheme="minorHAnsi" w:hAnsiTheme="minorHAnsi" w:cstheme="minorHAnsi"/>
-          <w:sz w:val="22"/>
-          <w:szCs w:val="22"/>
-        </w:rPr>
-      </w:pPr>
-      <w:r>
-        <w:rPr>
-          <w:rFonts w:asciiTheme="minorHAnsi" w:hAnsiTheme="minorHAnsi" w:cstheme="minorHAnsi"/>
-          <w:sz w:val="22"/>
-          <w:szCs w:val="22"/>
-        </w:rPr>
-        <w:t>Błędy w systemie: Ewentualne błędy w programie mogą prowadzić do przerw w działaniu siłowni, co może wpłynąć na reputację i zaufanie klientów.</w:t>
-      </w:r>
-    </w:p>
-    <w:p>
-      <w:pPr>
-        <w:pStyle w:val="Akapitzlist"/>
-        <w:ind w:left="1800"/>
-        <w:jc w:val="both"/>
-        <w:rPr>
-          <w:rFonts w:asciiTheme="minorHAnsi" w:hAnsiTheme="minorHAnsi" w:cstheme="minorHAnsi"/>
-          <w:sz w:val="22"/>
-          <w:szCs w:val="22"/>
-        </w:rPr>
-      </w:pPr>
-      <w:r>
-        <w:rPr>
-          <w:rFonts w:asciiTheme="minorHAnsi" w:hAnsiTheme="minorHAnsi" w:cstheme="minorHAnsi"/>
-          <w:sz w:val="22"/>
-          <w:szCs w:val="22"/>
-        </w:rPr>
-        <w:t>Konkurencja na rynku: Jeśli inne siłownie wprowadzą bardziej zaawansowane systemy, nasza siłownia może stracić przewagę konkurencyjną.</w:t>
-      </w:r>
-    </w:p>
-    <w:p>
-      <w:pPr>
-        <w:pStyle w:val="Akapitzlist"/>
-        <w:ind w:left="1800"/>
-        <w:jc w:val="both"/>
-        <w:rPr>
-          <w:rFonts w:asciiTheme="minorHAnsi" w:hAnsiTheme="minorHAnsi" w:cstheme="minorHAnsi"/>
-          <w:sz w:val="22"/>
-          <w:szCs w:val="22"/>
-        </w:rPr>
-      </w:pPr>
-      <w:r>
-        <w:rPr>
-          <w:rFonts w:asciiTheme="minorHAnsi" w:hAnsiTheme="minorHAnsi" w:cstheme="minorHAnsi"/>
-          <w:sz w:val="22"/>
-          <w:szCs w:val="22"/>
-        </w:rPr>
-        <w:t>Znaczenie danych osobowych: Wprowadzenie systemu wymagać będzie odpowiednich zabezpieczeń, aby chronić prywatność klientów i unikać ewentualnych problemów prawnych.</w:t>
-      </w:r>
     </w:p>
     <w:p>
       <w:pPr>
@@ -1359,6 +1334,16 @@
     </w:p>
     <w:p>
       <w:pPr>
+        <w:jc w:val="both"/>
+        <w:rPr>
+          <w:rFonts w:asciiTheme="minorHAnsi" w:hAnsiTheme="minorHAnsi" w:cstheme="minorHAnsi"/>
+          <w:sz w:val="22"/>
+          <w:szCs w:val="22"/>
+        </w:rPr>
+      </w:pPr>
+    </w:p>
+    <w:p>
+      <w:pPr>
         <w:pStyle w:val="Akapitzlist"/>
         <w:numPr>
           <w:ilvl w:val="0"/>
@@ -1768,6 +1753,7 @@
           <w:sz w:val="22"/>
           <w:szCs w:val="22"/>
         </w:rPr>
+        <w:lastRenderedPageBreak/>
         <w:t xml:space="preserve">Wdrożenie </w:t>
       </w:r>
     </w:p>
@@ -1788,8 +1774,15 @@
           <w:sz w:val="22"/>
           <w:szCs w:val="22"/>
         </w:rPr>
-        <w:lastRenderedPageBreak/>
-        <w:t>Przygotowanie planu wdrożenia systemu, uwzględniając specyfikę środowiska akademickiego.</w:t>
+        <w:t>Przygotowanie planu wdrożenia systemu</w:t>
+      </w:r>
+      <w:r>
+        <w:rPr>
+          <w:rFonts w:asciiTheme="minorHAnsi" w:hAnsiTheme="minorHAnsi" w:cstheme="minorHAnsi"/>
+          <w:sz w:val="22"/>
+          <w:szCs w:val="22"/>
+        </w:rPr>
+        <w:t>.</w:t>
       </w:r>
     </w:p>
     <w:p>
@@ -2064,7 +2057,23 @@
           <w:sz w:val="22"/>
           <w:szCs w:val="22"/>
         </w:rPr>
-        <w:t xml:space="preserve"> oraz bazą danych MySQL wydaje się być rozsądnym wyborem, zwłaszcza jeśli chodzi o tworzenie systemu obsługi siłowni. </w:t>
+        <w:t xml:space="preserve"> oraz bazą danych MySQL wydaje </w:t>
+      </w:r>
+      <w:r>
+        <w:rPr>
+          <w:rFonts w:asciiTheme="minorHAnsi" w:hAnsiTheme="minorHAnsi" w:cstheme="minorHAnsi"/>
+          <w:sz w:val="22"/>
+          <w:szCs w:val="22"/>
+        </w:rPr>
+        <w:t>się</w:t>
+      </w:r>
+      <w:r>
+        <w:rPr>
+          <w:rFonts w:asciiTheme="minorHAnsi" w:hAnsiTheme="minorHAnsi" w:cstheme="minorHAnsi"/>
+          <w:sz w:val="22"/>
+          <w:szCs w:val="22"/>
+        </w:rPr>
+        <w:t xml:space="preserve"> rozsądnym wyborem, zwłaszcza jeśli chodzi o tworzenie systemu obsługi siłowni. </w:t>
       </w:r>
     </w:p>
     <w:p>
@@ -2084,6 +2093,14 @@
           <w:szCs w:val="22"/>
         </w:rPr>
         <w:t>społeczność programistyczną oraz obfitość dostępnych zasobów i narzędzi.</w:t>
+      </w:r>
+      <w:r>
+        <w:rPr>
+          <w:rFonts w:asciiTheme="minorHAnsi" w:hAnsiTheme="minorHAnsi" w:cstheme="minorHAnsi"/>
+          <w:sz w:val="22"/>
+          <w:szCs w:val="22"/>
+        </w:rPr>
+        <w:t xml:space="preserve"> W razie możliwości projekt będzie opierał się o darmowe narzędzia.</w:t>
       </w:r>
     </w:p>
     <w:p>
@@ -2200,17 +2217,155 @@
     </w:p>
     <w:p>
       <w:pPr>
+        <w:pStyle w:val="Akapitzlist"/>
+        <w:numPr>
+          <w:ilvl w:val="0"/>
+          <w:numId w:val="5"/>
+        </w:numPr>
+        <w:jc w:val="both"/>
+        <w:rPr>
+          <w:rFonts w:asciiTheme="minorHAnsi" w:hAnsiTheme="minorHAnsi" w:cstheme="minorHAnsi"/>
+          <w:sz w:val="22"/>
+          <w:szCs w:val="22"/>
+        </w:rPr>
+      </w:pPr>
+      <w:r>
+        <w:rPr>
+          <w:rFonts w:asciiTheme="minorHAnsi" w:hAnsiTheme="minorHAnsi" w:cstheme="minorHAnsi"/>
+          <w:sz w:val="22"/>
+          <w:szCs w:val="22"/>
+        </w:rPr>
+        <w:t>Spotkanie</w:t>
+      </w:r>
+      <w:r>
+        <w:rPr>
+          <w:rFonts w:asciiTheme="minorHAnsi" w:hAnsiTheme="minorHAnsi" w:cstheme="minorHAnsi"/>
+          <w:sz w:val="22"/>
+          <w:szCs w:val="22"/>
+        </w:rPr>
+        <w:t xml:space="preserve"> (</w:t>
+      </w:r>
+      <w:r>
+        <w:rPr>
+          <w:rFonts w:asciiTheme="minorHAnsi" w:hAnsiTheme="minorHAnsi" w:cstheme="minorHAnsi"/>
+          <w:sz w:val="22"/>
+          <w:szCs w:val="22"/>
+        </w:rPr>
+        <w:t>2023-10-</w:t>
+      </w:r>
+      <w:r>
+        <w:rPr>
+          <w:rFonts w:asciiTheme="minorHAnsi" w:hAnsiTheme="minorHAnsi" w:cstheme="minorHAnsi"/>
+          <w:sz w:val="22"/>
+          <w:szCs w:val="22"/>
+        </w:rPr>
+        <w:t>09</w:t>
+      </w:r>
+      <w:r>
+        <w:rPr>
+          <w:rFonts w:asciiTheme="minorHAnsi" w:hAnsiTheme="minorHAnsi" w:cstheme="minorHAnsi"/>
+          <w:sz w:val="22"/>
+          <w:szCs w:val="22"/>
+        </w:rPr>
+        <w:t>)</w:t>
+      </w:r>
+      <w:r>
+        <w:rPr>
+          <w:rFonts w:asciiTheme="minorHAnsi" w:hAnsiTheme="minorHAnsi" w:cstheme="minorHAnsi"/>
+          <w:sz w:val="22"/>
+          <w:szCs w:val="22"/>
+        </w:rPr>
+        <w:t xml:space="preserve">: </w:t>
+      </w:r>
+    </w:p>
+    <w:p>
+      <w:pPr>
         <w:ind w:left="1080"/>
         <w:jc w:val="both"/>
         <w:rPr>
           <w:rFonts w:asciiTheme="minorHAnsi" w:hAnsiTheme="minorHAnsi" w:cstheme="minorHAnsi"/>
-        </w:rPr>
-      </w:pPr>
-      <w:r>
-        <w:rPr>
-          <w:rFonts w:asciiTheme="minorHAnsi" w:hAnsiTheme="minorHAnsi" w:cstheme="minorHAnsi"/>
-        </w:rPr>
-        <w:t>1. Przygotowanie i uzasadnienie potrzeby realizacji. Analiza problemu.</w:t>
+          <w:sz w:val="22"/>
+          <w:szCs w:val="22"/>
+        </w:rPr>
+      </w:pPr>
+      <w:r>
+        <w:rPr>
+          <w:rFonts w:asciiTheme="minorHAnsi" w:hAnsiTheme="minorHAnsi" w:cstheme="minorHAnsi"/>
+          <w:sz w:val="22"/>
+          <w:szCs w:val="22"/>
+        </w:rPr>
+        <w:t>Przygotowanie i uzasadnienie potrzeby realizacji. Analiza problemu.</w:t>
+      </w:r>
+    </w:p>
+    <w:p>
+      <w:pPr>
+        <w:pStyle w:val="Akapitzlist"/>
+        <w:numPr>
+          <w:ilvl w:val="0"/>
+          <w:numId w:val="5"/>
+        </w:numPr>
+        <w:jc w:val="both"/>
+        <w:rPr>
+          <w:rFonts w:asciiTheme="minorHAnsi" w:hAnsiTheme="minorHAnsi" w:cstheme="minorHAnsi"/>
+          <w:sz w:val="22"/>
+          <w:szCs w:val="22"/>
+        </w:rPr>
+      </w:pPr>
+      <w:r>
+        <w:rPr>
+          <w:rFonts w:asciiTheme="minorHAnsi" w:hAnsiTheme="minorHAnsi" w:cstheme="minorHAnsi"/>
+          <w:sz w:val="22"/>
+          <w:szCs w:val="22"/>
+        </w:rPr>
+        <w:t>Spotkanie</w:t>
+      </w:r>
+      <w:r>
+        <w:rPr>
+          <w:rFonts w:asciiTheme="minorHAnsi" w:hAnsiTheme="minorHAnsi" w:cstheme="minorHAnsi"/>
+          <w:sz w:val="22"/>
+          <w:szCs w:val="22"/>
+        </w:rPr>
+        <w:t xml:space="preserve"> (</w:t>
+      </w:r>
+      <w:r>
+        <w:rPr>
+          <w:rFonts w:asciiTheme="minorHAnsi" w:hAnsiTheme="minorHAnsi" w:cstheme="minorHAnsi"/>
+          <w:sz w:val="22"/>
+          <w:szCs w:val="22"/>
+        </w:rPr>
+        <w:t>2023-1</w:t>
+      </w:r>
+      <w:r>
+        <w:rPr>
+          <w:rFonts w:asciiTheme="minorHAnsi" w:hAnsiTheme="minorHAnsi" w:cstheme="minorHAnsi"/>
+          <w:sz w:val="22"/>
+          <w:szCs w:val="22"/>
+        </w:rPr>
+        <w:t>0</w:t>
+      </w:r>
+      <w:r>
+        <w:rPr>
+          <w:rFonts w:asciiTheme="minorHAnsi" w:hAnsiTheme="minorHAnsi" w:cstheme="minorHAnsi"/>
+          <w:sz w:val="22"/>
+          <w:szCs w:val="22"/>
+        </w:rPr>
+        <w:t>-</w:t>
+      </w:r>
+      <w:r>
+        <w:rPr>
+          <w:rFonts w:asciiTheme="minorHAnsi" w:hAnsiTheme="minorHAnsi" w:cstheme="minorHAnsi"/>
+          <w:sz w:val="22"/>
+          <w:szCs w:val="22"/>
+        </w:rPr>
+        <w:t>23)</w:t>
+      </w:r>
+      <w:r>
+        <w:rPr>
+          <w:rFonts w:asciiTheme="minorHAnsi" w:hAnsiTheme="minorHAnsi" w:cstheme="minorHAnsi"/>
+          <w:sz w:val="22"/>
+          <w:szCs w:val="22"/>
+        </w:rPr>
+        <w:t>:</w:t>
       </w:r>
     </w:p>
     <w:p>
@@ -2219,13 +2374,72 @@
         <w:jc w:val="both"/>
         <w:rPr>
           <w:rFonts w:asciiTheme="minorHAnsi" w:hAnsiTheme="minorHAnsi" w:cstheme="minorHAnsi"/>
-        </w:rPr>
-      </w:pPr>
-      <w:r>
-        <w:rPr>
-          <w:rFonts w:asciiTheme="minorHAnsi" w:hAnsiTheme="minorHAnsi" w:cstheme="minorHAnsi"/>
-        </w:rPr>
-        <w:t>2. FAZA PROJEKTOWA.</w:t>
+          <w:sz w:val="22"/>
+          <w:szCs w:val="22"/>
+        </w:rPr>
+      </w:pPr>
+      <w:r>
+        <w:rPr>
+          <w:rFonts w:asciiTheme="minorHAnsi" w:hAnsiTheme="minorHAnsi" w:cstheme="minorHAnsi"/>
+          <w:sz w:val="22"/>
+          <w:szCs w:val="22"/>
+        </w:rPr>
+        <w:t>FAZA PROJEKTOWA.</w:t>
+      </w:r>
+    </w:p>
+    <w:p>
+      <w:pPr>
+        <w:pStyle w:val="Akapitzlist"/>
+        <w:numPr>
+          <w:ilvl w:val="0"/>
+          <w:numId w:val="5"/>
+        </w:numPr>
+        <w:jc w:val="both"/>
+        <w:rPr>
+          <w:rFonts w:asciiTheme="minorHAnsi" w:hAnsiTheme="minorHAnsi" w:cstheme="minorHAnsi"/>
+          <w:sz w:val="22"/>
+          <w:szCs w:val="22"/>
+        </w:rPr>
+      </w:pPr>
+      <w:r>
+        <w:rPr>
+          <w:rFonts w:asciiTheme="minorHAnsi" w:hAnsiTheme="minorHAnsi" w:cstheme="minorHAnsi"/>
+          <w:sz w:val="22"/>
+          <w:szCs w:val="22"/>
+        </w:rPr>
+        <w:t>Spotkanie</w:t>
+      </w:r>
+      <w:r>
+        <w:rPr>
+          <w:rFonts w:asciiTheme="minorHAnsi" w:hAnsiTheme="minorHAnsi" w:cstheme="minorHAnsi"/>
+          <w:sz w:val="22"/>
+          <w:szCs w:val="22"/>
+        </w:rPr>
+        <w:t xml:space="preserve"> (</w:t>
+      </w:r>
+      <w:r>
+        <w:rPr>
+          <w:rFonts w:asciiTheme="minorHAnsi" w:hAnsiTheme="minorHAnsi" w:cstheme="minorHAnsi"/>
+          <w:sz w:val="22"/>
+          <w:szCs w:val="22"/>
+        </w:rPr>
+        <w:t>2023-11-</w:t>
+      </w:r>
+      <w:r>
+        <w:rPr>
+          <w:rFonts w:asciiTheme="minorHAnsi" w:hAnsiTheme="minorHAnsi" w:cstheme="minorHAnsi"/>
+          <w:sz w:val="22"/>
+          <w:szCs w:val="22"/>
+        </w:rPr>
+        <w:t>06)</w:t>
+      </w:r>
+      <w:r>
+        <w:rPr>
+          <w:rFonts w:asciiTheme="minorHAnsi" w:hAnsiTheme="minorHAnsi" w:cstheme="minorHAnsi"/>
+          <w:sz w:val="22"/>
+          <w:szCs w:val="22"/>
+        </w:rPr>
+        <w:t>:</w:t>
       </w:r>
     </w:p>
     <w:p>
@@ -2234,13 +2448,64 @@
         <w:jc w:val="both"/>
         <w:rPr>
           <w:rFonts w:asciiTheme="minorHAnsi" w:hAnsiTheme="minorHAnsi" w:cstheme="minorHAnsi"/>
-        </w:rPr>
-      </w:pPr>
-      <w:r>
-        <w:rPr>
-          <w:rFonts w:asciiTheme="minorHAnsi" w:hAnsiTheme="minorHAnsi" w:cstheme="minorHAnsi"/>
-        </w:rPr>
-        <w:t>3. IMPLEMENTACJA I WALIDACJA.</w:t>
+          <w:sz w:val="22"/>
+          <w:szCs w:val="22"/>
+        </w:rPr>
+      </w:pPr>
+      <w:r>
+        <w:rPr>
+          <w:rFonts w:asciiTheme="minorHAnsi" w:hAnsiTheme="minorHAnsi" w:cstheme="minorHAnsi"/>
+          <w:sz w:val="22"/>
+          <w:szCs w:val="22"/>
+        </w:rPr>
+        <w:t>IMPLEMENTACJA I WALIDACJA.</w:t>
+      </w:r>
+    </w:p>
+    <w:p>
+      <w:pPr>
+        <w:pStyle w:val="Akapitzlist"/>
+        <w:numPr>
+          <w:ilvl w:val="0"/>
+          <w:numId w:val="5"/>
+        </w:numPr>
+        <w:jc w:val="both"/>
+        <w:rPr>
+          <w:rFonts w:asciiTheme="minorHAnsi" w:hAnsiTheme="minorHAnsi" w:cstheme="minorHAnsi"/>
+          <w:sz w:val="22"/>
+          <w:szCs w:val="22"/>
+        </w:rPr>
+      </w:pPr>
+      <w:r>
+        <w:rPr>
+          <w:rFonts w:asciiTheme="minorHAnsi" w:hAnsiTheme="minorHAnsi" w:cstheme="minorHAnsi"/>
+          <w:sz w:val="22"/>
+          <w:szCs w:val="22"/>
+        </w:rPr>
+        <w:t>Spotkanie</w:t>
+      </w:r>
+      <w:r>
+        <w:rPr>
+          <w:rFonts w:asciiTheme="minorHAnsi" w:hAnsiTheme="minorHAnsi" w:cstheme="minorHAnsi"/>
+          <w:sz w:val="22"/>
+          <w:szCs w:val="22"/>
+        </w:rPr>
+        <w:t xml:space="preserve"> (</w:t>
+      </w:r>
+      <w:r>
+        <w:rPr>
+          <w:rFonts w:asciiTheme="minorHAnsi" w:hAnsiTheme="minorHAnsi" w:cstheme="minorHAnsi"/>
+          <w:sz w:val="22"/>
+          <w:szCs w:val="22"/>
+        </w:rPr>
+        <w:t>2023-11-</w:t>
+      </w:r>
+      <w:r>
+        <w:rPr>
+          <w:rFonts w:asciiTheme="minorHAnsi" w:hAnsiTheme="minorHAnsi" w:cstheme="minorHAnsi"/>
+          <w:sz w:val="22"/>
+          <w:szCs w:val="22"/>
+        </w:rPr>
+        <w:t>20):</w:t>
       </w:r>
     </w:p>
     <w:p>
@@ -2249,13 +2514,90 @@
         <w:jc w:val="both"/>
         <w:rPr>
           <w:rFonts w:asciiTheme="minorHAnsi" w:hAnsiTheme="minorHAnsi" w:cstheme="minorHAnsi"/>
-        </w:rPr>
-      </w:pPr>
-      <w:r>
-        <w:rPr>
-          <w:rFonts w:asciiTheme="minorHAnsi" w:hAnsiTheme="minorHAnsi" w:cstheme="minorHAnsi"/>
-        </w:rPr>
-        <w:t>4. WDROŻENIE APLIKACJI.</w:t>
+          <w:sz w:val="22"/>
+          <w:szCs w:val="22"/>
+        </w:rPr>
+      </w:pPr>
+      <w:proofErr w:type="spellStart"/>
+      <w:r>
+        <w:rPr>
+          <w:rFonts w:asciiTheme="minorHAnsi" w:hAnsiTheme="minorHAnsi" w:cstheme="minorHAnsi"/>
+          <w:sz w:val="22"/>
+          <w:szCs w:val="22"/>
+        </w:rPr>
+        <w:t>WDROŻENIE</w:t>
+      </w:r>
+      <w:proofErr w:type="spellEnd"/>
+      <w:r>
+        <w:rPr>
+          <w:rFonts w:asciiTheme="minorHAnsi" w:hAnsiTheme="minorHAnsi" w:cstheme="minorHAnsi"/>
+          <w:sz w:val="22"/>
+          <w:szCs w:val="22"/>
+        </w:rPr>
+        <w:t xml:space="preserve"> APLIKACJI.</w:t>
+      </w:r>
+    </w:p>
+    <w:p>
+      <w:pPr>
+        <w:pStyle w:val="Akapitzlist"/>
+        <w:numPr>
+          <w:ilvl w:val="0"/>
+          <w:numId w:val="5"/>
+        </w:numPr>
+        <w:jc w:val="both"/>
+        <w:rPr>
+          <w:rFonts w:asciiTheme="minorHAnsi" w:hAnsiTheme="minorHAnsi" w:cstheme="minorHAnsi"/>
+          <w:sz w:val="22"/>
+          <w:szCs w:val="22"/>
+        </w:rPr>
+      </w:pPr>
+      <w:r>
+        <w:rPr>
+          <w:rFonts w:asciiTheme="minorHAnsi" w:hAnsiTheme="minorHAnsi" w:cstheme="minorHAnsi"/>
+          <w:sz w:val="22"/>
+          <w:szCs w:val="22"/>
+        </w:rPr>
+        <w:t>Spotkanie</w:t>
+      </w:r>
+      <w:r>
+        <w:rPr>
+          <w:rFonts w:asciiTheme="minorHAnsi" w:hAnsiTheme="minorHAnsi" w:cstheme="minorHAnsi"/>
+          <w:sz w:val="22"/>
+          <w:szCs w:val="22"/>
+        </w:rPr>
+        <w:t xml:space="preserve"> (</w:t>
+      </w:r>
+      <w:r>
+        <w:rPr>
+          <w:rFonts w:asciiTheme="minorHAnsi" w:hAnsiTheme="minorHAnsi" w:cstheme="minorHAnsi"/>
+          <w:sz w:val="22"/>
+          <w:szCs w:val="22"/>
+        </w:rPr>
+        <w:t>2023-</w:t>
+      </w:r>
+      <w:r>
+        <w:rPr>
+          <w:rFonts w:asciiTheme="minorHAnsi" w:hAnsiTheme="minorHAnsi" w:cstheme="minorHAnsi"/>
+          <w:sz w:val="22"/>
+          <w:szCs w:val="22"/>
+        </w:rPr>
+        <w:t>12-04</w:t>
+      </w:r>
+      <w:r>
+        <w:rPr>
+          <w:rFonts w:asciiTheme="minorHAnsi" w:hAnsiTheme="minorHAnsi" w:cstheme="minorHAnsi"/>
+          <w:sz w:val="22"/>
+          <w:szCs w:val="22"/>
+        </w:rPr>
+        <w:t>)</w:t>
+      </w:r>
+      <w:r>
+        <w:rPr>
+          <w:rFonts w:asciiTheme="minorHAnsi" w:hAnsiTheme="minorHAnsi" w:cstheme="minorHAnsi"/>
+          <w:sz w:val="22"/>
+          <w:szCs w:val="22"/>
+        </w:rPr>
+        <w:t>:</w:t>
       </w:r>
     </w:p>
     <w:p>
@@ -2264,13 +2606,17 @@
         <w:jc w:val="both"/>
         <w:rPr>
           <w:rFonts w:asciiTheme="minorHAnsi" w:hAnsiTheme="minorHAnsi" w:cstheme="minorHAnsi"/>
-        </w:rPr>
-      </w:pPr>
-      <w:r>
-        <w:rPr>
-          <w:rFonts w:asciiTheme="minorHAnsi" w:hAnsiTheme="minorHAnsi" w:cstheme="minorHAnsi"/>
-        </w:rPr>
-        <w:t>5. Prezentacja na forum publicznym i zaliczenie całości.</w:t>
+          <w:sz w:val="22"/>
+          <w:szCs w:val="22"/>
+        </w:rPr>
+      </w:pPr>
+      <w:r>
+        <w:rPr>
+          <w:rFonts w:asciiTheme="minorHAnsi" w:hAnsiTheme="minorHAnsi" w:cstheme="minorHAnsi"/>
+          <w:sz w:val="22"/>
+          <w:szCs w:val="22"/>
+        </w:rPr>
+        <w:t>Prezentacja na forum publicznym i zaliczenie całości.</w:t>
       </w:r>
     </w:p>
     <w:sectPr>
@@ -2286,6 +2632,95 @@
 <file path=word/numbering.xml><?xml version="1.0" encoding="utf-8"?>
 <w:numbering xmlns:wpc="http://schemas.microsoft.com/office/word/2010/wordprocessingCanvas" xmlns:cx="http://schemas.microsoft.com/office/drawing/2014/chartex" xmlns:cx1="http://schemas.microsoft.com/office/drawing/2015/9/8/chartex" xmlns:cx2="http://schemas.microsoft.com/office/drawing/2015/10/21/chartex" xmlns:cx3="http://schemas.microsoft.com/office/drawing/2016/5/9/chartex" xmlns:cx4="http://schemas.microsoft.com/office/drawing/2016/5/10/chartex" xmlns:cx5="http://schemas.microsoft.com/office/drawing/2016/5/11/chartex" xmlns:cx6="http://schemas.microsoft.com/office/drawing/2016/5/12/chartex" xmlns:cx7="http://schemas.microsoft.com/office/drawing/2016/5/13/chartex" xmlns:cx8="http://schemas.microsoft.com/office/drawing/2016/5/14/chartex" xmlns:mc="http://schemas.openxmlformats.org/markup-compatibility/2006" xmlns:aink="http://schemas.microsoft.com/office/drawing/2016/ink" xmlns:am3d="http://schemas.microsoft.com/office/drawing/2017/model3d" xmlns:o="urn:schemas-microsoft-com:office:office" xmlns:oel="http://schemas.microsoft.com/office/2019/extlst" xmlns:r="http://schemas.openxmlformats.org/officeDocument/2006/relationships" xmlns:m="http://schemas.openxmlformats.org/officeDocument/2006/math" xmlns:v="urn:schemas-microsoft-com:vml" xmlns:wp14="http://schemas.microsoft.com/office/word/2010/wordprocessingDrawing" xmlns:wp="http://schemas.openxmlformats.org/drawingml/2006/wordprocessingDrawing" xmlns:w10="urn:schemas-microsoft-com:office:word" xmlns:w="http://schemas.openxmlformats.org/wordprocessingml/2006/main" xmlns:w14="http://schemas.microsoft.com/office/word/2010/wordml" xmlns:w15="http://schemas.microsoft.com/office/word/2012/wordml" xmlns:w16cex="http://schemas.microsoft.com/office/word/2018/wordml/cex" xmlns:w16cid="http://schemas.microsoft.com/office/word/2016/wordml/cid" xmlns:w16="http://schemas.microsoft.com/office/word/2018/wordml" xmlns:w16sdtdh="http://schemas.microsoft.com/office/word/2020/wordml/sdtdatahash" xmlns:w16se="http://schemas.microsoft.com/office/word/2015/wordml/symex" xmlns:wpg="http://schemas.microsoft.com/office/word/2010/wordprocessingGroup" xmlns:wpi="http://schemas.microsoft.com/office/word/2010/wordprocessingInk" xmlns:wne="http://schemas.microsoft.com/office/word/2006/wordml" xmlns:wps="http://schemas.microsoft.com/office/word/2010/wordprocessingShape" mc:Ignorable="w14 w15 w16se w16cid w16 w16cex w16sdtdh wp14">
   <w:abstractNum w:abstractNumId="0" w15:restartNumberingAfterBreak="0">
+    <w:nsid w:val="0EE77909"/>
+    <w:multiLevelType w:val="hybridMultilevel"/>
+    <w:tmpl w:val="DEAE4282"/>
+    <w:lvl w:ilvl="0" w:tplc="8AF673CC">
+      <w:start w:val="1"/>
+      <w:numFmt w:val="decimal"/>
+      <w:lvlText w:val="%1."/>
+      <w:lvlJc w:val="left"/>
+      <w:pPr>
+        <w:ind w:left="1440" w:hanging="360"/>
+      </w:pPr>
+      <w:rPr>
+        <w:rFonts w:hint="default"/>
+      </w:rPr>
+    </w:lvl>
+    <w:lvl w:ilvl="1" w:tplc="04150019" w:tentative="1">
+      <w:start w:val="1"/>
+      <w:numFmt w:val="lowerLetter"/>
+      <w:lvlText w:val="%2."/>
+      <w:lvlJc w:val="left"/>
+      <w:pPr>
+        <w:ind w:left="2160" w:hanging="360"/>
+      </w:pPr>
+    </w:lvl>
+    <w:lvl w:ilvl="2" w:tplc="0415001B" w:tentative="1">
+      <w:start w:val="1"/>
+      <w:numFmt w:val="lowerRoman"/>
+      <w:lvlText w:val="%3."/>
+      <w:lvlJc w:val="right"/>
+      <w:pPr>
+        <w:ind w:left="2880" w:hanging="180"/>
+      </w:pPr>
+    </w:lvl>
+    <w:lvl w:ilvl="3" w:tplc="0415000F" w:tentative="1">
+      <w:start w:val="1"/>
+      <w:numFmt w:val="decimal"/>
+      <w:lvlText w:val="%4."/>
+      <w:lvlJc w:val="left"/>
+      <w:pPr>
+        <w:ind w:left="3600" w:hanging="360"/>
+      </w:pPr>
+    </w:lvl>
+    <w:lvl w:ilvl="4" w:tplc="04150019" w:tentative="1">
+      <w:start w:val="1"/>
+      <w:numFmt w:val="lowerLetter"/>
+      <w:lvlText w:val="%5."/>
+      <w:lvlJc w:val="left"/>
+      <w:pPr>
+        <w:ind w:left="4320" w:hanging="360"/>
+      </w:pPr>
+    </w:lvl>
+    <w:lvl w:ilvl="5" w:tplc="0415001B" w:tentative="1">
+      <w:start w:val="1"/>
+      <w:numFmt w:val="lowerRoman"/>
+      <w:lvlText w:val="%6."/>
+      <w:lvlJc w:val="right"/>
+      <w:pPr>
+        <w:ind w:left="5040" w:hanging="180"/>
+      </w:pPr>
+    </w:lvl>
+    <w:lvl w:ilvl="6" w:tplc="0415000F" w:tentative="1">
+      <w:start w:val="1"/>
+      <w:numFmt w:val="decimal"/>
+      <w:lvlText w:val="%7."/>
+      <w:lvlJc w:val="left"/>
+      <w:pPr>
+        <w:ind w:left="5760" w:hanging="360"/>
+      </w:pPr>
+    </w:lvl>
+    <w:lvl w:ilvl="7" w:tplc="04150019" w:tentative="1">
+      <w:start w:val="1"/>
+      <w:numFmt w:val="lowerLetter"/>
+      <w:lvlText w:val="%8."/>
+      <w:lvlJc w:val="left"/>
+      <w:pPr>
+        <w:ind w:left="6480" w:hanging="360"/>
+      </w:pPr>
+    </w:lvl>
+    <w:lvl w:ilvl="8" w:tplc="0415001B" w:tentative="1">
+      <w:start w:val="1"/>
+      <w:numFmt w:val="lowerRoman"/>
+      <w:lvlText w:val="%9."/>
+      <w:lvlJc w:val="right"/>
+      <w:pPr>
+        <w:ind w:left="7200" w:hanging="180"/>
+      </w:pPr>
+    </w:lvl>
+  </w:abstractNum>
+  <w:abstractNum w:abstractNumId="1" w15:restartNumberingAfterBreak="0">
     <w:nsid w:val="11C563C7"/>
     <w:multiLevelType w:val="hybridMultilevel"/>
     <w:tmpl w:val="4E465908"/>
@@ -2398,7 +2833,7 @@
       </w:rPr>
     </w:lvl>
   </w:abstractNum>
-  <w:abstractNum w:abstractNumId="1" w15:restartNumberingAfterBreak="0">
+  <w:abstractNum w:abstractNumId="2" w15:restartNumberingAfterBreak="0">
     <w:nsid w:val="26EA0D80"/>
     <w:multiLevelType w:val="hybridMultilevel"/>
     <w:tmpl w:val="1674A51C"/>
@@ -2484,7 +2919,7 @@
       </w:pPr>
     </w:lvl>
   </w:abstractNum>
-  <w:abstractNum w:abstractNumId="2" w15:restartNumberingAfterBreak="0">
+  <w:abstractNum w:abstractNumId="3" w15:restartNumberingAfterBreak="0">
     <w:nsid w:val="6C222A1B"/>
     <w:multiLevelType w:val="hybridMultilevel"/>
     <w:tmpl w:val="36408A8A"/>
@@ -2597,7 +3032,7 @@
       </w:rPr>
     </w:lvl>
   </w:abstractNum>
-  <w:abstractNum w:abstractNumId="3" w15:restartNumberingAfterBreak="0">
+  <w:abstractNum w:abstractNumId="4" w15:restartNumberingAfterBreak="0">
     <w:nsid w:val="7DBF61C9"/>
     <w:multiLevelType w:val="hybridMultilevel"/>
     <w:tmpl w:val="60AE49F0"/>
@@ -2613,7 +3048,7 @@
         <w:rFonts w:ascii="Symbol" w:hAnsi="Symbol" w:hint="default"/>
       </w:rPr>
     </w:lvl>
-    <w:lvl w:ilvl="1" w:tplc="04150003" w:tentative="1">
+    <w:lvl w:ilvl="1" w:tplc="04150003">
       <w:start w:val="1"/>
       <w:numFmt w:val="bullet"/>
       <w:lvlText w:val="o"/>
@@ -2711,16 +3146,19 @@
     </w:lvl>
   </w:abstractNum>
   <w:num w:numId="1" w16cid:durableId="168561898">
+    <w:abstractNumId w:val="2"/>
+  </w:num>
+  <w:num w:numId="2" w16cid:durableId="383221328">
     <w:abstractNumId w:val="1"/>
   </w:num>
-  <w:num w:numId="2" w16cid:durableId="383221328">
-    <w:abstractNumId w:val="0"/>
-  </w:num>
   <w:num w:numId="3" w16cid:durableId="2101103900">
-    <w:abstractNumId w:val="2"/>
+    <w:abstractNumId w:val="3"/>
   </w:num>
   <w:num w:numId="4" w16cid:durableId="2009363316">
-    <w:abstractNumId w:val="3"/>
+    <w:abstractNumId w:val="4"/>
+  </w:num>
+  <w:num w:numId="5" w16cid:durableId="131027774">
+    <w:abstractNumId w:val="0"/>
   </w:num>
 </w:numbering>
 </file>

</xml_diff>

<commit_message>
Rozszerzono analize SWOT (prawdopodobnie i tak do poprawy) + małe poprawki
</commit_message>
<xml_diff>
--- a/Przygotowanie do realizacji.docx
+++ b/Przygotowanie do realizacji.docx
@@ -486,6 +486,7 @@
           <w:ilvl w:val="0"/>
           <w:numId w:val="1"/>
         </w:numPr>
+        <w:ind w:left="426"/>
         <w:jc w:val="both"/>
         <w:rPr>
           <w:rFonts w:asciiTheme="minorHAnsi" w:hAnsiTheme="minorHAnsi" w:cstheme="minorHAnsi"/>
@@ -502,6 +503,16 @@
         <w:lastRenderedPageBreak/>
         <w:t>Przygotowanie do realizacji.</w:t>
       </w:r>
+    </w:p>
+    <w:p>
+      <w:pPr>
+        <w:jc w:val="both"/>
+        <w:rPr>
+          <w:rFonts w:asciiTheme="minorHAnsi" w:hAnsiTheme="minorHAnsi" w:cstheme="minorHAnsi"/>
+          <w:sz w:val="22"/>
+          <w:szCs w:val="22"/>
+        </w:rPr>
+      </w:pPr>
     </w:p>
     <w:p>
       <w:pPr>
@@ -510,6 +521,7 @@
           <w:ilvl w:val="1"/>
           <w:numId w:val="1"/>
         </w:numPr>
+        <w:ind w:left="426"/>
         <w:jc w:val="both"/>
         <w:rPr>
           <w:rFonts w:asciiTheme="minorHAnsi" w:hAnsiTheme="minorHAnsi" w:cstheme="minorHAnsi"/>
@@ -583,7 +595,7 @@
     <w:p>
       <w:pPr>
         <w:pStyle w:val="Akapitzlist"/>
-        <w:ind w:left="1440"/>
+        <w:ind w:left="426"/>
         <w:jc w:val="both"/>
         <w:rPr>
           <w:rFonts w:asciiTheme="minorHAnsi" w:hAnsiTheme="minorHAnsi" w:cstheme="minorHAnsi"/>
@@ -599,6 +611,7 @@
           <w:ilvl w:val="0"/>
           <w:numId w:val="4"/>
         </w:numPr>
+        <w:ind w:left="426"/>
         <w:jc w:val="both"/>
         <w:rPr>
           <w:rFonts w:asciiTheme="minorHAnsi" w:hAnsiTheme="minorHAnsi" w:cstheme="minorHAnsi"/>
@@ -618,7 +631,7 @@
     <w:p>
       <w:pPr>
         <w:pStyle w:val="Akapitzlist"/>
-        <w:ind w:left="1440"/>
+        <w:ind w:left="426"/>
         <w:jc w:val="both"/>
         <w:rPr>
           <w:rFonts w:asciiTheme="minorHAnsi" w:hAnsiTheme="minorHAnsi" w:cstheme="minorHAnsi"/>
@@ -634,6 +647,7 @@
           <w:ilvl w:val="0"/>
           <w:numId w:val="4"/>
         </w:numPr>
+        <w:ind w:left="426"/>
         <w:jc w:val="both"/>
         <w:rPr>
           <w:rFonts w:asciiTheme="minorHAnsi" w:hAnsiTheme="minorHAnsi" w:cstheme="minorHAnsi"/>
@@ -653,7 +667,7 @@
     <w:p>
       <w:pPr>
         <w:pStyle w:val="Akapitzlist"/>
-        <w:ind w:left="1440"/>
+        <w:ind w:left="426"/>
         <w:jc w:val="both"/>
         <w:rPr>
           <w:rFonts w:asciiTheme="minorHAnsi" w:hAnsiTheme="minorHAnsi" w:cstheme="minorHAnsi"/>
@@ -669,6 +683,7 @@
           <w:ilvl w:val="0"/>
           <w:numId w:val="4"/>
         </w:numPr>
+        <w:ind w:left="426"/>
         <w:jc w:val="both"/>
         <w:rPr>
           <w:rFonts w:asciiTheme="minorHAnsi" w:hAnsiTheme="minorHAnsi" w:cstheme="minorHAnsi"/>
@@ -724,7 +739,7 @@
     <w:p>
       <w:pPr>
         <w:pStyle w:val="Akapitzlist"/>
-        <w:ind w:left="1440"/>
+        <w:ind w:left="426"/>
         <w:jc w:val="both"/>
         <w:rPr>
           <w:rFonts w:asciiTheme="minorHAnsi" w:hAnsiTheme="minorHAnsi" w:cstheme="minorHAnsi"/>
@@ -740,6 +755,7 @@
           <w:ilvl w:val="1"/>
           <w:numId w:val="4"/>
         </w:numPr>
+        <w:ind w:left="993" w:hanging="426"/>
         <w:jc w:val="both"/>
         <w:rPr>
           <w:rFonts w:asciiTheme="minorHAnsi" w:hAnsiTheme="minorHAnsi" w:cstheme="minorHAnsi"/>
@@ -759,7 +775,7 @@
     <w:p>
       <w:pPr>
         <w:pStyle w:val="Akapitzlist"/>
-        <w:ind w:left="1440"/>
+        <w:ind w:left="993" w:hanging="426"/>
         <w:jc w:val="both"/>
         <w:rPr>
           <w:rFonts w:asciiTheme="minorHAnsi" w:hAnsiTheme="minorHAnsi" w:cstheme="minorHAnsi"/>
@@ -775,6 +791,7 @@
           <w:ilvl w:val="1"/>
           <w:numId w:val="4"/>
         </w:numPr>
+        <w:ind w:left="993" w:hanging="426"/>
         <w:jc w:val="both"/>
         <w:rPr>
           <w:rFonts w:asciiTheme="minorHAnsi" w:hAnsiTheme="minorHAnsi" w:cstheme="minorHAnsi"/>
@@ -794,7 +811,7 @@
     <w:p>
       <w:pPr>
         <w:pStyle w:val="Akapitzlist"/>
-        <w:ind w:left="1440"/>
+        <w:ind w:left="993" w:hanging="426"/>
         <w:jc w:val="both"/>
         <w:rPr>
           <w:rFonts w:asciiTheme="minorHAnsi" w:hAnsiTheme="minorHAnsi" w:cstheme="minorHAnsi"/>
@@ -810,6 +827,7 @@
           <w:ilvl w:val="1"/>
           <w:numId w:val="4"/>
         </w:numPr>
+        <w:ind w:left="993" w:hanging="426"/>
         <w:jc w:val="both"/>
         <w:rPr>
           <w:rFonts w:asciiTheme="minorHAnsi" w:hAnsiTheme="minorHAnsi" w:cstheme="minorHAnsi"/>
@@ -828,6 +846,7 @@
     </w:p>
     <w:p>
       <w:pPr>
+        <w:ind w:left="426"/>
         <w:jc w:val="both"/>
         <w:rPr>
           <w:rFonts w:asciiTheme="minorHAnsi" w:hAnsiTheme="minorHAnsi" w:cstheme="minorHAnsi"/>
@@ -843,6 +862,7 @@
           <w:ilvl w:val="0"/>
           <w:numId w:val="4"/>
         </w:numPr>
+        <w:ind w:left="426"/>
         <w:jc w:val="both"/>
         <w:rPr>
           <w:rFonts w:asciiTheme="minorHAnsi" w:hAnsiTheme="minorHAnsi" w:cstheme="minorHAnsi"/>
@@ -862,18 +882,18 @@
     <w:p>
       <w:pPr>
         <w:pStyle w:val="Akapitzlist"/>
-        <w:ind w:left="1440"/>
-        <w:jc w:val="both"/>
-        <w:rPr>
-          <w:rFonts w:asciiTheme="minorHAnsi" w:hAnsiTheme="minorHAnsi" w:cstheme="minorHAnsi"/>
-          <w:sz w:val="22"/>
-          <w:szCs w:val="22"/>
-        </w:rPr>
-      </w:pPr>
-    </w:p>
-    <w:p>
-      <w:pPr>
-        <w:ind w:left="1800"/>
+        <w:ind w:left="426"/>
+        <w:jc w:val="both"/>
+        <w:rPr>
+          <w:rFonts w:asciiTheme="minorHAnsi" w:hAnsiTheme="minorHAnsi" w:cstheme="minorHAnsi"/>
+          <w:sz w:val="22"/>
+          <w:szCs w:val="22"/>
+        </w:rPr>
+      </w:pPr>
+    </w:p>
+    <w:p>
+      <w:pPr>
+        <w:ind w:left="426"/>
         <w:jc w:val="both"/>
         <w:rPr>
           <w:rFonts w:asciiTheme="minorHAnsi" w:hAnsiTheme="minorHAnsi" w:cstheme="minorHAnsi"/>
@@ -892,7 +912,7 @@
     </w:p>
     <w:p>
       <w:pPr>
-        <w:ind w:left="1800"/>
+        <w:ind w:left="426"/>
         <w:jc w:val="both"/>
         <w:rPr>
           <w:rFonts w:asciiTheme="minorHAnsi" w:hAnsiTheme="minorHAnsi" w:cstheme="minorHAnsi"/>
@@ -911,7 +931,7 @@
     </w:p>
     <w:p>
       <w:pPr>
-        <w:ind w:left="1800"/>
+        <w:ind w:left="426"/>
         <w:jc w:val="both"/>
         <w:rPr>
           <w:rFonts w:asciiTheme="minorHAnsi" w:hAnsiTheme="minorHAnsi" w:cstheme="minorHAnsi"/>
@@ -931,7 +951,7 @@
     <w:p>
       <w:pPr>
         <w:pStyle w:val="Akapitzlist"/>
-        <w:ind w:left="1440"/>
+        <w:ind w:left="426"/>
         <w:jc w:val="both"/>
         <w:rPr>
           <w:rFonts w:asciiTheme="minorHAnsi" w:hAnsiTheme="minorHAnsi" w:cstheme="minorHAnsi"/>
@@ -947,6 +967,7 @@
           <w:ilvl w:val="0"/>
           <w:numId w:val="4"/>
         </w:numPr>
+        <w:ind w:left="426"/>
         <w:jc w:val="both"/>
         <w:rPr>
           <w:rFonts w:asciiTheme="minorHAnsi" w:hAnsiTheme="minorHAnsi" w:cstheme="minorHAnsi"/>
@@ -966,7 +987,7 @@
     <w:p>
       <w:pPr>
         <w:pStyle w:val="Akapitzlist"/>
-        <w:ind w:left="1440"/>
+        <w:ind w:left="426"/>
         <w:jc w:val="both"/>
         <w:rPr>
           <w:rFonts w:asciiTheme="minorHAnsi" w:hAnsiTheme="minorHAnsi" w:cstheme="minorHAnsi"/>
@@ -978,7 +999,7 @@
     <w:p>
       <w:pPr>
         <w:pStyle w:val="Akapitzlist"/>
-        <w:ind w:left="1800"/>
+        <w:ind w:left="426"/>
         <w:jc w:val="both"/>
         <w:rPr>
           <w:rFonts w:asciiTheme="minorHAnsi" w:hAnsiTheme="minorHAnsi" w:cstheme="minorHAnsi"/>
@@ -998,7 +1019,7 @@
     <w:p>
       <w:pPr>
         <w:pStyle w:val="Akapitzlist"/>
-        <w:ind w:left="1800"/>
+        <w:ind w:left="426"/>
         <w:jc w:val="both"/>
         <w:rPr>
           <w:rFonts w:asciiTheme="minorHAnsi" w:hAnsiTheme="minorHAnsi" w:cstheme="minorHAnsi"/>
@@ -1018,27 +1039,7 @@
     <w:p>
       <w:pPr>
         <w:pStyle w:val="Akapitzlist"/>
-        <w:ind w:left="1800"/>
-        <w:jc w:val="both"/>
-        <w:rPr>
-          <w:rFonts w:asciiTheme="minorHAnsi" w:hAnsiTheme="minorHAnsi" w:cstheme="minorHAnsi"/>
-          <w:sz w:val="22"/>
-          <w:szCs w:val="22"/>
-        </w:rPr>
-      </w:pPr>
-      <w:r>
-        <w:rPr>
-          <w:rFonts w:asciiTheme="minorHAnsi" w:hAnsiTheme="minorHAnsi" w:cstheme="minorHAnsi"/>
-          <w:sz w:val="22"/>
-          <w:szCs w:val="22"/>
-        </w:rPr>
-        <w:t>Ryzyko błędów systemowych: Istnieje ryzyko wystąpienia błędów w systemie, co może wpłynąć na prawidłowe funkcjonowanie siłowni i zniechęcić zarówno pracowników, jak i klientów.</w:t>
-      </w:r>
-    </w:p>
-    <w:p>
-      <w:pPr>
-        <w:pStyle w:val="Akapitzlist"/>
-        <w:ind w:left="1440"/>
+        <w:ind w:left="426"/>
         <w:jc w:val="both"/>
         <w:rPr>
           <w:rFonts w:asciiTheme="minorHAnsi" w:hAnsiTheme="minorHAnsi" w:cstheme="minorHAnsi"/>
@@ -1054,6 +1055,7 @@
           <w:ilvl w:val="0"/>
           <w:numId w:val="4"/>
         </w:numPr>
+        <w:ind w:left="426"/>
         <w:jc w:val="both"/>
         <w:rPr>
           <w:rFonts w:asciiTheme="minorHAnsi" w:hAnsiTheme="minorHAnsi" w:cstheme="minorHAnsi"/>
@@ -1073,7 +1075,7 @@
     <w:p>
       <w:pPr>
         <w:pStyle w:val="Akapitzlist"/>
-        <w:ind w:left="1440"/>
+        <w:ind w:left="426"/>
         <w:jc w:val="both"/>
         <w:rPr>
           <w:rFonts w:asciiTheme="minorHAnsi" w:hAnsiTheme="minorHAnsi" w:cstheme="minorHAnsi"/>
@@ -1085,28 +1087,27 @@
     <w:p>
       <w:pPr>
         <w:pStyle w:val="Akapitzlist"/>
-        <w:ind w:left="1800"/>
-        <w:jc w:val="both"/>
-        <w:rPr>
-          <w:rFonts w:asciiTheme="minorHAnsi" w:hAnsiTheme="minorHAnsi" w:cstheme="minorHAnsi"/>
-          <w:sz w:val="22"/>
-          <w:szCs w:val="22"/>
-        </w:rPr>
-      </w:pPr>
-      <w:r>
-        <w:rPr>
-          <w:rFonts w:asciiTheme="minorHAnsi" w:hAnsiTheme="minorHAnsi" w:cstheme="minorHAnsi"/>
-          <w:sz w:val="22"/>
-          <w:szCs w:val="22"/>
-        </w:rPr>
-        <w:lastRenderedPageBreak/>
+        <w:ind w:left="426"/>
+        <w:jc w:val="both"/>
+        <w:rPr>
+          <w:rFonts w:asciiTheme="minorHAnsi" w:hAnsiTheme="minorHAnsi" w:cstheme="minorHAnsi"/>
+          <w:sz w:val="22"/>
+          <w:szCs w:val="22"/>
+        </w:rPr>
+      </w:pPr>
+      <w:r>
+        <w:rPr>
+          <w:rFonts w:asciiTheme="minorHAnsi" w:hAnsiTheme="minorHAnsi" w:cstheme="minorHAnsi"/>
+          <w:sz w:val="22"/>
+          <w:szCs w:val="22"/>
+        </w:rPr>
         <w:t>Rozwój biznesowy: Efektywniejsza obsługa klientów może przyczynić się do zwiększenia liczby członków siłowni.</w:t>
       </w:r>
     </w:p>
     <w:p>
       <w:pPr>
         <w:pStyle w:val="Akapitzlist"/>
-        <w:ind w:left="1800"/>
+        <w:ind w:left="426"/>
         <w:jc w:val="both"/>
         <w:rPr>
           <w:rFonts w:asciiTheme="minorHAnsi" w:hAnsiTheme="minorHAnsi" w:cstheme="minorHAnsi"/>
@@ -1126,7 +1127,7 @@
     <w:p>
       <w:pPr>
         <w:pStyle w:val="Akapitzlist"/>
-        <w:ind w:left="1800"/>
+        <w:ind w:left="426"/>
         <w:jc w:val="both"/>
         <w:rPr>
           <w:rFonts w:asciiTheme="minorHAnsi" w:hAnsiTheme="minorHAnsi" w:cstheme="minorHAnsi"/>
@@ -1146,7 +1147,31 @@
     <w:p>
       <w:pPr>
         <w:pStyle w:val="Akapitzlist"/>
-        <w:ind w:left="1440"/>
+        <w:ind w:left="426"/>
+        <w:jc w:val="both"/>
+        <w:rPr>
+          <w:rFonts w:asciiTheme="minorHAnsi" w:hAnsiTheme="minorHAnsi" w:cstheme="minorHAnsi"/>
+          <w:sz w:val="22"/>
+          <w:szCs w:val="22"/>
+        </w:rPr>
+      </w:pPr>
+    </w:p>
+    <w:p>
+      <w:pPr>
+        <w:pStyle w:val="Akapitzlist"/>
+        <w:ind w:left="426"/>
+        <w:jc w:val="both"/>
+        <w:rPr>
+          <w:rFonts w:asciiTheme="minorHAnsi" w:hAnsiTheme="minorHAnsi" w:cstheme="minorHAnsi"/>
+          <w:sz w:val="22"/>
+          <w:szCs w:val="22"/>
+        </w:rPr>
+      </w:pPr>
+    </w:p>
+    <w:p>
+      <w:pPr>
+        <w:pStyle w:val="Akapitzlist"/>
+        <w:ind w:left="426"/>
         <w:jc w:val="both"/>
         <w:rPr>
           <w:rFonts w:asciiTheme="minorHAnsi" w:hAnsiTheme="minorHAnsi" w:cstheme="minorHAnsi"/>
@@ -1162,26 +1187,28 @@
           <w:ilvl w:val="0"/>
           <w:numId w:val="4"/>
         </w:numPr>
-        <w:jc w:val="both"/>
-        <w:rPr>
-          <w:rFonts w:asciiTheme="minorHAnsi" w:hAnsiTheme="minorHAnsi" w:cstheme="minorHAnsi"/>
-          <w:sz w:val="22"/>
-          <w:szCs w:val="22"/>
-        </w:rPr>
-      </w:pPr>
-      <w:r>
-        <w:rPr>
-          <w:rFonts w:asciiTheme="minorHAnsi" w:hAnsiTheme="minorHAnsi" w:cstheme="minorHAnsi"/>
-          <w:sz w:val="22"/>
-          <w:szCs w:val="22"/>
-        </w:rPr>
+        <w:ind w:left="426"/>
+        <w:jc w:val="both"/>
+        <w:rPr>
+          <w:rFonts w:asciiTheme="minorHAnsi" w:hAnsiTheme="minorHAnsi" w:cstheme="minorHAnsi"/>
+          <w:sz w:val="22"/>
+          <w:szCs w:val="22"/>
+        </w:rPr>
+      </w:pPr>
+      <w:r>
+        <w:rPr>
+          <w:rFonts w:asciiTheme="minorHAnsi" w:hAnsiTheme="minorHAnsi" w:cstheme="minorHAnsi"/>
+          <w:sz w:val="22"/>
+          <w:szCs w:val="22"/>
+        </w:rPr>
+        <w:lastRenderedPageBreak/>
         <w:t>Zagrożenia:</w:t>
       </w:r>
     </w:p>
     <w:p>
       <w:pPr>
         <w:pStyle w:val="Akapitzlist"/>
-        <w:ind w:left="1440"/>
+        <w:ind w:left="426"/>
         <w:jc w:val="both"/>
         <w:rPr>
           <w:rFonts w:asciiTheme="minorHAnsi" w:hAnsiTheme="minorHAnsi" w:cstheme="minorHAnsi"/>
@@ -1193,7 +1220,7 @@
     <w:p>
       <w:pPr>
         <w:pStyle w:val="Akapitzlist"/>
-        <w:ind w:left="1800"/>
+        <w:ind w:left="426"/>
         <w:jc w:val="both"/>
         <w:rPr>
           <w:rFonts w:asciiTheme="minorHAnsi" w:hAnsiTheme="minorHAnsi" w:cstheme="minorHAnsi"/>
@@ -1213,7 +1240,7 @@
     <w:p>
       <w:pPr>
         <w:pStyle w:val="Akapitzlist"/>
-        <w:ind w:left="1800"/>
+        <w:ind w:left="426"/>
         <w:jc w:val="both"/>
         <w:rPr>
           <w:rFonts w:asciiTheme="minorHAnsi" w:hAnsiTheme="minorHAnsi" w:cstheme="minorHAnsi"/>
@@ -1233,7 +1260,7 @@
     <w:p>
       <w:pPr>
         <w:pStyle w:val="Akapitzlist"/>
-        <w:ind w:left="1800"/>
+        <w:ind w:left="426"/>
         <w:jc w:val="both"/>
         <w:rPr>
           <w:rFonts w:asciiTheme="minorHAnsi" w:hAnsiTheme="minorHAnsi" w:cstheme="minorHAnsi"/>
@@ -1253,19 +1280,3203 @@
     <w:p>
       <w:pPr>
         <w:pStyle w:val="Akapitzlist"/>
-        <w:ind w:left="1440"/>
-        <w:jc w:val="both"/>
-        <w:rPr>
-          <w:rFonts w:asciiTheme="minorHAnsi" w:hAnsiTheme="minorHAnsi" w:cstheme="minorHAnsi"/>
-          <w:sz w:val="22"/>
-          <w:szCs w:val="22"/>
-        </w:rPr>
-      </w:pPr>
+        <w:ind w:left="426"/>
+        <w:jc w:val="both"/>
+        <w:rPr>
+          <w:rFonts w:asciiTheme="minorHAnsi" w:hAnsiTheme="minorHAnsi" w:cstheme="minorHAnsi"/>
+          <w:sz w:val="22"/>
+          <w:szCs w:val="22"/>
+        </w:rPr>
+      </w:pPr>
+      <w:r>
+        <w:rPr>
+          <w:rFonts w:asciiTheme="minorHAnsi" w:hAnsiTheme="minorHAnsi" w:cstheme="minorHAnsi"/>
+          <w:sz w:val="22"/>
+          <w:szCs w:val="22"/>
+        </w:rPr>
+        <w:t xml:space="preserve">Ataki </w:t>
+      </w:r>
+      <w:proofErr w:type="spellStart"/>
+      <w:r>
+        <w:rPr>
+          <w:rFonts w:asciiTheme="minorHAnsi" w:hAnsiTheme="minorHAnsi" w:cstheme="minorHAnsi"/>
+          <w:sz w:val="22"/>
+          <w:szCs w:val="22"/>
+        </w:rPr>
+        <w:t>hakar</w:t>
+      </w:r>
+      <w:r>
+        <w:rPr>
+          <w:rFonts w:asciiTheme="minorHAnsi" w:hAnsiTheme="minorHAnsi" w:cstheme="minorHAnsi"/>
+          <w:sz w:val="22"/>
+          <w:szCs w:val="22"/>
+        </w:rPr>
+        <w:t>skie</w:t>
+      </w:r>
+      <w:proofErr w:type="spellEnd"/>
+      <w:r>
+        <w:rPr>
+          <w:rFonts w:asciiTheme="minorHAnsi" w:hAnsiTheme="minorHAnsi" w:cstheme="minorHAnsi"/>
+          <w:sz w:val="22"/>
+          <w:szCs w:val="22"/>
+        </w:rPr>
+        <w:t xml:space="preserve"> - A</w:t>
+      </w:r>
+      <w:r>
+        <w:rPr>
+          <w:rFonts w:asciiTheme="minorHAnsi" w:hAnsiTheme="minorHAnsi" w:cstheme="minorHAnsi"/>
+          <w:sz w:val="22"/>
+          <w:szCs w:val="22"/>
+        </w:rPr>
+        <w:t>taki mogą prowadzić do wycieku danych, utraty integralności lub dostępności systemu, a także naruszenia prywatności użytkowników.</w:t>
+      </w:r>
     </w:p>
     <w:p>
       <w:pPr>
         <w:pStyle w:val="Akapitzlist"/>
-        <w:ind w:left="1440"/>
+        <w:ind w:left="426"/>
+        <w:jc w:val="both"/>
+        <w:rPr>
+          <w:rFonts w:asciiTheme="minorHAnsi" w:hAnsiTheme="minorHAnsi" w:cstheme="minorHAnsi"/>
+          <w:sz w:val="22"/>
+          <w:szCs w:val="22"/>
+        </w:rPr>
+      </w:pPr>
+    </w:p>
+    <w:p>
+      <w:pPr>
+        <w:pStyle w:val="Akapitzlist"/>
+        <w:numPr>
+          <w:ilvl w:val="0"/>
+          <w:numId w:val="4"/>
+        </w:numPr>
+        <w:ind w:left="426"/>
+        <w:rPr>
+          <w:rFonts w:ascii="Arial" w:hAnsi="Arial" w:cs="Arial"/>
+          <w:color w:val="202122"/>
+          <w:sz w:val="21"/>
+          <w:szCs w:val="21"/>
+          <w:shd w:val="clear" w:color="auto" w:fill="FFFFFF"/>
+        </w:rPr>
+      </w:pPr>
+      <w:r>
+        <w:rPr>
+          <w:rFonts w:asciiTheme="minorHAnsi" w:hAnsiTheme="minorHAnsi" w:cstheme="minorHAnsi"/>
+          <w:sz w:val="22"/>
+          <w:szCs w:val="22"/>
+        </w:rPr>
+        <w:t>Przedstawienie wzajemnych powiązań poszczególnych grup czynników</w:t>
+      </w:r>
+      <w:r>
+        <w:rPr>
+          <w:rFonts w:asciiTheme="minorHAnsi" w:hAnsiTheme="minorHAnsi" w:cstheme="minorHAnsi"/>
+          <w:sz w:val="22"/>
+          <w:szCs w:val="22"/>
+        </w:rPr>
+        <w:t xml:space="preserve"> </w:t>
+      </w:r>
+    </w:p>
+    <w:p>
+      <w:pPr>
+        <w:rPr>
+          <w:rFonts w:ascii="Arial" w:hAnsi="Arial" w:cs="Arial"/>
+          <w:color w:val="202122"/>
+          <w:sz w:val="21"/>
+          <w:szCs w:val="21"/>
+          <w:shd w:val="clear" w:color="auto" w:fill="FFFFFF"/>
+        </w:rPr>
+      </w:pPr>
+    </w:p>
+    <w:p>
+      <w:pPr>
+        <w:ind w:left="426"/>
+        <w:rPr>
+          <w:rFonts w:ascii="Arial" w:hAnsi="Arial" w:cs="Arial"/>
+          <w:color w:val="202122"/>
+          <w:sz w:val="21"/>
+          <w:szCs w:val="21"/>
+          <w:shd w:val="clear" w:color="auto" w:fill="FFFFFF"/>
+        </w:rPr>
+      </w:pPr>
+      <w:r>
+        <w:rPr>
+          <w:rFonts w:ascii="Arial" w:hAnsi="Arial" w:cs="Arial"/>
+          <w:color w:val="202122"/>
+          <w:sz w:val="21"/>
+          <w:szCs w:val="21"/>
+          <w:shd w:val="clear" w:color="auto" w:fill="FFFFFF"/>
+        </w:rPr>
+        <w:t>(</w:t>
+      </w:r>
+      <w:r>
+        <w:rPr>
+          <w:rFonts w:ascii="Arial" w:hAnsi="Arial" w:cs="Arial"/>
+          <w:color w:val="202122"/>
+          <w:sz w:val="21"/>
+          <w:szCs w:val="21"/>
+          <w:shd w:val="clear" w:color="auto" w:fill="FFFFFF"/>
+        </w:rPr>
+        <w:t>Zapis</w:t>
+      </w:r>
+      <w:r>
+        <w:rPr>
+          <w:rFonts w:ascii="Arial" w:hAnsi="Arial" w:cs="Arial"/>
+          <w:color w:val="202122"/>
+          <w:sz w:val="21"/>
+          <w:szCs w:val="21"/>
+          <w:shd w:val="clear" w:color="auto" w:fill="FFFFFF"/>
+        </w:rPr>
+        <w:t xml:space="preserve"> powiązań czynników w formie macierzy z punktami</w:t>
+      </w:r>
+      <w:r>
+        <w:rPr>
+          <w:rFonts w:ascii="Arial" w:hAnsi="Arial" w:cs="Arial"/>
+          <w:color w:val="202122"/>
+          <w:sz w:val="21"/>
+          <w:szCs w:val="21"/>
+          <w:shd w:val="clear" w:color="auto" w:fill="FFFFFF"/>
+        </w:rPr>
+        <w:t>:</w:t>
+      </w:r>
+      <w:r>
+        <w:rPr>
+          <w:rFonts w:ascii="Arial" w:hAnsi="Arial" w:cs="Arial"/>
+          <w:color w:val="202122"/>
+          <w:sz w:val="21"/>
+          <w:szCs w:val="21"/>
+          <w:shd w:val="clear" w:color="auto" w:fill="FFFFFF"/>
+        </w:rPr>
+        <w:t xml:space="preserve"> 0 – brak oddziaływania, 1 – słabe oddziaływanie, 2 – silne oddziaływanie</w:t>
+      </w:r>
+      <w:r>
+        <w:rPr>
+          <w:rFonts w:ascii="Arial" w:hAnsi="Arial" w:cs="Arial"/>
+          <w:color w:val="202122"/>
+          <w:sz w:val="21"/>
+          <w:szCs w:val="21"/>
+          <w:shd w:val="clear" w:color="auto" w:fill="FFFFFF"/>
+        </w:rPr>
+        <w:t>.)</w:t>
+      </w:r>
+    </w:p>
+    <w:p>
+      <w:pPr>
+        <w:ind w:left="426"/>
+        <w:rPr>
+          <w:rFonts w:asciiTheme="minorHAnsi" w:hAnsiTheme="minorHAnsi" w:cstheme="minorHAnsi"/>
+          <w:sz w:val="22"/>
+          <w:szCs w:val="22"/>
+        </w:rPr>
+      </w:pPr>
+    </w:p>
+    <w:p>
+      <w:pPr>
+        <w:ind w:left="426"/>
+        <w:rPr>
+          <w:rFonts w:asciiTheme="minorHAnsi" w:hAnsiTheme="minorHAnsi" w:cstheme="minorHAnsi"/>
+          <w:sz w:val="22"/>
+          <w:szCs w:val="22"/>
+        </w:rPr>
+      </w:pPr>
+      <w:r>
+        <w:rPr>
+          <w:rFonts w:asciiTheme="minorHAnsi" w:hAnsiTheme="minorHAnsi" w:cstheme="minorHAnsi"/>
+          <w:sz w:val="22"/>
+          <w:szCs w:val="22"/>
+        </w:rPr>
+        <w:t>M</w:t>
+      </w:r>
+      <w:r>
+        <w:rPr>
+          <w:rFonts w:asciiTheme="minorHAnsi" w:hAnsiTheme="minorHAnsi" w:cstheme="minorHAnsi"/>
+          <w:sz w:val="22"/>
+          <w:szCs w:val="22"/>
+        </w:rPr>
+        <w:t>acierz odpowiadająca na pytanie "Czy dana mocna strona pozwoli nam wykorzystać daną szansę?"</w:t>
+      </w:r>
+      <w:r>
+        <w:rPr>
+          <w:rFonts w:asciiTheme="minorHAnsi" w:hAnsiTheme="minorHAnsi" w:cstheme="minorHAnsi"/>
+          <w:sz w:val="22"/>
+          <w:szCs w:val="22"/>
+        </w:rPr>
+        <w:t>:</w:t>
+      </w:r>
+    </w:p>
+    <w:p>
+      <w:pPr>
+        <w:ind w:left="426"/>
+        <w:rPr>
+          <w:rFonts w:asciiTheme="minorHAnsi" w:hAnsiTheme="minorHAnsi" w:cstheme="minorHAnsi"/>
+          <w:sz w:val="22"/>
+          <w:szCs w:val="22"/>
+        </w:rPr>
+      </w:pPr>
+    </w:p>
+    <w:tbl>
+      <w:tblPr>
+        <w:tblW w:w="8020" w:type="dxa"/>
+        <w:jc w:val="center"/>
+        <w:tblCellMar>
+          <w:left w:w="70" w:type="dxa"/>
+          <w:right w:w="70" w:type="dxa"/>
+        </w:tblCellMar>
+        <w:tblLook w:val="04A0" w:firstRow="1" w:lastRow="0" w:firstColumn="1" w:lastColumn="0" w:noHBand="0" w:noVBand="1"/>
+      </w:tblPr>
+      <w:tblGrid>
+        <w:gridCol w:w="2380"/>
+        <w:gridCol w:w="1840"/>
+        <w:gridCol w:w="1900"/>
+        <w:gridCol w:w="1900"/>
+      </w:tblGrid>
+      <w:tr>
+        <w:trPr>
+          <w:trHeight w:val="300"/>
+          <w:jc w:val="center"/>
+        </w:trPr>
+        <w:tc>
+          <w:tcPr>
+            <w:tcW w:w="2380" w:type="dxa"/>
+            <w:tcBorders>
+              <w:top w:val="nil"/>
+              <w:left w:val="nil"/>
+              <w:bottom w:val="single" w:sz="4" w:space="0" w:color="auto"/>
+              <w:right w:val="single" w:sz="4" w:space="0" w:color="auto"/>
+            </w:tcBorders>
+            <w:shd w:val="clear" w:color="auto" w:fill="auto"/>
+            <w:noWrap/>
+            <w:vAlign w:val="center"/>
+            <w:hideMark/>
+          </w:tcPr>
+          <w:p>
+            <w:pPr>
+              <w:ind w:left="426" w:hanging="501"/>
+              <w:jc w:val="center"/>
+              <w:rPr>
+                <w:rFonts w:ascii="Calibri" w:hAnsi="Calibri" w:cs="Calibri"/>
+                <w:color w:val="000000"/>
+                <w:sz w:val="22"/>
+                <w:szCs w:val="22"/>
+              </w:rPr>
+            </w:pPr>
+          </w:p>
+        </w:tc>
+        <w:tc>
+          <w:tcPr>
+            <w:tcW w:w="1840" w:type="dxa"/>
+            <w:tcBorders>
+              <w:top w:val="single" w:sz="4" w:space="0" w:color="auto"/>
+              <w:left w:val="nil"/>
+              <w:bottom w:val="single" w:sz="4" w:space="0" w:color="auto"/>
+              <w:right w:val="single" w:sz="4" w:space="0" w:color="auto"/>
+            </w:tcBorders>
+            <w:shd w:val="clear" w:color="auto" w:fill="auto"/>
+            <w:noWrap/>
+            <w:vAlign w:val="center"/>
+            <w:hideMark/>
+          </w:tcPr>
+          <w:p>
+            <w:pPr>
+              <w:ind w:left="426" w:hanging="501"/>
+              <w:jc w:val="center"/>
+              <w:rPr>
+                <w:rFonts w:ascii="Calibri" w:hAnsi="Calibri" w:cs="Calibri"/>
+                <w:color w:val="000000"/>
+                <w:sz w:val="22"/>
+                <w:szCs w:val="22"/>
+              </w:rPr>
+            </w:pPr>
+            <w:r>
+              <w:rPr>
+                <w:rFonts w:ascii="Calibri" w:hAnsi="Calibri" w:cs="Calibri"/>
+                <w:color w:val="000000"/>
+                <w:sz w:val="22"/>
+                <w:szCs w:val="22"/>
+              </w:rPr>
+              <w:t>Rozwój biznesowy</w:t>
+            </w:r>
+          </w:p>
+        </w:tc>
+        <w:tc>
+          <w:tcPr>
+            <w:tcW w:w="1900" w:type="dxa"/>
+            <w:tcBorders>
+              <w:top w:val="single" w:sz="4" w:space="0" w:color="auto"/>
+              <w:left w:val="nil"/>
+              <w:bottom w:val="single" w:sz="4" w:space="0" w:color="auto"/>
+              <w:right w:val="single" w:sz="4" w:space="0" w:color="auto"/>
+            </w:tcBorders>
+            <w:shd w:val="clear" w:color="auto" w:fill="auto"/>
+            <w:noWrap/>
+            <w:vAlign w:val="center"/>
+            <w:hideMark/>
+          </w:tcPr>
+          <w:p>
+            <w:pPr>
+              <w:ind w:left="426" w:hanging="501"/>
+              <w:jc w:val="center"/>
+              <w:rPr>
+                <w:rFonts w:ascii="Calibri" w:hAnsi="Calibri" w:cs="Calibri"/>
+                <w:color w:val="000000"/>
+                <w:sz w:val="22"/>
+                <w:szCs w:val="22"/>
+              </w:rPr>
+            </w:pPr>
+            <w:r>
+              <w:rPr>
+                <w:rFonts w:ascii="Calibri" w:hAnsi="Calibri" w:cs="Calibri"/>
+                <w:color w:val="000000"/>
+                <w:sz w:val="22"/>
+                <w:szCs w:val="22"/>
+              </w:rPr>
+              <w:t>Zadowoleni klienci</w:t>
+            </w:r>
+          </w:p>
+        </w:tc>
+        <w:tc>
+          <w:tcPr>
+            <w:tcW w:w="1900" w:type="dxa"/>
+            <w:tcBorders>
+              <w:top w:val="single" w:sz="4" w:space="0" w:color="auto"/>
+              <w:left w:val="nil"/>
+              <w:bottom w:val="single" w:sz="4" w:space="0" w:color="auto"/>
+              <w:right w:val="single" w:sz="4" w:space="0" w:color="auto"/>
+            </w:tcBorders>
+            <w:shd w:val="clear" w:color="auto" w:fill="auto"/>
+            <w:noWrap/>
+            <w:vAlign w:val="center"/>
+            <w:hideMark/>
+          </w:tcPr>
+          <w:p>
+            <w:pPr>
+              <w:ind w:left="426" w:hanging="501"/>
+              <w:jc w:val="center"/>
+              <w:rPr>
+                <w:rFonts w:ascii="Calibri" w:hAnsi="Calibri" w:cs="Calibri"/>
+                <w:color w:val="000000"/>
+                <w:sz w:val="22"/>
+                <w:szCs w:val="22"/>
+              </w:rPr>
+            </w:pPr>
+            <w:r>
+              <w:rPr>
+                <w:rFonts w:ascii="Calibri" w:hAnsi="Calibri" w:cs="Calibri"/>
+                <w:color w:val="000000"/>
+                <w:sz w:val="22"/>
+                <w:szCs w:val="22"/>
+              </w:rPr>
+              <w:t>Rozszerzenie usług</w:t>
+            </w:r>
+          </w:p>
+        </w:tc>
+      </w:tr>
+      <w:tr>
+        <w:trPr>
+          <w:trHeight w:val="300"/>
+          <w:jc w:val="center"/>
+        </w:trPr>
+        <w:tc>
+          <w:tcPr>
+            <w:tcW w:w="2380" w:type="dxa"/>
+            <w:tcBorders>
+              <w:top w:val="nil"/>
+              <w:left w:val="single" w:sz="4" w:space="0" w:color="auto"/>
+              <w:bottom w:val="single" w:sz="4" w:space="0" w:color="auto"/>
+              <w:right w:val="single" w:sz="4" w:space="0" w:color="auto"/>
+            </w:tcBorders>
+            <w:shd w:val="clear" w:color="auto" w:fill="auto"/>
+            <w:noWrap/>
+            <w:vAlign w:val="center"/>
+            <w:hideMark/>
+          </w:tcPr>
+          <w:p>
+            <w:pPr>
+              <w:ind w:left="426" w:hanging="501"/>
+              <w:jc w:val="center"/>
+              <w:rPr>
+                <w:rFonts w:ascii="Calibri" w:hAnsi="Calibri" w:cs="Calibri"/>
+                <w:color w:val="000000"/>
+                <w:sz w:val="22"/>
+                <w:szCs w:val="22"/>
+              </w:rPr>
+            </w:pPr>
+            <w:r>
+              <w:rPr>
+                <w:rFonts w:ascii="Calibri" w:hAnsi="Calibri" w:cs="Calibri"/>
+                <w:color w:val="000000"/>
+                <w:sz w:val="22"/>
+                <w:szCs w:val="22"/>
+              </w:rPr>
+              <w:t>Efektywność operacyjna</w:t>
+            </w:r>
+          </w:p>
+        </w:tc>
+        <w:tc>
+          <w:tcPr>
+            <w:tcW w:w="1840" w:type="dxa"/>
+            <w:tcBorders>
+              <w:top w:val="nil"/>
+              <w:left w:val="nil"/>
+              <w:bottom w:val="single" w:sz="4" w:space="0" w:color="auto"/>
+              <w:right w:val="single" w:sz="4" w:space="0" w:color="auto"/>
+            </w:tcBorders>
+            <w:shd w:val="clear" w:color="auto" w:fill="auto"/>
+            <w:noWrap/>
+            <w:vAlign w:val="center"/>
+            <w:hideMark/>
+          </w:tcPr>
+          <w:p>
+            <w:pPr>
+              <w:ind w:left="426" w:hanging="501"/>
+              <w:jc w:val="center"/>
+              <w:rPr>
+                <w:rFonts w:ascii="Calibri" w:hAnsi="Calibri" w:cs="Calibri"/>
+                <w:color w:val="000000"/>
+                <w:sz w:val="22"/>
+                <w:szCs w:val="22"/>
+              </w:rPr>
+            </w:pPr>
+            <w:r>
+              <w:rPr>
+                <w:rFonts w:ascii="Calibri" w:hAnsi="Calibri" w:cs="Calibri"/>
+                <w:color w:val="000000"/>
+                <w:sz w:val="22"/>
+                <w:szCs w:val="22"/>
+              </w:rPr>
+              <w:t>2</w:t>
+            </w:r>
+          </w:p>
+        </w:tc>
+        <w:tc>
+          <w:tcPr>
+            <w:tcW w:w="1900" w:type="dxa"/>
+            <w:tcBorders>
+              <w:top w:val="nil"/>
+              <w:left w:val="nil"/>
+              <w:bottom w:val="single" w:sz="4" w:space="0" w:color="auto"/>
+              <w:right w:val="single" w:sz="4" w:space="0" w:color="auto"/>
+            </w:tcBorders>
+            <w:shd w:val="clear" w:color="auto" w:fill="auto"/>
+            <w:noWrap/>
+            <w:vAlign w:val="center"/>
+            <w:hideMark/>
+          </w:tcPr>
+          <w:p>
+            <w:pPr>
+              <w:ind w:left="426" w:hanging="501"/>
+              <w:jc w:val="center"/>
+              <w:rPr>
+                <w:rFonts w:ascii="Calibri" w:hAnsi="Calibri" w:cs="Calibri"/>
+                <w:color w:val="000000"/>
+                <w:sz w:val="22"/>
+                <w:szCs w:val="22"/>
+              </w:rPr>
+            </w:pPr>
+            <w:r>
+              <w:rPr>
+                <w:rFonts w:ascii="Calibri" w:hAnsi="Calibri" w:cs="Calibri"/>
+                <w:color w:val="000000"/>
+                <w:sz w:val="22"/>
+                <w:szCs w:val="22"/>
+              </w:rPr>
+              <w:t>1</w:t>
+            </w:r>
+          </w:p>
+        </w:tc>
+        <w:tc>
+          <w:tcPr>
+            <w:tcW w:w="1900" w:type="dxa"/>
+            <w:tcBorders>
+              <w:top w:val="nil"/>
+              <w:left w:val="nil"/>
+              <w:bottom w:val="single" w:sz="4" w:space="0" w:color="auto"/>
+              <w:right w:val="single" w:sz="4" w:space="0" w:color="auto"/>
+            </w:tcBorders>
+            <w:shd w:val="clear" w:color="auto" w:fill="auto"/>
+            <w:noWrap/>
+            <w:vAlign w:val="center"/>
+            <w:hideMark/>
+          </w:tcPr>
+          <w:p>
+            <w:pPr>
+              <w:ind w:left="426" w:hanging="501"/>
+              <w:jc w:val="center"/>
+              <w:rPr>
+                <w:rFonts w:ascii="Calibri" w:hAnsi="Calibri" w:cs="Calibri"/>
+                <w:color w:val="000000"/>
+                <w:sz w:val="22"/>
+                <w:szCs w:val="22"/>
+              </w:rPr>
+            </w:pPr>
+            <w:r>
+              <w:rPr>
+                <w:rFonts w:ascii="Calibri" w:hAnsi="Calibri" w:cs="Calibri"/>
+                <w:color w:val="000000"/>
+                <w:sz w:val="22"/>
+                <w:szCs w:val="22"/>
+              </w:rPr>
+              <w:t>0</w:t>
+            </w:r>
+          </w:p>
+        </w:tc>
+      </w:tr>
+      <w:tr>
+        <w:trPr>
+          <w:trHeight w:val="300"/>
+          <w:jc w:val="center"/>
+        </w:trPr>
+        <w:tc>
+          <w:tcPr>
+            <w:tcW w:w="2380" w:type="dxa"/>
+            <w:tcBorders>
+              <w:top w:val="nil"/>
+              <w:left w:val="single" w:sz="4" w:space="0" w:color="auto"/>
+              <w:bottom w:val="single" w:sz="4" w:space="0" w:color="auto"/>
+              <w:right w:val="single" w:sz="4" w:space="0" w:color="auto"/>
+            </w:tcBorders>
+            <w:shd w:val="clear" w:color="auto" w:fill="auto"/>
+            <w:noWrap/>
+            <w:vAlign w:val="center"/>
+            <w:hideMark/>
+          </w:tcPr>
+          <w:p>
+            <w:pPr>
+              <w:ind w:left="426" w:hanging="501"/>
+              <w:jc w:val="center"/>
+              <w:rPr>
+                <w:rFonts w:ascii="Calibri" w:hAnsi="Calibri" w:cs="Calibri"/>
+                <w:color w:val="000000"/>
+                <w:sz w:val="22"/>
+                <w:szCs w:val="22"/>
+              </w:rPr>
+            </w:pPr>
+            <w:r>
+              <w:rPr>
+                <w:rFonts w:ascii="Calibri" w:hAnsi="Calibri" w:cs="Calibri"/>
+                <w:color w:val="000000"/>
+                <w:sz w:val="22"/>
+                <w:szCs w:val="22"/>
+              </w:rPr>
+              <w:t>Dostęp do informacji</w:t>
+            </w:r>
+          </w:p>
+        </w:tc>
+        <w:tc>
+          <w:tcPr>
+            <w:tcW w:w="1840" w:type="dxa"/>
+            <w:tcBorders>
+              <w:top w:val="nil"/>
+              <w:left w:val="nil"/>
+              <w:bottom w:val="single" w:sz="4" w:space="0" w:color="auto"/>
+              <w:right w:val="single" w:sz="4" w:space="0" w:color="auto"/>
+            </w:tcBorders>
+            <w:shd w:val="clear" w:color="auto" w:fill="auto"/>
+            <w:noWrap/>
+            <w:vAlign w:val="center"/>
+            <w:hideMark/>
+          </w:tcPr>
+          <w:p>
+            <w:pPr>
+              <w:ind w:left="426" w:hanging="501"/>
+              <w:jc w:val="center"/>
+              <w:rPr>
+                <w:rFonts w:ascii="Calibri" w:hAnsi="Calibri" w:cs="Calibri"/>
+                <w:color w:val="000000"/>
+                <w:sz w:val="22"/>
+                <w:szCs w:val="22"/>
+              </w:rPr>
+            </w:pPr>
+            <w:r>
+              <w:rPr>
+                <w:rFonts w:ascii="Calibri" w:hAnsi="Calibri" w:cs="Calibri"/>
+                <w:color w:val="000000"/>
+                <w:sz w:val="22"/>
+                <w:szCs w:val="22"/>
+              </w:rPr>
+              <w:t>0</w:t>
+            </w:r>
+          </w:p>
+        </w:tc>
+        <w:tc>
+          <w:tcPr>
+            <w:tcW w:w="1900" w:type="dxa"/>
+            <w:tcBorders>
+              <w:top w:val="nil"/>
+              <w:left w:val="nil"/>
+              <w:bottom w:val="single" w:sz="4" w:space="0" w:color="auto"/>
+              <w:right w:val="single" w:sz="4" w:space="0" w:color="auto"/>
+            </w:tcBorders>
+            <w:shd w:val="clear" w:color="auto" w:fill="auto"/>
+            <w:noWrap/>
+            <w:vAlign w:val="center"/>
+            <w:hideMark/>
+          </w:tcPr>
+          <w:p>
+            <w:pPr>
+              <w:ind w:left="426" w:hanging="501"/>
+              <w:jc w:val="center"/>
+              <w:rPr>
+                <w:rFonts w:ascii="Calibri" w:hAnsi="Calibri" w:cs="Calibri"/>
+                <w:color w:val="000000"/>
+                <w:sz w:val="22"/>
+                <w:szCs w:val="22"/>
+              </w:rPr>
+            </w:pPr>
+            <w:r>
+              <w:rPr>
+                <w:rFonts w:ascii="Calibri" w:hAnsi="Calibri" w:cs="Calibri"/>
+                <w:color w:val="000000"/>
+                <w:sz w:val="22"/>
+                <w:szCs w:val="22"/>
+              </w:rPr>
+              <w:t>2</w:t>
+            </w:r>
+          </w:p>
+        </w:tc>
+        <w:tc>
+          <w:tcPr>
+            <w:tcW w:w="1900" w:type="dxa"/>
+            <w:tcBorders>
+              <w:top w:val="nil"/>
+              <w:left w:val="nil"/>
+              <w:bottom w:val="single" w:sz="4" w:space="0" w:color="auto"/>
+              <w:right w:val="single" w:sz="4" w:space="0" w:color="auto"/>
+            </w:tcBorders>
+            <w:shd w:val="clear" w:color="auto" w:fill="auto"/>
+            <w:noWrap/>
+            <w:vAlign w:val="center"/>
+            <w:hideMark/>
+          </w:tcPr>
+          <w:p>
+            <w:pPr>
+              <w:ind w:left="426" w:hanging="501"/>
+              <w:jc w:val="center"/>
+              <w:rPr>
+                <w:rFonts w:ascii="Calibri" w:hAnsi="Calibri" w:cs="Calibri"/>
+                <w:color w:val="000000"/>
+                <w:sz w:val="22"/>
+                <w:szCs w:val="22"/>
+              </w:rPr>
+            </w:pPr>
+            <w:r>
+              <w:rPr>
+                <w:rFonts w:ascii="Calibri" w:hAnsi="Calibri" w:cs="Calibri"/>
+                <w:color w:val="000000"/>
+                <w:sz w:val="22"/>
+                <w:szCs w:val="22"/>
+              </w:rPr>
+              <w:t>2</w:t>
+            </w:r>
+          </w:p>
+        </w:tc>
+      </w:tr>
+      <w:tr>
+        <w:trPr>
+          <w:trHeight w:val="300"/>
+          <w:jc w:val="center"/>
+        </w:trPr>
+        <w:tc>
+          <w:tcPr>
+            <w:tcW w:w="2380" w:type="dxa"/>
+            <w:tcBorders>
+              <w:top w:val="nil"/>
+              <w:left w:val="single" w:sz="4" w:space="0" w:color="auto"/>
+              <w:bottom w:val="single" w:sz="4" w:space="0" w:color="auto"/>
+              <w:right w:val="single" w:sz="4" w:space="0" w:color="auto"/>
+            </w:tcBorders>
+            <w:shd w:val="clear" w:color="auto" w:fill="auto"/>
+            <w:noWrap/>
+            <w:vAlign w:val="center"/>
+            <w:hideMark/>
+          </w:tcPr>
+          <w:p>
+            <w:pPr>
+              <w:ind w:left="426" w:hanging="501"/>
+              <w:jc w:val="center"/>
+              <w:rPr>
+                <w:rFonts w:ascii="Calibri" w:hAnsi="Calibri" w:cs="Calibri"/>
+                <w:color w:val="000000"/>
+                <w:sz w:val="22"/>
+                <w:szCs w:val="22"/>
+              </w:rPr>
+            </w:pPr>
+            <w:r>
+              <w:rPr>
+                <w:rFonts w:ascii="Calibri" w:hAnsi="Calibri" w:cs="Calibri"/>
+                <w:color w:val="000000"/>
+                <w:sz w:val="22"/>
+                <w:szCs w:val="22"/>
+              </w:rPr>
+              <w:t>Usprawnienie procesów</w:t>
+            </w:r>
+          </w:p>
+        </w:tc>
+        <w:tc>
+          <w:tcPr>
+            <w:tcW w:w="1840" w:type="dxa"/>
+            <w:tcBorders>
+              <w:top w:val="nil"/>
+              <w:left w:val="nil"/>
+              <w:bottom w:val="single" w:sz="4" w:space="0" w:color="auto"/>
+              <w:right w:val="single" w:sz="4" w:space="0" w:color="auto"/>
+            </w:tcBorders>
+            <w:shd w:val="clear" w:color="auto" w:fill="auto"/>
+            <w:noWrap/>
+            <w:vAlign w:val="center"/>
+            <w:hideMark/>
+          </w:tcPr>
+          <w:p>
+            <w:pPr>
+              <w:ind w:left="426" w:hanging="501"/>
+              <w:jc w:val="center"/>
+              <w:rPr>
+                <w:rFonts w:ascii="Calibri" w:hAnsi="Calibri" w:cs="Calibri"/>
+                <w:color w:val="000000"/>
+                <w:sz w:val="22"/>
+                <w:szCs w:val="22"/>
+              </w:rPr>
+            </w:pPr>
+            <w:r>
+              <w:rPr>
+                <w:rFonts w:ascii="Calibri" w:hAnsi="Calibri" w:cs="Calibri"/>
+                <w:color w:val="000000"/>
+                <w:sz w:val="22"/>
+                <w:szCs w:val="22"/>
+              </w:rPr>
+              <w:t>2</w:t>
+            </w:r>
+          </w:p>
+        </w:tc>
+        <w:tc>
+          <w:tcPr>
+            <w:tcW w:w="1900" w:type="dxa"/>
+            <w:tcBorders>
+              <w:top w:val="nil"/>
+              <w:left w:val="nil"/>
+              <w:bottom w:val="single" w:sz="4" w:space="0" w:color="auto"/>
+              <w:right w:val="single" w:sz="4" w:space="0" w:color="auto"/>
+            </w:tcBorders>
+            <w:shd w:val="clear" w:color="auto" w:fill="auto"/>
+            <w:noWrap/>
+            <w:vAlign w:val="center"/>
+            <w:hideMark/>
+          </w:tcPr>
+          <w:p>
+            <w:pPr>
+              <w:ind w:left="426" w:hanging="501"/>
+              <w:jc w:val="center"/>
+              <w:rPr>
+                <w:rFonts w:ascii="Calibri" w:hAnsi="Calibri" w:cs="Calibri"/>
+                <w:color w:val="000000"/>
+                <w:sz w:val="22"/>
+                <w:szCs w:val="22"/>
+              </w:rPr>
+            </w:pPr>
+            <w:r>
+              <w:rPr>
+                <w:rFonts w:ascii="Calibri" w:hAnsi="Calibri" w:cs="Calibri"/>
+                <w:color w:val="000000"/>
+                <w:sz w:val="22"/>
+                <w:szCs w:val="22"/>
+              </w:rPr>
+              <w:t>2</w:t>
+            </w:r>
+          </w:p>
+        </w:tc>
+        <w:tc>
+          <w:tcPr>
+            <w:tcW w:w="1900" w:type="dxa"/>
+            <w:tcBorders>
+              <w:top w:val="nil"/>
+              <w:left w:val="nil"/>
+              <w:bottom w:val="single" w:sz="4" w:space="0" w:color="auto"/>
+              <w:right w:val="single" w:sz="4" w:space="0" w:color="auto"/>
+            </w:tcBorders>
+            <w:shd w:val="clear" w:color="auto" w:fill="auto"/>
+            <w:noWrap/>
+            <w:vAlign w:val="center"/>
+            <w:hideMark/>
+          </w:tcPr>
+          <w:p>
+            <w:pPr>
+              <w:ind w:left="426" w:hanging="501"/>
+              <w:jc w:val="center"/>
+              <w:rPr>
+                <w:rFonts w:ascii="Calibri" w:hAnsi="Calibri" w:cs="Calibri"/>
+                <w:color w:val="000000"/>
+                <w:sz w:val="22"/>
+                <w:szCs w:val="22"/>
+              </w:rPr>
+            </w:pPr>
+            <w:r>
+              <w:rPr>
+                <w:rFonts w:ascii="Calibri" w:hAnsi="Calibri" w:cs="Calibri"/>
+                <w:color w:val="000000"/>
+                <w:sz w:val="22"/>
+                <w:szCs w:val="22"/>
+              </w:rPr>
+              <w:t>0</w:t>
+            </w:r>
+          </w:p>
+        </w:tc>
+      </w:tr>
+    </w:tbl>
+    <w:p>
+      <w:pPr>
+        <w:ind w:left="426"/>
+        <w:rPr>
+          <w:rFonts w:asciiTheme="minorHAnsi" w:hAnsiTheme="minorHAnsi" w:cstheme="minorHAnsi"/>
+          <w:sz w:val="22"/>
+          <w:szCs w:val="22"/>
+        </w:rPr>
+      </w:pPr>
+    </w:p>
+    <w:p>
+      <w:pPr>
+        <w:ind w:left="426"/>
+        <w:rPr>
+          <w:rFonts w:asciiTheme="minorHAnsi" w:hAnsiTheme="minorHAnsi" w:cstheme="minorHAnsi"/>
+          <w:sz w:val="22"/>
+          <w:szCs w:val="22"/>
+        </w:rPr>
+      </w:pPr>
+      <w:r>
+        <w:rPr>
+          <w:rFonts w:asciiTheme="minorHAnsi" w:hAnsiTheme="minorHAnsi" w:cstheme="minorHAnsi"/>
+          <w:sz w:val="22"/>
+          <w:szCs w:val="22"/>
+        </w:rPr>
+        <w:t>Łącznie: 9 punktów</w:t>
+      </w:r>
+    </w:p>
+    <w:p>
+      <w:pPr>
+        <w:ind w:left="426"/>
+        <w:rPr>
+          <w:rFonts w:asciiTheme="minorHAnsi" w:hAnsiTheme="minorHAnsi" w:cstheme="minorHAnsi"/>
+          <w:sz w:val="22"/>
+          <w:szCs w:val="22"/>
+        </w:rPr>
+      </w:pPr>
+    </w:p>
+    <w:p>
+      <w:pPr>
+        <w:ind w:left="426"/>
+        <w:rPr>
+          <w:rFonts w:asciiTheme="minorHAnsi" w:hAnsiTheme="minorHAnsi" w:cstheme="minorHAnsi"/>
+          <w:sz w:val="22"/>
+          <w:szCs w:val="22"/>
+        </w:rPr>
+      </w:pPr>
+    </w:p>
+    <w:p>
+      <w:pPr>
+        <w:ind w:left="426"/>
+        <w:rPr>
+          <w:rFonts w:asciiTheme="minorHAnsi" w:hAnsiTheme="minorHAnsi" w:cstheme="minorHAnsi"/>
+          <w:sz w:val="22"/>
+          <w:szCs w:val="22"/>
+        </w:rPr>
+      </w:pPr>
+    </w:p>
+    <w:p>
+      <w:pPr>
+        <w:ind w:left="426"/>
+        <w:rPr>
+          <w:rFonts w:asciiTheme="minorHAnsi" w:hAnsiTheme="minorHAnsi" w:cstheme="minorHAnsi"/>
+          <w:sz w:val="22"/>
+          <w:szCs w:val="22"/>
+        </w:rPr>
+      </w:pPr>
+      <w:r>
+        <w:rPr>
+          <w:rFonts w:asciiTheme="minorHAnsi" w:hAnsiTheme="minorHAnsi" w:cstheme="minorHAnsi"/>
+          <w:sz w:val="22"/>
+          <w:szCs w:val="22"/>
+        </w:rPr>
+        <w:t>M</w:t>
+      </w:r>
+      <w:r>
+        <w:rPr>
+          <w:rFonts w:asciiTheme="minorHAnsi" w:hAnsiTheme="minorHAnsi" w:cstheme="minorHAnsi"/>
+          <w:sz w:val="22"/>
+          <w:szCs w:val="22"/>
+        </w:rPr>
+        <w:t xml:space="preserve">acierz odpowiadająca na pytanie </w:t>
+      </w:r>
+      <w:r>
+        <w:rPr>
+          <w:rFonts w:asciiTheme="minorHAnsi" w:hAnsiTheme="minorHAnsi" w:cstheme="minorHAnsi"/>
+          <w:sz w:val="22"/>
+          <w:szCs w:val="22"/>
+        </w:rPr>
+        <w:t>„C</w:t>
+      </w:r>
+      <w:r>
+        <w:rPr>
+          <w:rFonts w:asciiTheme="minorHAnsi" w:hAnsiTheme="minorHAnsi" w:cstheme="minorHAnsi"/>
+          <w:sz w:val="22"/>
+          <w:szCs w:val="22"/>
+        </w:rPr>
+        <w:t>zy dana mocna strona pozwoli nam zniwelować dane zagrożenie?</w:t>
+      </w:r>
+      <w:r>
+        <w:rPr>
+          <w:rFonts w:asciiTheme="minorHAnsi" w:hAnsiTheme="minorHAnsi" w:cstheme="minorHAnsi"/>
+          <w:sz w:val="22"/>
+          <w:szCs w:val="22"/>
+        </w:rPr>
+        <w:t>”:</w:t>
+      </w:r>
+    </w:p>
+    <w:p>
+      <w:pPr>
+        <w:ind w:left="426"/>
+        <w:rPr>
+          <w:rFonts w:asciiTheme="minorHAnsi" w:hAnsiTheme="minorHAnsi" w:cstheme="minorHAnsi"/>
+          <w:sz w:val="22"/>
+          <w:szCs w:val="22"/>
+        </w:rPr>
+      </w:pPr>
+    </w:p>
+    <w:tbl>
+      <w:tblPr>
+        <w:tblW w:w="10760" w:type="dxa"/>
+        <w:jc w:val="center"/>
+        <w:tblCellMar>
+          <w:left w:w="70" w:type="dxa"/>
+          <w:right w:w="70" w:type="dxa"/>
+        </w:tblCellMar>
+        <w:tblLook w:val="04A0" w:firstRow="1" w:lastRow="0" w:firstColumn="1" w:lastColumn="0" w:noHBand="0" w:noVBand="1"/>
+      </w:tblPr>
+      <w:tblGrid>
+        <w:gridCol w:w="2380"/>
+        <w:gridCol w:w="1720"/>
+        <w:gridCol w:w="2220"/>
+        <w:gridCol w:w="2900"/>
+        <w:gridCol w:w="1540"/>
+      </w:tblGrid>
+      <w:tr>
+        <w:trPr>
+          <w:trHeight w:val="300"/>
+          <w:jc w:val="center"/>
+        </w:trPr>
+        <w:tc>
+          <w:tcPr>
+            <w:tcW w:w="2380" w:type="dxa"/>
+            <w:tcBorders>
+              <w:top w:val="nil"/>
+              <w:left w:val="nil"/>
+              <w:bottom w:val="single" w:sz="4" w:space="0" w:color="auto"/>
+              <w:right w:val="single" w:sz="4" w:space="0" w:color="auto"/>
+            </w:tcBorders>
+            <w:shd w:val="clear" w:color="auto" w:fill="auto"/>
+            <w:noWrap/>
+            <w:vAlign w:val="center"/>
+            <w:hideMark/>
+          </w:tcPr>
+          <w:p>
+            <w:pPr>
+              <w:ind w:left="426" w:hanging="426"/>
+              <w:jc w:val="center"/>
+              <w:rPr>
+                <w:rFonts w:ascii="Calibri" w:hAnsi="Calibri" w:cs="Calibri"/>
+                <w:color w:val="000000"/>
+                <w:sz w:val="22"/>
+                <w:szCs w:val="22"/>
+              </w:rPr>
+            </w:pPr>
+          </w:p>
+        </w:tc>
+        <w:tc>
+          <w:tcPr>
+            <w:tcW w:w="1720" w:type="dxa"/>
+            <w:tcBorders>
+              <w:top w:val="single" w:sz="4" w:space="0" w:color="auto"/>
+              <w:left w:val="nil"/>
+              <w:bottom w:val="single" w:sz="4" w:space="0" w:color="auto"/>
+              <w:right w:val="single" w:sz="4" w:space="0" w:color="auto"/>
+            </w:tcBorders>
+            <w:shd w:val="clear" w:color="auto" w:fill="auto"/>
+            <w:noWrap/>
+            <w:vAlign w:val="center"/>
+            <w:hideMark/>
+          </w:tcPr>
+          <w:p>
+            <w:pPr>
+              <w:ind w:left="426" w:hanging="426"/>
+              <w:jc w:val="center"/>
+              <w:rPr>
+                <w:rFonts w:ascii="Calibri" w:hAnsi="Calibri" w:cs="Calibri"/>
+                <w:color w:val="000000"/>
+                <w:sz w:val="22"/>
+                <w:szCs w:val="22"/>
+              </w:rPr>
+            </w:pPr>
+            <w:r>
+              <w:rPr>
+                <w:rFonts w:ascii="Calibri" w:hAnsi="Calibri" w:cs="Calibri"/>
+                <w:color w:val="000000"/>
+                <w:sz w:val="22"/>
+                <w:szCs w:val="22"/>
+              </w:rPr>
+              <w:t>Błędy w systemie</w:t>
+            </w:r>
+          </w:p>
+        </w:tc>
+        <w:tc>
+          <w:tcPr>
+            <w:tcW w:w="2220" w:type="dxa"/>
+            <w:tcBorders>
+              <w:top w:val="single" w:sz="4" w:space="0" w:color="auto"/>
+              <w:left w:val="nil"/>
+              <w:bottom w:val="single" w:sz="4" w:space="0" w:color="auto"/>
+              <w:right w:val="single" w:sz="4" w:space="0" w:color="auto"/>
+            </w:tcBorders>
+            <w:shd w:val="clear" w:color="auto" w:fill="auto"/>
+            <w:noWrap/>
+            <w:vAlign w:val="center"/>
+            <w:hideMark/>
+          </w:tcPr>
+          <w:p>
+            <w:pPr>
+              <w:ind w:left="426" w:hanging="426"/>
+              <w:jc w:val="center"/>
+              <w:rPr>
+                <w:rFonts w:ascii="Calibri" w:hAnsi="Calibri" w:cs="Calibri"/>
+                <w:color w:val="000000"/>
+                <w:sz w:val="22"/>
+                <w:szCs w:val="22"/>
+              </w:rPr>
+            </w:pPr>
+            <w:r>
+              <w:rPr>
+                <w:rFonts w:ascii="Calibri" w:hAnsi="Calibri" w:cs="Calibri"/>
+                <w:color w:val="000000"/>
+                <w:sz w:val="22"/>
+                <w:szCs w:val="22"/>
+              </w:rPr>
+              <w:t>Konkurencja na rynku</w:t>
+            </w:r>
+          </w:p>
+        </w:tc>
+        <w:tc>
+          <w:tcPr>
+            <w:tcW w:w="2900" w:type="dxa"/>
+            <w:tcBorders>
+              <w:top w:val="single" w:sz="4" w:space="0" w:color="auto"/>
+              <w:left w:val="nil"/>
+              <w:bottom w:val="single" w:sz="4" w:space="0" w:color="auto"/>
+              <w:right w:val="single" w:sz="4" w:space="0" w:color="auto"/>
+            </w:tcBorders>
+            <w:shd w:val="clear" w:color="auto" w:fill="auto"/>
+            <w:noWrap/>
+            <w:vAlign w:val="center"/>
+            <w:hideMark/>
+          </w:tcPr>
+          <w:p>
+            <w:pPr>
+              <w:ind w:left="426" w:hanging="426"/>
+              <w:jc w:val="center"/>
+              <w:rPr>
+                <w:rFonts w:ascii="Calibri" w:hAnsi="Calibri" w:cs="Calibri"/>
+                <w:color w:val="000000"/>
+                <w:sz w:val="22"/>
+                <w:szCs w:val="22"/>
+              </w:rPr>
+            </w:pPr>
+            <w:r>
+              <w:rPr>
+                <w:rFonts w:ascii="Calibri" w:hAnsi="Calibri" w:cs="Calibri"/>
+                <w:color w:val="000000"/>
+                <w:sz w:val="22"/>
+                <w:szCs w:val="22"/>
+              </w:rPr>
+              <w:t>Znaczenie danych osobowych</w:t>
+            </w:r>
+          </w:p>
+        </w:tc>
+        <w:tc>
+          <w:tcPr>
+            <w:tcW w:w="1540" w:type="dxa"/>
+            <w:tcBorders>
+              <w:top w:val="single" w:sz="4" w:space="0" w:color="auto"/>
+              <w:left w:val="nil"/>
+              <w:bottom w:val="single" w:sz="4" w:space="0" w:color="auto"/>
+              <w:right w:val="single" w:sz="4" w:space="0" w:color="auto"/>
+            </w:tcBorders>
+            <w:shd w:val="clear" w:color="auto" w:fill="auto"/>
+            <w:noWrap/>
+            <w:vAlign w:val="center"/>
+            <w:hideMark/>
+          </w:tcPr>
+          <w:p>
+            <w:pPr>
+              <w:ind w:left="426" w:hanging="426"/>
+              <w:jc w:val="center"/>
+              <w:rPr>
+                <w:rFonts w:ascii="Calibri" w:hAnsi="Calibri" w:cs="Calibri"/>
+                <w:color w:val="000000"/>
+                <w:sz w:val="22"/>
+                <w:szCs w:val="22"/>
+              </w:rPr>
+            </w:pPr>
+            <w:r>
+              <w:rPr>
+                <w:rFonts w:ascii="Calibri" w:hAnsi="Calibri" w:cs="Calibri"/>
+                <w:color w:val="000000"/>
+                <w:sz w:val="22"/>
+                <w:szCs w:val="22"/>
+              </w:rPr>
+              <w:t xml:space="preserve">Ataki </w:t>
+            </w:r>
+            <w:proofErr w:type="spellStart"/>
+            <w:r>
+              <w:rPr>
+                <w:rFonts w:ascii="Calibri" w:hAnsi="Calibri" w:cs="Calibri"/>
+                <w:color w:val="000000"/>
+                <w:sz w:val="22"/>
+                <w:szCs w:val="22"/>
+              </w:rPr>
+              <w:t>hakerskie</w:t>
+            </w:r>
+            <w:proofErr w:type="spellEnd"/>
+          </w:p>
+        </w:tc>
+      </w:tr>
+      <w:tr>
+        <w:trPr>
+          <w:trHeight w:val="300"/>
+          <w:jc w:val="center"/>
+        </w:trPr>
+        <w:tc>
+          <w:tcPr>
+            <w:tcW w:w="2380" w:type="dxa"/>
+            <w:tcBorders>
+              <w:top w:val="nil"/>
+              <w:left w:val="single" w:sz="4" w:space="0" w:color="auto"/>
+              <w:bottom w:val="single" w:sz="4" w:space="0" w:color="auto"/>
+              <w:right w:val="single" w:sz="4" w:space="0" w:color="auto"/>
+            </w:tcBorders>
+            <w:shd w:val="clear" w:color="auto" w:fill="auto"/>
+            <w:noWrap/>
+            <w:vAlign w:val="center"/>
+            <w:hideMark/>
+          </w:tcPr>
+          <w:p>
+            <w:pPr>
+              <w:ind w:left="426" w:hanging="426"/>
+              <w:jc w:val="center"/>
+              <w:rPr>
+                <w:rFonts w:ascii="Calibri" w:hAnsi="Calibri" w:cs="Calibri"/>
+                <w:color w:val="000000"/>
+                <w:sz w:val="22"/>
+                <w:szCs w:val="22"/>
+              </w:rPr>
+            </w:pPr>
+            <w:r>
+              <w:rPr>
+                <w:rFonts w:ascii="Calibri" w:hAnsi="Calibri" w:cs="Calibri"/>
+                <w:color w:val="000000"/>
+                <w:sz w:val="22"/>
+                <w:szCs w:val="22"/>
+              </w:rPr>
+              <w:t>Efektywność operacyjna</w:t>
+            </w:r>
+          </w:p>
+        </w:tc>
+        <w:tc>
+          <w:tcPr>
+            <w:tcW w:w="1720" w:type="dxa"/>
+            <w:tcBorders>
+              <w:top w:val="nil"/>
+              <w:left w:val="nil"/>
+              <w:bottom w:val="single" w:sz="4" w:space="0" w:color="auto"/>
+              <w:right w:val="single" w:sz="4" w:space="0" w:color="auto"/>
+            </w:tcBorders>
+            <w:shd w:val="clear" w:color="auto" w:fill="auto"/>
+            <w:noWrap/>
+            <w:vAlign w:val="center"/>
+            <w:hideMark/>
+          </w:tcPr>
+          <w:p>
+            <w:pPr>
+              <w:ind w:left="426" w:hanging="426"/>
+              <w:jc w:val="center"/>
+              <w:rPr>
+                <w:rFonts w:ascii="Calibri" w:hAnsi="Calibri" w:cs="Calibri"/>
+                <w:color w:val="000000"/>
+                <w:sz w:val="22"/>
+                <w:szCs w:val="22"/>
+              </w:rPr>
+            </w:pPr>
+            <w:r>
+              <w:rPr>
+                <w:rFonts w:ascii="Calibri" w:hAnsi="Calibri" w:cs="Calibri"/>
+                <w:color w:val="000000"/>
+                <w:sz w:val="22"/>
+                <w:szCs w:val="22"/>
+              </w:rPr>
+              <w:t>0</w:t>
+            </w:r>
+          </w:p>
+        </w:tc>
+        <w:tc>
+          <w:tcPr>
+            <w:tcW w:w="2220" w:type="dxa"/>
+            <w:tcBorders>
+              <w:top w:val="nil"/>
+              <w:left w:val="nil"/>
+              <w:bottom w:val="single" w:sz="4" w:space="0" w:color="auto"/>
+              <w:right w:val="single" w:sz="4" w:space="0" w:color="auto"/>
+            </w:tcBorders>
+            <w:shd w:val="clear" w:color="auto" w:fill="auto"/>
+            <w:noWrap/>
+            <w:vAlign w:val="center"/>
+            <w:hideMark/>
+          </w:tcPr>
+          <w:p>
+            <w:pPr>
+              <w:ind w:left="426" w:hanging="426"/>
+              <w:jc w:val="center"/>
+              <w:rPr>
+                <w:rFonts w:ascii="Calibri" w:hAnsi="Calibri" w:cs="Calibri"/>
+                <w:color w:val="000000"/>
+                <w:sz w:val="22"/>
+                <w:szCs w:val="22"/>
+              </w:rPr>
+            </w:pPr>
+            <w:r>
+              <w:rPr>
+                <w:rFonts w:ascii="Calibri" w:hAnsi="Calibri" w:cs="Calibri"/>
+                <w:color w:val="000000"/>
+                <w:sz w:val="22"/>
+                <w:szCs w:val="22"/>
+              </w:rPr>
+              <w:t>1</w:t>
+            </w:r>
+          </w:p>
+        </w:tc>
+        <w:tc>
+          <w:tcPr>
+            <w:tcW w:w="2900" w:type="dxa"/>
+            <w:tcBorders>
+              <w:top w:val="nil"/>
+              <w:left w:val="nil"/>
+              <w:bottom w:val="single" w:sz="4" w:space="0" w:color="auto"/>
+              <w:right w:val="single" w:sz="4" w:space="0" w:color="auto"/>
+            </w:tcBorders>
+            <w:shd w:val="clear" w:color="auto" w:fill="auto"/>
+            <w:noWrap/>
+            <w:vAlign w:val="center"/>
+            <w:hideMark/>
+          </w:tcPr>
+          <w:p>
+            <w:pPr>
+              <w:ind w:left="426" w:hanging="426"/>
+              <w:jc w:val="center"/>
+              <w:rPr>
+                <w:rFonts w:ascii="Calibri" w:hAnsi="Calibri" w:cs="Calibri"/>
+                <w:color w:val="000000"/>
+                <w:sz w:val="22"/>
+                <w:szCs w:val="22"/>
+              </w:rPr>
+            </w:pPr>
+            <w:r>
+              <w:rPr>
+                <w:rFonts w:ascii="Calibri" w:hAnsi="Calibri" w:cs="Calibri"/>
+                <w:color w:val="000000"/>
+                <w:sz w:val="22"/>
+                <w:szCs w:val="22"/>
+              </w:rPr>
+              <w:t>0</w:t>
+            </w:r>
+          </w:p>
+        </w:tc>
+        <w:tc>
+          <w:tcPr>
+            <w:tcW w:w="1540" w:type="dxa"/>
+            <w:tcBorders>
+              <w:top w:val="nil"/>
+              <w:left w:val="nil"/>
+              <w:bottom w:val="single" w:sz="4" w:space="0" w:color="auto"/>
+              <w:right w:val="single" w:sz="4" w:space="0" w:color="auto"/>
+            </w:tcBorders>
+            <w:shd w:val="clear" w:color="auto" w:fill="auto"/>
+            <w:noWrap/>
+            <w:vAlign w:val="center"/>
+            <w:hideMark/>
+          </w:tcPr>
+          <w:p>
+            <w:pPr>
+              <w:ind w:left="426" w:hanging="426"/>
+              <w:jc w:val="center"/>
+              <w:rPr>
+                <w:rFonts w:ascii="Calibri" w:hAnsi="Calibri" w:cs="Calibri"/>
+                <w:color w:val="000000"/>
+                <w:sz w:val="22"/>
+                <w:szCs w:val="22"/>
+              </w:rPr>
+            </w:pPr>
+            <w:r>
+              <w:rPr>
+                <w:rFonts w:ascii="Calibri" w:hAnsi="Calibri" w:cs="Calibri"/>
+                <w:color w:val="000000"/>
+                <w:sz w:val="22"/>
+                <w:szCs w:val="22"/>
+              </w:rPr>
+              <w:t>0</w:t>
+            </w:r>
+          </w:p>
+        </w:tc>
+      </w:tr>
+      <w:tr>
+        <w:trPr>
+          <w:trHeight w:val="300"/>
+          <w:jc w:val="center"/>
+        </w:trPr>
+        <w:tc>
+          <w:tcPr>
+            <w:tcW w:w="2380" w:type="dxa"/>
+            <w:tcBorders>
+              <w:top w:val="nil"/>
+              <w:left w:val="single" w:sz="4" w:space="0" w:color="auto"/>
+              <w:bottom w:val="single" w:sz="4" w:space="0" w:color="auto"/>
+              <w:right w:val="single" w:sz="4" w:space="0" w:color="auto"/>
+            </w:tcBorders>
+            <w:shd w:val="clear" w:color="auto" w:fill="auto"/>
+            <w:noWrap/>
+            <w:vAlign w:val="center"/>
+            <w:hideMark/>
+          </w:tcPr>
+          <w:p>
+            <w:pPr>
+              <w:ind w:left="426" w:hanging="426"/>
+              <w:jc w:val="center"/>
+              <w:rPr>
+                <w:rFonts w:ascii="Calibri" w:hAnsi="Calibri" w:cs="Calibri"/>
+                <w:color w:val="000000"/>
+                <w:sz w:val="22"/>
+                <w:szCs w:val="22"/>
+              </w:rPr>
+            </w:pPr>
+            <w:r>
+              <w:rPr>
+                <w:rFonts w:ascii="Calibri" w:hAnsi="Calibri" w:cs="Calibri"/>
+                <w:color w:val="000000"/>
+                <w:sz w:val="22"/>
+                <w:szCs w:val="22"/>
+              </w:rPr>
+              <w:t>Dostęp do informacji</w:t>
+            </w:r>
+          </w:p>
+        </w:tc>
+        <w:tc>
+          <w:tcPr>
+            <w:tcW w:w="1720" w:type="dxa"/>
+            <w:tcBorders>
+              <w:top w:val="nil"/>
+              <w:left w:val="nil"/>
+              <w:bottom w:val="single" w:sz="4" w:space="0" w:color="auto"/>
+              <w:right w:val="single" w:sz="4" w:space="0" w:color="auto"/>
+            </w:tcBorders>
+            <w:shd w:val="clear" w:color="auto" w:fill="auto"/>
+            <w:noWrap/>
+            <w:vAlign w:val="center"/>
+            <w:hideMark/>
+          </w:tcPr>
+          <w:p>
+            <w:pPr>
+              <w:ind w:left="426" w:hanging="426"/>
+              <w:jc w:val="center"/>
+              <w:rPr>
+                <w:rFonts w:ascii="Calibri" w:hAnsi="Calibri" w:cs="Calibri"/>
+                <w:color w:val="000000"/>
+                <w:sz w:val="22"/>
+                <w:szCs w:val="22"/>
+              </w:rPr>
+            </w:pPr>
+            <w:r>
+              <w:rPr>
+                <w:rFonts w:ascii="Calibri" w:hAnsi="Calibri" w:cs="Calibri"/>
+                <w:color w:val="000000"/>
+                <w:sz w:val="22"/>
+                <w:szCs w:val="22"/>
+              </w:rPr>
+              <w:t>0</w:t>
+            </w:r>
+          </w:p>
+        </w:tc>
+        <w:tc>
+          <w:tcPr>
+            <w:tcW w:w="2220" w:type="dxa"/>
+            <w:tcBorders>
+              <w:top w:val="nil"/>
+              <w:left w:val="nil"/>
+              <w:bottom w:val="single" w:sz="4" w:space="0" w:color="auto"/>
+              <w:right w:val="single" w:sz="4" w:space="0" w:color="auto"/>
+            </w:tcBorders>
+            <w:shd w:val="clear" w:color="auto" w:fill="auto"/>
+            <w:noWrap/>
+            <w:vAlign w:val="center"/>
+            <w:hideMark/>
+          </w:tcPr>
+          <w:p>
+            <w:pPr>
+              <w:ind w:left="426" w:hanging="426"/>
+              <w:jc w:val="center"/>
+              <w:rPr>
+                <w:rFonts w:ascii="Calibri" w:hAnsi="Calibri" w:cs="Calibri"/>
+                <w:color w:val="000000"/>
+                <w:sz w:val="22"/>
+                <w:szCs w:val="22"/>
+              </w:rPr>
+            </w:pPr>
+            <w:r>
+              <w:rPr>
+                <w:rFonts w:ascii="Calibri" w:hAnsi="Calibri" w:cs="Calibri"/>
+                <w:color w:val="000000"/>
+                <w:sz w:val="22"/>
+                <w:szCs w:val="22"/>
+              </w:rPr>
+              <w:t>1</w:t>
+            </w:r>
+          </w:p>
+        </w:tc>
+        <w:tc>
+          <w:tcPr>
+            <w:tcW w:w="2900" w:type="dxa"/>
+            <w:tcBorders>
+              <w:top w:val="nil"/>
+              <w:left w:val="nil"/>
+              <w:bottom w:val="single" w:sz="4" w:space="0" w:color="auto"/>
+              <w:right w:val="single" w:sz="4" w:space="0" w:color="auto"/>
+            </w:tcBorders>
+            <w:shd w:val="clear" w:color="auto" w:fill="auto"/>
+            <w:noWrap/>
+            <w:vAlign w:val="center"/>
+            <w:hideMark/>
+          </w:tcPr>
+          <w:p>
+            <w:pPr>
+              <w:ind w:left="426" w:hanging="426"/>
+              <w:jc w:val="center"/>
+              <w:rPr>
+                <w:rFonts w:ascii="Calibri" w:hAnsi="Calibri" w:cs="Calibri"/>
+                <w:color w:val="000000"/>
+                <w:sz w:val="22"/>
+                <w:szCs w:val="22"/>
+              </w:rPr>
+            </w:pPr>
+            <w:r>
+              <w:rPr>
+                <w:rFonts w:ascii="Calibri" w:hAnsi="Calibri" w:cs="Calibri"/>
+                <w:color w:val="000000"/>
+                <w:sz w:val="22"/>
+                <w:szCs w:val="22"/>
+              </w:rPr>
+              <w:t>0</w:t>
+            </w:r>
+          </w:p>
+        </w:tc>
+        <w:tc>
+          <w:tcPr>
+            <w:tcW w:w="1540" w:type="dxa"/>
+            <w:tcBorders>
+              <w:top w:val="nil"/>
+              <w:left w:val="nil"/>
+              <w:bottom w:val="single" w:sz="4" w:space="0" w:color="auto"/>
+              <w:right w:val="single" w:sz="4" w:space="0" w:color="auto"/>
+            </w:tcBorders>
+            <w:shd w:val="clear" w:color="auto" w:fill="auto"/>
+            <w:noWrap/>
+            <w:vAlign w:val="center"/>
+            <w:hideMark/>
+          </w:tcPr>
+          <w:p>
+            <w:pPr>
+              <w:ind w:left="426" w:hanging="426"/>
+              <w:jc w:val="center"/>
+              <w:rPr>
+                <w:rFonts w:ascii="Calibri" w:hAnsi="Calibri" w:cs="Calibri"/>
+                <w:color w:val="000000"/>
+                <w:sz w:val="22"/>
+                <w:szCs w:val="22"/>
+              </w:rPr>
+            </w:pPr>
+            <w:r>
+              <w:rPr>
+                <w:rFonts w:ascii="Calibri" w:hAnsi="Calibri" w:cs="Calibri"/>
+                <w:color w:val="000000"/>
+                <w:sz w:val="22"/>
+                <w:szCs w:val="22"/>
+              </w:rPr>
+              <w:t>0</w:t>
+            </w:r>
+          </w:p>
+        </w:tc>
+      </w:tr>
+      <w:tr>
+        <w:trPr>
+          <w:trHeight w:val="300"/>
+          <w:jc w:val="center"/>
+        </w:trPr>
+        <w:tc>
+          <w:tcPr>
+            <w:tcW w:w="2380" w:type="dxa"/>
+            <w:tcBorders>
+              <w:top w:val="nil"/>
+              <w:left w:val="single" w:sz="4" w:space="0" w:color="auto"/>
+              <w:bottom w:val="single" w:sz="4" w:space="0" w:color="auto"/>
+              <w:right w:val="single" w:sz="4" w:space="0" w:color="auto"/>
+            </w:tcBorders>
+            <w:shd w:val="clear" w:color="auto" w:fill="auto"/>
+            <w:noWrap/>
+            <w:vAlign w:val="center"/>
+            <w:hideMark/>
+          </w:tcPr>
+          <w:p>
+            <w:pPr>
+              <w:ind w:left="426" w:hanging="426"/>
+              <w:jc w:val="center"/>
+              <w:rPr>
+                <w:rFonts w:ascii="Calibri" w:hAnsi="Calibri" w:cs="Calibri"/>
+                <w:color w:val="000000"/>
+                <w:sz w:val="22"/>
+                <w:szCs w:val="22"/>
+              </w:rPr>
+            </w:pPr>
+            <w:r>
+              <w:rPr>
+                <w:rFonts w:ascii="Calibri" w:hAnsi="Calibri" w:cs="Calibri"/>
+                <w:color w:val="000000"/>
+                <w:sz w:val="22"/>
+                <w:szCs w:val="22"/>
+              </w:rPr>
+              <w:t>Usprawnienie procesów</w:t>
+            </w:r>
+          </w:p>
+        </w:tc>
+        <w:tc>
+          <w:tcPr>
+            <w:tcW w:w="1720" w:type="dxa"/>
+            <w:tcBorders>
+              <w:top w:val="nil"/>
+              <w:left w:val="nil"/>
+              <w:bottom w:val="single" w:sz="4" w:space="0" w:color="auto"/>
+              <w:right w:val="single" w:sz="4" w:space="0" w:color="auto"/>
+            </w:tcBorders>
+            <w:shd w:val="clear" w:color="auto" w:fill="auto"/>
+            <w:noWrap/>
+            <w:vAlign w:val="center"/>
+            <w:hideMark/>
+          </w:tcPr>
+          <w:p>
+            <w:pPr>
+              <w:ind w:left="426" w:hanging="426"/>
+              <w:jc w:val="center"/>
+              <w:rPr>
+                <w:rFonts w:ascii="Calibri" w:hAnsi="Calibri" w:cs="Calibri"/>
+                <w:color w:val="000000"/>
+                <w:sz w:val="22"/>
+                <w:szCs w:val="22"/>
+              </w:rPr>
+            </w:pPr>
+            <w:r>
+              <w:rPr>
+                <w:rFonts w:ascii="Calibri" w:hAnsi="Calibri" w:cs="Calibri"/>
+                <w:color w:val="000000"/>
+                <w:sz w:val="22"/>
+                <w:szCs w:val="22"/>
+              </w:rPr>
+              <w:t>0</w:t>
+            </w:r>
+          </w:p>
+        </w:tc>
+        <w:tc>
+          <w:tcPr>
+            <w:tcW w:w="2220" w:type="dxa"/>
+            <w:tcBorders>
+              <w:top w:val="nil"/>
+              <w:left w:val="nil"/>
+              <w:bottom w:val="single" w:sz="4" w:space="0" w:color="auto"/>
+              <w:right w:val="single" w:sz="4" w:space="0" w:color="auto"/>
+            </w:tcBorders>
+            <w:shd w:val="clear" w:color="auto" w:fill="auto"/>
+            <w:noWrap/>
+            <w:vAlign w:val="center"/>
+            <w:hideMark/>
+          </w:tcPr>
+          <w:p>
+            <w:pPr>
+              <w:ind w:left="426" w:hanging="426"/>
+              <w:jc w:val="center"/>
+              <w:rPr>
+                <w:rFonts w:ascii="Calibri" w:hAnsi="Calibri" w:cs="Calibri"/>
+                <w:color w:val="000000"/>
+                <w:sz w:val="22"/>
+                <w:szCs w:val="22"/>
+              </w:rPr>
+            </w:pPr>
+            <w:r>
+              <w:rPr>
+                <w:rFonts w:ascii="Calibri" w:hAnsi="Calibri" w:cs="Calibri"/>
+                <w:color w:val="000000"/>
+                <w:sz w:val="22"/>
+                <w:szCs w:val="22"/>
+              </w:rPr>
+              <w:t>0</w:t>
+            </w:r>
+          </w:p>
+        </w:tc>
+        <w:tc>
+          <w:tcPr>
+            <w:tcW w:w="2900" w:type="dxa"/>
+            <w:tcBorders>
+              <w:top w:val="nil"/>
+              <w:left w:val="nil"/>
+              <w:bottom w:val="single" w:sz="4" w:space="0" w:color="auto"/>
+              <w:right w:val="single" w:sz="4" w:space="0" w:color="auto"/>
+            </w:tcBorders>
+            <w:shd w:val="clear" w:color="auto" w:fill="auto"/>
+            <w:noWrap/>
+            <w:vAlign w:val="center"/>
+            <w:hideMark/>
+          </w:tcPr>
+          <w:p>
+            <w:pPr>
+              <w:ind w:left="426" w:hanging="426"/>
+              <w:jc w:val="center"/>
+              <w:rPr>
+                <w:rFonts w:ascii="Calibri" w:hAnsi="Calibri" w:cs="Calibri"/>
+                <w:color w:val="000000"/>
+                <w:sz w:val="22"/>
+                <w:szCs w:val="22"/>
+              </w:rPr>
+            </w:pPr>
+            <w:r>
+              <w:rPr>
+                <w:rFonts w:ascii="Calibri" w:hAnsi="Calibri" w:cs="Calibri"/>
+                <w:color w:val="000000"/>
+                <w:sz w:val="22"/>
+                <w:szCs w:val="22"/>
+              </w:rPr>
+              <w:t>0</w:t>
+            </w:r>
+          </w:p>
+        </w:tc>
+        <w:tc>
+          <w:tcPr>
+            <w:tcW w:w="1540" w:type="dxa"/>
+            <w:tcBorders>
+              <w:top w:val="nil"/>
+              <w:left w:val="nil"/>
+              <w:bottom w:val="single" w:sz="4" w:space="0" w:color="auto"/>
+              <w:right w:val="single" w:sz="4" w:space="0" w:color="auto"/>
+            </w:tcBorders>
+            <w:shd w:val="clear" w:color="auto" w:fill="auto"/>
+            <w:noWrap/>
+            <w:vAlign w:val="center"/>
+            <w:hideMark/>
+          </w:tcPr>
+          <w:p>
+            <w:pPr>
+              <w:ind w:left="426" w:hanging="426"/>
+              <w:jc w:val="center"/>
+              <w:rPr>
+                <w:rFonts w:ascii="Calibri" w:hAnsi="Calibri" w:cs="Calibri"/>
+                <w:color w:val="000000"/>
+                <w:sz w:val="22"/>
+                <w:szCs w:val="22"/>
+              </w:rPr>
+            </w:pPr>
+            <w:r>
+              <w:rPr>
+                <w:rFonts w:ascii="Calibri" w:hAnsi="Calibri" w:cs="Calibri"/>
+                <w:color w:val="000000"/>
+                <w:sz w:val="22"/>
+                <w:szCs w:val="22"/>
+              </w:rPr>
+              <w:t>0</w:t>
+            </w:r>
+          </w:p>
+        </w:tc>
+      </w:tr>
+    </w:tbl>
+    <w:p>
+      <w:pPr>
+        <w:ind w:left="426"/>
+        <w:rPr>
+          <w:rFonts w:asciiTheme="minorHAnsi" w:hAnsiTheme="minorHAnsi" w:cstheme="minorHAnsi"/>
+          <w:sz w:val="22"/>
+          <w:szCs w:val="22"/>
+        </w:rPr>
+      </w:pPr>
+    </w:p>
+    <w:p>
+      <w:pPr>
+        <w:ind w:left="426"/>
+        <w:rPr>
+          <w:rFonts w:asciiTheme="minorHAnsi" w:hAnsiTheme="minorHAnsi" w:cstheme="minorHAnsi"/>
+          <w:sz w:val="22"/>
+          <w:szCs w:val="22"/>
+        </w:rPr>
+      </w:pPr>
+      <w:r>
+        <w:rPr>
+          <w:rFonts w:asciiTheme="minorHAnsi" w:hAnsiTheme="minorHAnsi" w:cstheme="minorHAnsi"/>
+          <w:sz w:val="22"/>
+          <w:szCs w:val="22"/>
+        </w:rPr>
+        <w:t xml:space="preserve">Łącznie: </w:t>
+      </w:r>
+      <w:r>
+        <w:rPr>
+          <w:rFonts w:asciiTheme="minorHAnsi" w:hAnsiTheme="minorHAnsi" w:cstheme="minorHAnsi"/>
+          <w:sz w:val="22"/>
+          <w:szCs w:val="22"/>
+        </w:rPr>
+        <w:t>2</w:t>
+      </w:r>
+      <w:r>
+        <w:rPr>
+          <w:rFonts w:asciiTheme="minorHAnsi" w:hAnsiTheme="minorHAnsi" w:cstheme="minorHAnsi"/>
+          <w:sz w:val="22"/>
+          <w:szCs w:val="22"/>
+        </w:rPr>
+        <w:t xml:space="preserve"> punkt</w:t>
+      </w:r>
+      <w:r>
+        <w:rPr>
+          <w:rFonts w:asciiTheme="minorHAnsi" w:hAnsiTheme="minorHAnsi" w:cstheme="minorHAnsi"/>
+          <w:sz w:val="22"/>
+          <w:szCs w:val="22"/>
+        </w:rPr>
+        <w:t>y</w:t>
+      </w:r>
+    </w:p>
+    <w:p>
+      <w:pPr>
+        <w:ind w:left="426"/>
+        <w:rPr>
+          <w:rFonts w:asciiTheme="minorHAnsi" w:hAnsiTheme="minorHAnsi" w:cstheme="minorHAnsi"/>
+          <w:sz w:val="22"/>
+          <w:szCs w:val="22"/>
+        </w:rPr>
+      </w:pPr>
+    </w:p>
+    <w:p>
+      <w:pPr>
+        <w:ind w:left="426"/>
+        <w:rPr>
+          <w:rFonts w:asciiTheme="minorHAnsi" w:hAnsiTheme="minorHAnsi" w:cstheme="minorHAnsi"/>
+          <w:sz w:val="22"/>
+          <w:szCs w:val="22"/>
+        </w:rPr>
+      </w:pPr>
+    </w:p>
+    <w:p>
+      <w:pPr>
+        <w:ind w:left="426"/>
+        <w:rPr>
+          <w:rFonts w:asciiTheme="minorHAnsi" w:hAnsiTheme="minorHAnsi" w:cstheme="minorHAnsi"/>
+          <w:sz w:val="22"/>
+          <w:szCs w:val="22"/>
+        </w:rPr>
+      </w:pPr>
+    </w:p>
+    <w:p>
+      <w:pPr>
+        <w:ind w:left="426"/>
+        <w:rPr>
+          <w:rFonts w:asciiTheme="minorHAnsi" w:hAnsiTheme="minorHAnsi" w:cstheme="minorHAnsi"/>
+          <w:sz w:val="22"/>
+          <w:szCs w:val="22"/>
+        </w:rPr>
+      </w:pPr>
+    </w:p>
+    <w:p>
+      <w:pPr>
+        <w:ind w:left="426"/>
+        <w:rPr>
+          <w:rFonts w:asciiTheme="minorHAnsi" w:hAnsiTheme="minorHAnsi" w:cstheme="minorHAnsi"/>
+          <w:sz w:val="22"/>
+          <w:szCs w:val="22"/>
+        </w:rPr>
+      </w:pPr>
+      <w:r>
+        <w:rPr>
+          <w:rFonts w:asciiTheme="minorHAnsi" w:hAnsiTheme="minorHAnsi" w:cstheme="minorHAnsi"/>
+          <w:sz w:val="22"/>
+          <w:szCs w:val="22"/>
+        </w:rPr>
+        <w:t>M</w:t>
+      </w:r>
+      <w:r>
+        <w:rPr>
+          <w:rFonts w:asciiTheme="minorHAnsi" w:hAnsiTheme="minorHAnsi" w:cstheme="minorHAnsi"/>
+          <w:sz w:val="22"/>
+          <w:szCs w:val="22"/>
+        </w:rPr>
+        <w:t xml:space="preserve">acierz odpowiadająca na pytanie </w:t>
+      </w:r>
+      <w:r>
+        <w:rPr>
+          <w:rFonts w:asciiTheme="minorHAnsi" w:hAnsiTheme="minorHAnsi" w:cstheme="minorHAnsi"/>
+          <w:sz w:val="22"/>
+          <w:szCs w:val="22"/>
+        </w:rPr>
+        <w:t>„</w:t>
+      </w:r>
+      <w:r>
+        <w:rPr>
+          <w:rFonts w:asciiTheme="minorHAnsi" w:hAnsiTheme="minorHAnsi" w:cstheme="minorHAnsi"/>
+          <w:sz w:val="22"/>
+          <w:szCs w:val="22"/>
+        </w:rPr>
+        <w:t>Czy dana słaba strona ogranicza możliwość wykorzystania danej szansy</w:t>
+      </w:r>
+      <w:r>
+        <w:rPr>
+          <w:rFonts w:asciiTheme="minorHAnsi" w:hAnsiTheme="minorHAnsi" w:cstheme="minorHAnsi"/>
+          <w:sz w:val="22"/>
+          <w:szCs w:val="22"/>
+        </w:rPr>
+        <w:t>?</w:t>
+      </w:r>
+      <w:r>
+        <w:rPr>
+          <w:rFonts w:asciiTheme="minorHAnsi" w:hAnsiTheme="minorHAnsi" w:cstheme="minorHAnsi"/>
+          <w:sz w:val="22"/>
+          <w:szCs w:val="22"/>
+        </w:rPr>
+        <w:t>”:</w:t>
+      </w:r>
+    </w:p>
+    <w:p>
+      <w:pPr>
+        <w:ind w:left="426"/>
+        <w:rPr>
+          <w:rFonts w:asciiTheme="minorHAnsi" w:hAnsiTheme="minorHAnsi" w:cstheme="minorHAnsi"/>
+          <w:sz w:val="22"/>
+          <w:szCs w:val="22"/>
+        </w:rPr>
+      </w:pPr>
+    </w:p>
+    <w:tbl>
+      <w:tblPr>
+        <w:tblW w:w="9100" w:type="dxa"/>
+        <w:jc w:val="center"/>
+        <w:tblCellMar>
+          <w:left w:w="70" w:type="dxa"/>
+          <w:right w:w="70" w:type="dxa"/>
+        </w:tblCellMar>
+        <w:tblLook w:val="04A0" w:firstRow="1" w:lastRow="0" w:firstColumn="1" w:lastColumn="0" w:noHBand="0" w:noVBand="1"/>
+      </w:tblPr>
+      <w:tblGrid>
+        <w:gridCol w:w="3460"/>
+        <w:gridCol w:w="1840"/>
+        <w:gridCol w:w="1900"/>
+        <w:gridCol w:w="1900"/>
+      </w:tblGrid>
+      <w:tr>
+        <w:trPr>
+          <w:trHeight w:val="300"/>
+          <w:jc w:val="center"/>
+        </w:trPr>
+        <w:tc>
+          <w:tcPr>
+            <w:tcW w:w="3460" w:type="dxa"/>
+            <w:tcBorders>
+              <w:top w:val="nil"/>
+              <w:left w:val="nil"/>
+              <w:bottom w:val="single" w:sz="4" w:space="0" w:color="auto"/>
+              <w:right w:val="single" w:sz="4" w:space="0" w:color="auto"/>
+            </w:tcBorders>
+            <w:shd w:val="clear" w:color="auto" w:fill="auto"/>
+            <w:noWrap/>
+            <w:vAlign w:val="bottom"/>
+            <w:hideMark/>
+          </w:tcPr>
+          <w:p>
+            <w:pPr>
+              <w:ind w:left="426" w:hanging="426"/>
+              <w:jc w:val="center"/>
+              <w:rPr>
+                <w:rFonts w:ascii="Calibri" w:hAnsi="Calibri" w:cs="Calibri"/>
+                <w:color w:val="000000"/>
+                <w:sz w:val="22"/>
+                <w:szCs w:val="22"/>
+              </w:rPr>
+            </w:pPr>
+            <w:r>
+              <w:rPr>
+                <w:rFonts w:ascii="Calibri" w:hAnsi="Calibri" w:cs="Calibri"/>
+                <w:color w:val="000000"/>
+                <w:sz w:val="22"/>
+                <w:szCs w:val="22"/>
+              </w:rPr>
+              <w:t> </w:t>
+            </w:r>
+          </w:p>
+        </w:tc>
+        <w:tc>
+          <w:tcPr>
+            <w:tcW w:w="1840" w:type="dxa"/>
+            <w:tcBorders>
+              <w:top w:val="single" w:sz="4" w:space="0" w:color="auto"/>
+              <w:left w:val="nil"/>
+              <w:bottom w:val="single" w:sz="4" w:space="0" w:color="auto"/>
+              <w:right w:val="single" w:sz="4" w:space="0" w:color="auto"/>
+            </w:tcBorders>
+            <w:shd w:val="clear" w:color="auto" w:fill="auto"/>
+            <w:noWrap/>
+            <w:vAlign w:val="bottom"/>
+            <w:hideMark/>
+          </w:tcPr>
+          <w:p>
+            <w:pPr>
+              <w:ind w:left="426" w:hanging="426"/>
+              <w:jc w:val="center"/>
+              <w:rPr>
+                <w:rFonts w:ascii="Calibri" w:hAnsi="Calibri" w:cs="Calibri"/>
+                <w:color w:val="000000"/>
+                <w:sz w:val="22"/>
+                <w:szCs w:val="22"/>
+              </w:rPr>
+            </w:pPr>
+            <w:r>
+              <w:rPr>
+                <w:rFonts w:ascii="Calibri" w:hAnsi="Calibri" w:cs="Calibri"/>
+                <w:color w:val="000000"/>
+                <w:sz w:val="22"/>
+                <w:szCs w:val="22"/>
+              </w:rPr>
+              <w:t>Rozwój biznesowy</w:t>
+            </w:r>
+          </w:p>
+        </w:tc>
+        <w:tc>
+          <w:tcPr>
+            <w:tcW w:w="1900" w:type="dxa"/>
+            <w:tcBorders>
+              <w:top w:val="single" w:sz="4" w:space="0" w:color="auto"/>
+              <w:left w:val="nil"/>
+              <w:bottom w:val="single" w:sz="4" w:space="0" w:color="auto"/>
+              <w:right w:val="single" w:sz="4" w:space="0" w:color="auto"/>
+            </w:tcBorders>
+            <w:shd w:val="clear" w:color="auto" w:fill="auto"/>
+            <w:noWrap/>
+            <w:vAlign w:val="bottom"/>
+            <w:hideMark/>
+          </w:tcPr>
+          <w:p>
+            <w:pPr>
+              <w:ind w:left="426" w:hanging="426"/>
+              <w:jc w:val="center"/>
+              <w:rPr>
+                <w:rFonts w:ascii="Calibri" w:hAnsi="Calibri" w:cs="Calibri"/>
+                <w:color w:val="000000"/>
+                <w:sz w:val="22"/>
+                <w:szCs w:val="22"/>
+              </w:rPr>
+            </w:pPr>
+            <w:r>
+              <w:rPr>
+                <w:rFonts w:ascii="Calibri" w:hAnsi="Calibri" w:cs="Calibri"/>
+                <w:color w:val="000000"/>
+                <w:sz w:val="22"/>
+                <w:szCs w:val="22"/>
+              </w:rPr>
+              <w:t>Zadowoleni klienci</w:t>
+            </w:r>
+          </w:p>
+        </w:tc>
+        <w:tc>
+          <w:tcPr>
+            <w:tcW w:w="1900" w:type="dxa"/>
+            <w:tcBorders>
+              <w:top w:val="single" w:sz="4" w:space="0" w:color="auto"/>
+              <w:left w:val="nil"/>
+              <w:bottom w:val="single" w:sz="4" w:space="0" w:color="auto"/>
+              <w:right w:val="single" w:sz="4" w:space="0" w:color="auto"/>
+            </w:tcBorders>
+            <w:shd w:val="clear" w:color="auto" w:fill="auto"/>
+            <w:noWrap/>
+            <w:vAlign w:val="bottom"/>
+            <w:hideMark/>
+          </w:tcPr>
+          <w:p>
+            <w:pPr>
+              <w:ind w:left="426" w:hanging="426"/>
+              <w:jc w:val="center"/>
+              <w:rPr>
+                <w:rFonts w:ascii="Calibri" w:hAnsi="Calibri" w:cs="Calibri"/>
+                <w:color w:val="000000"/>
+                <w:sz w:val="22"/>
+                <w:szCs w:val="22"/>
+              </w:rPr>
+            </w:pPr>
+            <w:r>
+              <w:rPr>
+                <w:rFonts w:ascii="Calibri" w:hAnsi="Calibri" w:cs="Calibri"/>
+                <w:color w:val="000000"/>
+                <w:sz w:val="22"/>
+                <w:szCs w:val="22"/>
+              </w:rPr>
+              <w:t>Rozszerzenie usług</w:t>
+            </w:r>
+          </w:p>
+        </w:tc>
+      </w:tr>
+      <w:tr>
+        <w:trPr>
+          <w:trHeight w:val="300"/>
+          <w:jc w:val="center"/>
+        </w:trPr>
+        <w:tc>
+          <w:tcPr>
+            <w:tcW w:w="3460" w:type="dxa"/>
+            <w:tcBorders>
+              <w:top w:val="nil"/>
+              <w:left w:val="single" w:sz="4" w:space="0" w:color="auto"/>
+              <w:bottom w:val="single" w:sz="4" w:space="0" w:color="auto"/>
+              <w:right w:val="single" w:sz="4" w:space="0" w:color="auto"/>
+            </w:tcBorders>
+            <w:shd w:val="clear" w:color="auto" w:fill="auto"/>
+            <w:noWrap/>
+            <w:vAlign w:val="bottom"/>
+            <w:hideMark/>
+          </w:tcPr>
+          <w:p>
+            <w:pPr>
+              <w:ind w:left="426" w:hanging="426"/>
+              <w:rPr>
+                <w:rFonts w:ascii="Calibri" w:hAnsi="Calibri" w:cs="Calibri"/>
+                <w:color w:val="000000"/>
+                <w:sz w:val="22"/>
+                <w:szCs w:val="22"/>
+              </w:rPr>
+            </w:pPr>
+            <w:r>
+              <w:rPr>
+                <w:rFonts w:ascii="Calibri" w:hAnsi="Calibri" w:cs="Calibri"/>
+                <w:color w:val="000000"/>
+                <w:sz w:val="22"/>
+                <w:szCs w:val="22"/>
+              </w:rPr>
+              <w:t>Odporność pracowników na zmiany</w:t>
+            </w:r>
+          </w:p>
+        </w:tc>
+        <w:tc>
+          <w:tcPr>
+            <w:tcW w:w="1840" w:type="dxa"/>
+            <w:tcBorders>
+              <w:top w:val="nil"/>
+              <w:left w:val="nil"/>
+              <w:bottom w:val="single" w:sz="4" w:space="0" w:color="auto"/>
+              <w:right w:val="single" w:sz="4" w:space="0" w:color="auto"/>
+            </w:tcBorders>
+            <w:shd w:val="clear" w:color="auto" w:fill="auto"/>
+            <w:noWrap/>
+            <w:vAlign w:val="bottom"/>
+            <w:hideMark/>
+          </w:tcPr>
+          <w:p>
+            <w:pPr>
+              <w:ind w:left="426" w:hanging="426"/>
+              <w:jc w:val="center"/>
+              <w:rPr>
+                <w:rFonts w:ascii="Calibri" w:hAnsi="Calibri" w:cs="Calibri"/>
+                <w:color w:val="000000"/>
+                <w:sz w:val="22"/>
+                <w:szCs w:val="22"/>
+              </w:rPr>
+            </w:pPr>
+            <w:r>
+              <w:rPr>
+                <w:rFonts w:ascii="Calibri" w:hAnsi="Calibri" w:cs="Calibri"/>
+                <w:color w:val="000000"/>
+                <w:sz w:val="22"/>
+                <w:szCs w:val="22"/>
+              </w:rPr>
+              <w:t>2</w:t>
+            </w:r>
+          </w:p>
+        </w:tc>
+        <w:tc>
+          <w:tcPr>
+            <w:tcW w:w="1900" w:type="dxa"/>
+            <w:tcBorders>
+              <w:top w:val="nil"/>
+              <w:left w:val="nil"/>
+              <w:bottom w:val="single" w:sz="4" w:space="0" w:color="auto"/>
+              <w:right w:val="single" w:sz="4" w:space="0" w:color="auto"/>
+            </w:tcBorders>
+            <w:shd w:val="clear" w:color="auto" w:fill="auto"/>
+            <w:noWrap/>
+            <w:vAlign w:val="bottom"/>
+            <w:hideMark/>
+          </w:tcPr>
+          <w:p>
+            <w:pPr>
+              <w:ind w:left="426" w:hanging="426"/>
+              <w:jc w:val="center"/>
+              <w:rPr>
+                <w:rFonts w:ascii="Calibri" w:hAnsi="Calibri" w:cs="Calibri"/>
+                <w:color w:val="000000"/>
+                <w:sz w:val="22"/>
+                <w:szCs w:val="22"/>
+              </w:rPr>
+            </w:pPr>
+            <w:r>
+              <w:rPr>
+                <w:rFonts w:ascii="Calibri" w:hAnsi="Calibri" w:cs="Calibri"/>
+                <w:color w:val="000000"/>
+                <w:sz w:val="22"/>
+                <w:szCs w:val="22"/>
+              </w:rPr>
+              <w:t>1</w:t>
+            </w:r>
+          </w:p>
+        </w:tc>
+        <w:tc>
+          <w:tcPr>
+            <w:tcW w:w="1900" w:type="dxa"/>
+            <w:tcBorders>
+              <w:top w:val="nil"/>
+              <w:left w:val="nil"/>
+              <w:bottom w:val="single" w:sz="4" w:space="0" w:color="auto"/>
+              <w:right w:val="single" w:sz="4" w:space="0" w:color="auto"/>
+            </w:tcBorders>
+            <w:shd w:val="clear" w:color="auto" w:fill="auto"/>
+            <w:noWrap/>
+            <w:vAlign w:val="bottom"/>
+            <w:hideMark/>
+          </w:tcPr>
+          <w:p>
+            <w:pPr>
+              <w:ind w:left="426" w:hanging="426"/>
+              <w:jc w:val="center"/>
+              <w:rPr>
+                <w:rFonts w:ascii="Calibri" w:hAnsi="Calibri" w:cs="Calibri"/>
+                <w:color w:val="000000"/>
+                <w:sz w:val="22"/>
+                <w:szCs w:val="22"/>
+              </w:rPr>
+            </w:pPr>
+            <w:r>
+              <w:rPr>
+                <w:rFonts w:ascii="Calibri" w:hAnsi="Calibri" w:cs="Calibri"/>
+                <w:color w:val="000000"/>
+                <w:sz w:val="22"/>
+                <w:szCs w:val="22"/>
+              </w:rPr>
+              <w:t>1</w:t>
+            </w:r>
+          </w:p>
+        </w:tc>
+      </w:tr>
+      <w:tr>
+        <w:trPr>
+          <w:trHeight w:val="300"/>
+          <w:jc w:val="center"/>
+        </w:trPr>
+        <w:tc>
+          <w:tcPr>
+            <w:tcW w:w="3460" w:type="dxa"/>
+            <w:tcBorders>
+              <w:top w:val="nil"/>
+              <w:left w:val="single" w:sz="4" w:space="0" w:color="auto"/>
+              <w:bottom w:val="single" w:sz="4" w:space="0" w:color="auto"/>
+              <w:right w:val="single" w:sz="4" w:space="0" w:color="auto"/>
+            </w:tcBorders>
+            <w:shd w:val="clear" w:color="auto" w:fill="auto"/>
+            <w:noWrap/>
+            <w:vAlign w:val="bottom"/>
+            <w:hideMark/>
+          </w:tcPr>
+          <w:p>
+            <w:pPr>
+              <w:ind w:left="426" w:hanging="426"/>
+              <w:rPr>
+                <w:rFonts w:ascii="Calibri" w:hAnsi="Calibri" w:cs="Calibri"/>
+                <w:color w:val="000000"/>
+                <w:sz w:val="22"/>
+                <w:szCs w:val="22"/>
+              </w:rPr>
+            </w:pPr>
+            <w:r>
+              <w:rPr>
+                <w:rFonts w:ascii="Calibri" w:hAnsi="Calibri" w:cs="Calibri"/>
+                <w:color w:val="000000"/>
+                <w:sz w:val="22"/>
+                <w:szCs w:val="22"/>
+              </w:rPr>
+              <w:t>Koszty wdrożenia</w:t>
+            </w:r>
+          </w:p>
+        </w:tc>
+        <w:tc>
+          <w:tcPr>
+            <w:tcW w:w="1840" w:type="dxa"/>
+            <w:tcBorders>
+              <w:top w:val="nil"/>
+              <w:left w:val="nil"/>
+              <w:bottom w:val="single" w:sz="4" w:space="0" w:color="auto"/>
+              <w:right w:val="single" w:sz="4" w:space="0" w:color="auto"/>
+            </w:tcBorders>
+            <w:shd w:val="clear" w:color="auto" w:fill="auto"/>
+            <w:noWrap/>
+            <w:vAlign w:val="bottom"/>
+            <w:hideMark/>
+          </w:tcPr>
+          <w:p>
+            <w:pPr>
+              <w:ind w:left="426" w:hanging="426"/>
+              <w:jc w:val="center"/>
+              <w:rPr>
+                <w:rFonts w:ascii="Calibri" w:hAnsi="Calibri" w:cs="Calibri"/>
+                <w:color w:val="000000"/>
+                <w:sz w:val="22"/>
+                <w:szCs w:val="22"/>
+              </w:rPr>
+            </w:pPr>
+            <w:r>
+              <w:rPr>
+                <w:rFonts w:ascii="Calibri" w:hAnsi="Calibri" w:cs="Calibri"/>
+                <w:color w:val="000000"/>
+                <w:sz w:val="22"/>
+                <w:szCs w:val="22"/>
+              </w:rPr>
+              <w:t>0</w:t>
+            </w:r>
+          </w:p>
+        </w:tc>
+        <w:tc>
+          <w:tcPr>
+            <w:tcW w:w="1900" w:type="dxa"/>
+            <w:tcBorders>
+              <w:top w:val="nil"/>
+              <w:left w:val="nil"/>
+              <w:bottom w:val="single" w:sz="4" w:space="0" w:color="auto"/>
+              <w:right w:val="single" w:sz="4" w:space="0" w:color="auto"/>
+            </w:tcBorders>
+            <w:shd w:val="clear" w:color="auto" w:fill="auto"/>
+            <w:noWrap/>
+            <w:vAlign w:val="bottom"/>
+            <w:hideMark/>
+          </w:tcPr>
+          <w:p>
+            <w:pPr>
+              <w:ind w:left="426" w:hanging="426"/>
+              <w:jc w:val="center"/>
+              <w:rPr>
+                <w:rFonts w:ascii="Calibri" w:hAnsi="Calibri" w:cs="Calibri"/>
+                <w:color w:val="000000"/>
+                <w:sz w:val="22"/>
+                <w:szCs w:val="22"/>
+              </w:rPr>
+            </w:pPr>
+            <w:r>
+              <w:rPr>
+                <w:rFonts w:ascii="Calibri" w:hAnsi="Calibri" w:cs="Calibri"/>
+                <w:color w:val="000000"/>
+                <w:sz w:val="22"/>
+                <w:szCs w:val="22"/>
+              </w:rPr>
+              <w:t>0</w:t>
+            </w:r>
+          </w:p>
+        </w:tc>
+        <w:tc>
+          <w:tcPr>
+            <w:tcW w:w="1900" w:type="dxa"/>
+            <w:tcBorders>
+              <w:top w:val="nil"/>
+              <w:left w:val="nil"/>
+              <w:bottom w:val="single" w:sz="4" w:space="0" w:color="auto"/>
+              <w:right w:val="single" w:sz="4" w:space="0" w:color="auto"/>
+            </w:tcBorders>
+            <w:shd w:val="clear" w:color="auto" w:fill="auto"/>
+            <w:noWrap/>
+            <w:vAlign w:val="bottom"/>
+            <w:hideMark/>
+          </w:tcPr>
+          <w:p>
+            <w:pPr>
+              <w:ind w:left="426" w:hanging="426"/>
+              <w:jc w:val="center"/>
+              <w:rPr>
+                <w:rFonts w:ascii="Calibri" w:hAnsi="Calibri" w:cs="Calibri"/>
+                <w:color w:val="000000"/>
+                <w:sz w:val="22"/>
+                <w:szCs w:val="22"/>
+              </w:rPr>
+            </w:pPr>
+            <w:r>
+              <w:rPr>
+                <w:rFonts w:ascii="Calibri" w:hAnsi="Calibri" w:cs="Calibri"/>
+                <w:color w:val="000000"/>
+                <w:sz w:val="22"/>
+                <w:szCs w:val="22"/>
+              </w:rPr>
+              <w:t>2</w:t>
+            </w:r>
+          </w:p>
+        </w:tc>
+      </w:tr>
+    </w:tbl>
+    <w:p>
+      <w:pPr>
+        <w:ind w:left="426"/>
+        <w:rPr>
+          <w:rFonts w:asciiTheme="minorHAnsi" w:hAnsiTheme="minorHAnsi" w:cstheme="minorHAnsi"/>
+          <w:sz w:val="22"/>
+          <w:szCs w:val="22"/>
+        </w:rPr>
+      </w:pPr>
+    </w:p>
+    <w:p>
+      <w:pPr>
+        <w:ind w:left="426"/>
+        <w:rPr>
+          <w:rFonts w:asciiTheme="minorHAnsi" w:hAnsiTheme="minorHAnsi" w:cstheme="minorHAnsi"/>
+          <w:sz w:val="22"/>
+          <w:szCs w:val="22"/>
+        </w:rPr>
+      </w:pPr>
+      <w:r>
+        <w:rPr>
+          <w:rFonts w:asciiTheme="minorHAnsi" w:hAnsiTheme="minorHAnsi" w:cstheme="minorHAnsi"/>
+          <w:sz w:val="22"/>
+          <w:szCs w:val="22"/>
+        </w:rPr>
+        <w:t xml:space="preserve">Łącznie: </w:t>
+      </w:r>
+      <w:r>
+        <w:rPr>
+          <w:rFonts w:asciiTheme="minorHAnsi" w:hAnsiTheme="minorHAnsi" w:cstheme="minorHAnsi"/>
+          <w:sz w:val="22"/>
+          <w:szCs w:val="22"/>
+        </w:rPr>
+        <w:t>6</w:t>
+      </w:r>
+      <w:r>
+        <w:rPr>
+          <w:rFonts w:asciiTheme="minorHAnsi" w:hAnsiTheme="minorHAnsi" w:cstheme="minorHAnsi"/>
+          <w:sz w:val="22"/>
+          <w:szCs w:val="22"/>
+        </w:rPr>
+        <w:t xml:space="preserve"> punkt</w:t>
+      </w:r>
+      <w:r>
+        <w:rPr>
+          <w:rFonts w:asciiTheme="minorHAnsi" w:hAnsiTheme="minorHAnsi" w:cstheme="minorHAnsi"/>
+          <w:sz w:val="22"/>
+          <w:szCs w:val="22"/>
+        </w:rPr>
+        <w:t>ów</w:t>
+      </w:r>
+    </w:p>
+    <w:p>
+      <w:pPr>
+        <w:ind w:left="426"/>
+        <w:rPr>
+          <w:rFonts w:asciiTheme="minorHAnsi" w:hAnsiTheme="minorHAnsi" w:cstheme="minorHAnsi"/>
+          <w:sz w:val="22"/>
+          <w:szCs w:val="22"/>
+        </w:rPr>
+      </w:pPr>
+    </w:p>
+    <w:p>
+      <w:pPr>
+        <w:ind w:left="426"/>
+        <w:rPr>
+          <w:rFonts w:asciiTheme="minorHAnsi" w:hAnsiTheme="minorHAnsi" w:cstheme="minorHAnsi"/>
+          <w:sz w:val="22"/>
+          <w:szCs w:val="22"/>
+        </w:rPr>
+      </w:pPr>
+      <w:r>
+        <w:rPr>
+          <w:rFonts w:asciiTheme="minorHAnsi" w:hAnsiTheme="minorHAnsi" w:cstheme="minorHAnsi"/>
+          <w:sz w:val="22"/>
+          <w:szCs w:val="22"/>
+        </w:rPr>
+        <w:lastRenderedPageBreak/>
+        <w:t>M</w:t>
+      </w:r>
+      <w:r>
+        <w:rPr>
+          <w:rFonts w:asciiTheme="minorHAnsi" w:hAnsiTheme="minorHAnsi" w:cstheme="minorHAnsi"/>
+          <w:sz w:val="22"/>
+          <w:szCs w:val="22"/>
+        </w:rPr>
+        <w:t xml:space="preserve">acierz odpowiadająca na pytanie </w:t>
+      </w:r>
+      <w:r>
+        <w:rPr>
+          <w:rFonts w:asciiTheme="minorHAnsi" w:hAnsiTheme="minorHAnsi" w:cstheme="minorHAnsi"/>
+          <w:sz w:val="22"/>
+          <w:szCs w:val="22"/>
+        </w:rPr>
+        <w:t>„</w:t>
+      </w:r>
+      <w:r>
+        <w:rPr>
+          <w:rFonts w:asciiTheme="minorHAnsi" w:hAnsiTheme="minorHAnsi" w:cstheme="minorHAnsi"/>
+          <w:sz w:val="22"/>
+          <w:szCs w:val="22"/>
+        </w:rPr>
+        <w:t>Czy dana słaba strona potęguje ryzyko związane z danym zagrożeniem</w:t>
+      </w:r>
+      <w:r>
+        <w:rPr>
+          <w:rFonts w:asciiTheme="minorHAnsi" w:hAnsiTheme="minorHAnsi" w:cstheme="minorHAnsi"/>
+          <w:sz w:val="22"/>
+          <w:szCs w:val="22"/>
+        </w:rPr>
+        <w:t>?</w:t>
+      </w:r>
+      <w:r>
+        <w:rPr>
+          <w:rFonts w:asciiTheme="minorHAnsi" w:hAnsiTheme="minorHAnsi" w:cstheme="minorHAnsi"/>
+          <w:sz w:val="22"/>
+          <w:szCs w:val="22"/>
+        </w:rPr>
+        <w:t>”:</w:t>
+      </w:r>
+    </w:p>
+    <w:p>
+      <w:pPr>
+        <w:ind w:left="426"/>
+        <w:rPr>
+          <w:rFonts w:asciiTheme="minorHAnsi" w:hAnsiTheme="minorHAnsi" w:cstheme="minorHAnsi"/>
+          <w:sz w:val="22"/>
+          <w:szCs w:val="22"/>
+        </w:rPr>
+      </w:pPr>
+    </w:p>
+    <w:tbl>
+      <w:tblPr>
+        <w:tblW w:w="11051" w:type="dxa"/>
+        <w:jc w:val="center"/>
+        <w:tblCellMar>
+          <w:left w:w="70" w:type="dxa"/>
+          <w:right w:w="70" w:type="dxa"/>
+        </w:tblCellMar>
+        <w:tblLook w:val="04A0" w:firstRow="1" w:lastRow="0" w:firstColumn="1" w:lastColumn="0" w:noHBand="0" w:noVBand="1"/>
+      </w:tblPr>
+      <w:tblGrid>
+        <w:gridCol w:w="2751"/>
+        <w:gridCol w:w="1720"/>
+        <w:gridCol w:w="2140"/>
+        <w:gridCol w:w="2900"/>
+        <w:gridCol w:w="1540"/>
+      </w:tblGrid>
+      <w:tr>
+        <w:trPr>
+          <w:trHeight w:val="300"/>
+          <w:jc w:val="center"/>
+        </w:trPr>
+        <w:tc>
+          <w:tcPr>
+            <w:tcW w:w="2751" w:type="dxa"/>
+            <w:tcBorders>
+              <w:top w:val="nil"/>
+              <w:left w:val="nil"/>
+              <w:bottom w:val="single" w:sz="4" w:space="0" w:color="auto"/>
+              <w:right w:val="single" w:sz="4" w:space="0" w:color="auto"/>
+            </w:tcBorders>
+            <w:shd w:val="clear" w:color="auto" w:fill="auto"/>
+            <w:noWrap/>
+            <w:vAlign w:val="center"/>
+            <w:hideMark/>
+          </w:tcPr>
+          <w:p>
+            <w:pPr>
+              <w:ind w:left="426"/>
+              <w:jc w:val="center"/>
+              <w:rPr>
+                <w:rFonts w:ascii="Calibri" w:hAnsi="Calibri" w:cs="Calibri"/>
+                <w:color w:val="000000"/>
+                <w:sz w:val="22"/>
+                <w:szCs w:val="22"/>
+              </w:rPr>
+            </w:pPr>
+          </w:p>
+        </w:tc>
+        <w:tc>
+          <w:tcPr>
+            <w:tcW w:w="1720" w:type="dxa"/>
+            <w:tcBorders>
+              <w:top w:val="single" w:sz="4" w:space="0" w:color="auto"/>
+              <w:left w:val="nil"/>
+              <w:bottom w:val="single" w:sz="4" w:space="0" w:color="auto"/>
+              <w:right w:val="single" w:sz="4" w:space="0" w:color="auto"/>
+            </w:tcBorders>
+            <w:shd w:val="clear" w:color="auto" w:fill="auto"/>
+            <w:noWrap/>
+            <w:vAlign w:val="center"/>
+            <w:hideMark/>
+          </w:tcPr>
+          <w:p>
+            <w:pPr>
+              <w:ind w:left="426" w:hanging="426"/>
+              <w:jc w:val="center"/>
+              <w:rPr>
+                <w:rFonts w:ascii="Calibri" w:hAnsi="Calibri" w:cs="Calibri"/>
+                <w:color w:val="000000"/>
+                <w:sz w:val="22"/>
+                <w:szCs w:val="22"/>
+              </w:rPr>
+            </w:pPr>
+            <w:r>
+              <w:rPr>
+                <w:rFonts w:ascii="Calibri" w:hAnsi="Calibri" w:cs="Calibri"/>
+                <w:color w:val="000000"/>
+                <w:sz w:val="22"/>
+                <w:szCs w:val="22"/>
+              </w:rPr>
+              <w:t>Błędy w systemie</w:t>
+            </w:r>
+          </w:p>
+        </w:tc>
+        <w:tc>
+          <w:tcPr>
+            <w:tcW w:w="2140" w:type="dxa"/>
+            <w:tcBorders>
+              <w:top w:val="single" w:sz="4" w:space="0" w:color="auto"/>
+              <w:left w:val="nil"/>
+              <w:bottom w:val="single" w:sz="4" w:space="0" w:color="auto"/>
+              <w:right w:val="single" w:sz="4" w:space="0" w:color="auto"/>
+            </w:tcBorders>
+            <w:shd w:val="clear" w:color="auto" w:fill="auto"/>
+            <w:noWrap/>
+            <w:vAlign w:val="center"/>
+            <w:hideMark/>
+          </w:tcPr>
+          <w:p>
+            <w:pPr>
+              <w:ind w:left="426" w:hanging="434"/>
+              <w:jc w:val="center"/>
+              <w:rPr>
+                <w:rFonts w:ascii="Calibri" w:hAnsi="Calibri" w:cs="Calibri"/>
+                <w:color w:val="000000"/>
+                <w:sz w:val="22"/>
+                <w:szCs w:val="22"/>
+              </w:rPr>
+            </w:pPr>
+            <w:r>
+              <w:rPr>
+                <w:rFonts w:ascii="Calibri" w:hAnsi="Calibri" w:cs="Calibri"/>
+                <w:color w:val="000000"/>
+                <w:sz w:val="22"/>
+                <w:szCs w:val="22"/>
+              </w:rPr>
+              <w:t>Konkurencja na rynku</w:t>
+            </w:r>
+          </w:p>
+        </w:tc>
+        <w:tc>
+          <w:tcPr>
+            <w:tcW w:w="2900" w:type="dxa"/>
+            <w:tcBorders>
+              <w:top w:val="single" w:sz="4" w:space="0" w:color="auto"/>
+              <w:left w:val="nil"/>
+              <w:bottom w:val="single" w:sz="4" w:space="0" w:color="auto"/>
+              <w:right w:val="single" w:sz="4" w:space="0" w:color="auto"/>
+            </w:tcBorders>
+            <w:shd w:val="clear" w:color="auto" w:fill="auto"/>
+            <w:noWrap/>
+            <w:vAlign w:val="center"/>
+            <w:hideMark/>
+          </w:tcPr>
+          <w:p>
+            <w:pPr>
+              <w:ind w:left="426" w:hanging="437"/>
+              <w:jc w:val="center"/>
+              <w:rPr>
+                <w:rFonts w:ascii="Calibri" w:hAnsi="Calibri" w:cs="Calibri"/>
+                <w:color w:val="000000"/>
+                <w:sz w:val="22"/>
+                <w:szCs w:val="22"/>
+              </w:rPr>
+            </w:pPr>
+            <w:r>
+              <w:rPr>
+                <w:rFonts w:ascii="Calibri" w:hAnsi="Calibri" w:cs="Calibri"/>
+                <w:color w:val="000000"/>
+                <w:sz w:val="22"/>
+                <w:szCs w:val="22"/>
+              </w:rPr>
+              <w:t>Znaczenie danych osobowych</w:t>
+            </w:r>
+          </w:p>
+        </w:tc>
+        <w:tc>
+          <w:tcPr>
+            <w:tcW w:w="1540" w:type="dxa"/>
+            <w:tcBorders>
+              <w:top w:val="single" w:sz="4" w:space="0" w:color="auto"/>
+              <w:left w:val="nil"/>
+              <w:bottom w:val="single" w:sz="4" w:space="0" w:color="auto"/>
+              <w:right w:val="single" w:sz="4" w:space="0" w:color="auto"/>
+            </w:tcBorders>
+            <w:shd w:val="clear" w:color="auto" w:fill="auto"/>
+            <w:noWrap/>
+            <w:vAlign w:val="center"/>
+            <w:hideMark/>
+          </w:tcPr>
+          <w:p>
+            <w:pPr>
+              <w:ind w:left="426" w:hanging="426"/>
+              <w:jc w:val="center"/>
+              <w:rPr>
+                <w:rFonts w:ascii="Calibri" w:hAnsi="Calibri" w:cs="Calibri"/>
+                <w:color w:val="000000"/>
+                <w:sz w:val="22"/>
+                <w:szCs w:val="22"/>
+              </w:rPr>
+            </w:pPr>
+            <w:r>
+              <w:rPr>
+                <w:rFonts w:ascii="Calibri" w:hAnsi="Calibri" w:cs="Calibri"/>
+                <w:color w:val="000000"/>
+                <w:sz w:val="22"/>
+                <w:szCs w:val="22"/>
+              </w:rPr>
+              <w:t xml:space="preserve">Ataki </w:t>
+            </w:r>
+            <w:proofErr w:type="spellStart"/>
+            <w:r>
+              <w:rPr>
+                <w:rFonts w:ascii="Calibri" w:hAnsi="Calibri" w:cs="Calibri"/>
+                <w:color w:val="000000"/>
+                <w:sz w:val="22"/>
+                <w:szCs w:val="22"/>
+              </w:rPr>
+              <w:t>hakerskie</w:t>
+            </w:r>
+            <w:proofErr w:type="spellEnd"/>
+          </w:p>
+        </w:tc>
+      </w:tr>
+      <w:tr>
+        <w:trPr>
+          <w:trHeight w:val="300"/>
+          <w:jc w:val="center"/>
+        </w:trPr>
+        <w:tc>
+          <w:tcPr>
+            <w:tcW w:w="2751" w:type="dxa"/>
+            <w:tcBorders>
+              <w:top w:val="nil"/>
+              <w:left w:val="single" w:sz="4" w:space="0" w:color="auto"/>
+              <w:bottom w:val="single" w:sz="4" w:space="0" w:color="auto"/>
+              <w:right w:val="single" w:sz="4" w:space="0" w:color="auto"/>
+            </w:tcBorders>
+            <w:shd w:val="clear" w:color="auto" w:fill="auto"/>
+            <w:noWrap/>
+            <w:vAlign w:val="center"/>
+            <w:hideMark/>
+          </w:tcPr>
+          <w:p>
+            <w:pPr>
+              <w:ind w:hanging="75"/>
+              <w:jc w:val="center"/>
+              <w:rPr>
+                <w:rFonts w:ascii="Calibri" w:hAnsi="Calibri" w:cs="Calibri"/>
+                <w:color w:val="000000"/>
+                <w:sz w:val="22"/>
+                <w:szCs w:val="22"/>
+              </w:rPr>
+            </w:pPr>
+            <w:r>
+              <w:rPr>
+                <w:rFonts w:ascii="Calibri" w:hAnsi="Calibri" w:cs="Calibri"/>
+                <w:color w:val="000000"/>
+                <w:sz w:val="22"/>
+                <w:szCs w:val="22"/>
+              </w:rPr>
+              <w:t>Odporność pracowników na zmiany</w:t>
+            </w:r>
+          </w:p>
+        </w:tc>
+        <w:tc>
+          <w:tcPr>
+            <w:tcW w:w="1720" w:type="dxa"/>
+            <w:tcBorders>
+              <w:top w:val="nil"/>
+              <w:left w:val="nil"/>
+              <w:bottom w:val="single" w:sz="4" w:space="0" w:color="auto"/>
+              <w:right w:val="single" w:sz="4" w:space="0" w:color="auto"/>
+            </w:tcBorders>
+            <w:shd w:val="clear" w:color="auto" w:fill="auto"/>
+            <w:noWrap/>
+            <w:vAlign w:val="center"/>
+            <w:hideMark/>
+          </w:tcPr>
+          <w:p>
+            <w:pPr>
+              <w:ind w:left="426" w:hanging="426"/>
+              <w:jc w:val="center"/>
+              <w:rPr>
+                <w:rFonts w:ascii="Calibri" w:hAnsi="Calibri" w:cs="Calibri"/>
+                <w:color w:val="000000"/>
+                <w:sz w:val="22"/>
+                <w:szCs w:val="22"/>
+              </w:rPr>
+            </w:pPr>
+            <w:r>
+              <w:rPr>
+                <w:rFonts w:ascii="Calibri" w:hAnsi="Calibri" w:cs="Calibri"/>
+                <w:color w:val="000000"/>
+                <w:sz w:val="22"/>
+                <w:szCs w:val="22"/>
+              </w:rPr>
+              <w:t>0</w:t>
+            </w:r>
+          </w:p>
+        </w:tc>
+        <w:tc>
+          <w:tcPr>
+            <w:tcW w:w="2140" w:type="dxa"/>
+            <w:tcBorders>
+              <w:top w:val="nil"/>
+              <w:left w:val="nil"/>
+              <w:bottom w:val="single" w:sz="4" w:space="0" w:color="auto"/>
+              <w:right w:val="single" w:sz="4" w:space="0" w:color="auto"/>
+            </w:tcBorders>
+            <w:shd w:val="clear" w:color="auto" w:fill="auto"/>
+            <w:noWrap/>
+            <w:vAlign w:val="center"/>
+            <w:hideMark/>
+          </w:tcPr>
+          <w:p>
+            <w:pPr>
+              <w:ind w:left="426" w:hanging="434"/>
+              <w:jc w:val="center"/>
+              <w:rPr>
+                <w:rFonts w:ascii="Calibri" w:hAnsi="Calibri" w:cs="Calibri"/>
+                <w:color w:val="000000"/>
+                <w:sz w:val="22"/>
+                <w:szCs w:val="22"/>
+              </w:rPr>
+            </w:pPr>
+            <w:r>
+              <w:rPr>
+                <w:rFonts w:ascii="Calibri" w:hAnsi="Calibri" w:cs="Calibri"/>
+                <w:color w:val="000000"/>
+                <w:sz w:val="22"/>
+                <w:szCs w:val="22"/>
+              </w:rPr>
+              <w:t>1</w:t>
+            </w:r>
+          </w:p>
+        </w:tc>
+        <w:tc>
+          <w:tcPr>
+            <w:tcW w:w="2900" w:type="dxa"/>
+            <w:tcBorders>
+              <w:top w:val="nil"/>
+              <w:left w:val="nil"/>
+              <w:bottom w:val="single" w:sz="4" w:space="0" w:color="auto"/>
+              <w:right w:val="single" w:sz="4" w:space="0" w:color="auto"/>
+            </w:tcBorders>
+            <w:shd w:val="clear" w:color="auto" w:fill="auto"/>
+            <w:noWrap/>
+            <w:vAlign w:val="center"/>
+            <w:hideMark/>
+          </w:tcPr>
+          <w:p>
+            <w:pPr>
+              <w:ind w:left="426" w:hanging="437"/>
+              <w:jc w:val="center"/>
+              <w:rPr>
+                <w:rFonts w:ascii="Calibri" w:hAnsi="Calibri" w:cs="Calibri"/>
+                <w:color w:val="000000"/>
+                <w:sz w:val="22"/>
+                <w:szCs w:val="22"/>
+              </w:rPr>
+            </w:pPr>
+            <w:r>
+              <w:rPr>
+                <w:rFonts w:ascii="Calibri" w:hAnsi="Calibri" w:cs="Calibri"/>
+                <w:color w:val="000000"/>
+                <w:sz w:val="22"/>
+                <w:szCs w:val="22"/>
+              </w:rPr>
+              <w:t>0</w:t>
+            </w:r>
+          </w:p>
+        </w:tc>
+        <w:tc>
+          <w:tcPr>
+            <w:tcW w:w="1540" w:type="dxa"/>
+            <w:tcBorders>
+              <w:top w:val="nil"/>
+              <w:left w:val="nil"/>
+              <w:bottom w:val="single" w:sz="4" w:space="0" w:color="auto"/>
+              <w:right w:val="single" w:sz="4" w:space="0" w:color="auto"/>
+            </w:tcBorders>
+            <w:shd w:val="clear" w:color="auto" w:fill="auto"/>
+            <w:noWrap/>
+            <w:vAlign w:val="center"/>
+            <w:hideMark/>
+          </w:tcPr>
+          <w:p>
+            <w:pPr>
+              <w:ind w:left="426" w:hanging="426"/>
+              <w:jc w:val="center"/>
+              <w:rPr>
+                <w:rFonts w:ascii="Calibri" w:hAnsi="Calibri" w:cs="Calibri"/>
+                <w:color w:val="000000"/>
+                <w:sz w:val="22"/>
+                <w:szCs w:val="22"/>
+              </w:rPr>
+            </w:pPr>
+            <w:r>
+              <w:rPr>
+                <w:rFonts w:ascii="Calibri" w:hAnsi="Calibri" w:cs="Calibri"/>
+                <w:color w:val="000000"/>
+                <w:sz w:val="22"/>
+                <w:szCs w:val="22"/>
+              </w:rPr>
+              <w:t>1</w:t>
+            </w:r>
+          </w:p>
+        </w:tc>
+      </w:tr>
+      <w:tr>
+        <w:trPr>
+          <w:trHeight w:val="300"/>
+          <w:jc w:val="center"/>
+        </w:trPr>
+        <w:tc>
+          <w:tcPr>
+            <w:tcW w:w="2751" w:type="dxa"/>
+            <w:tcBorders>
+              <w:top w:val="nil"/>
+              <w:left w:val="single" w:sz="4" w:space="0" w:color="auto"/>
+              <w:bottom w:val="single" w:sz="4" w:space="0" w:color="auto"/>
+              <w:right w:val="single" w:sz="4" w:space="0" w:color="auto"/>
+            </w:tcBorders>
+            <w:shd w:val="clear" w:color="auto" w:fill="auto"/>
+            <w:noWrap/>
+            <w:vAlign w:val="center"/>
+            <w:hideMark/>
+          </w:tcPr>
+          <w:p>
+            <w:pPr>
+              <w:ind w:hanging="75"/>
+              <w:jc w:val="center"/>
+              <w:rPr>
+                <w:rFonts w:ascii="Calibri" w:hAnsi="Calibri" w:cs="Calibri"/>
+                <w:color w:val="000000"/>
+                <w:sz w:val="22"/>
+                <w:szCs w:val="22"/>
+              </w:rPr>
+            </w:pPr>
+            <w:r>
+              <w:rPr>
+                <w:rFonts w:ascii="Calibri" w:hAnsi="Calibri" w:cs="Calibri"/>
+                <w:color w:val="000000"/>
+                <w:sz w:val="22"/>
+                <w:szCs w:val="22"/>
+              </w:rPr>
+              <w:t>Koszty wdrożenia</w:t>
+            </w:r>
+          </w:p>
+        </w:tc>
+        <w:tc>
+          <w:tcPr>
+            <w:tcW w:w="1720" w:type="dxa"/>
+            <w:tcBorders>
+              <w:top w:val="nil"/>
+              <w:left w:val="nil"/>
+              <w:bottom w:val="single" w:sz="4" w:space="0" w:color="auto"/>
+              <w:right w:val="single" w:sz="4" w:space="0" w:color="auto"/>
+            </w:tcBorders>
+            <w:shd w:val="clear" w:color="auto" w:fill="auto"/>
+            <w:noWrap/>
+            <w:vAlign w:val="center"/>
+            <w:hideMark/>
+          </w:tcPr>
+          <w:p>
+            <w:pPr>
+              <w:ind w:left="426" w:hanging="426"/>
+              <w:jc w:val="center"/>
+              <w:rPr>
+                <w:rFonts w:ascii="Calibri" w:hAnsi="Calibri" w:cs="Calibri"/>
+                <w:color w:val="000000"/>
+                <w:sz w:val="22"/>
+                <w:szCs w:val="22"/>
+              </w:rPr>
+            </w:pPr>
+            <w:r>
+              <w:rPr>
+                <w:rFonts w:ascii="Calibri" w:hAnsi="Calibri" w:cs="Calibri"/>
+                <w:color w:val="000000"/>
+                <w:sz w:val="22"/>
+                <w:szCs w:val="22"/>
+              </w:rPr>
+              <w:t>0</w:t>
+            </w:r>
+          </w:p>
+        </w:tc>
+        <w:tc>
+          <w:tcPr>
+            <w:tcW w:w="2140" w:type="dxa"/>
+            <w:tcBorders>
+              <w:top w:val="nil"/>
+              <w:left w:val="nil"/>
+              <w:bottom w:val="single" w:sz="4" w:space="0" w:color="auto"/>
+              <w:right w:val="single" w:sz="4" w:space="0" w:color="auto"/>
+            </w:tcBorders>
+            <w:shd w:val="clear" w:color="auto" w:fill="auto"/>
+            <w:noWrap/>
+            <w:vAlign w:val="center"/>
+            <w:hideMark/>
+          </w:tcPr>
+          <w:p>
+            <w:pPr>
+              <w:ind w:left="426" w:hanging="434"/>
+              <w:jc w:val="center"/>
+              <w:rPr>
+                <w:rFonts w:ascii="Calibri" w:hAnsi="Calibri" w:cs="Calibri"/>
+                <w:color w:val="000000"/>
+                <w:sz w:val="22"/>
+                <w:szCs w:val="22"/>
+              </w:rPr>
+            </w:pPr>
+            <w:r>
+              <w:rPr>
+                <w:rFonts w:ascii="Calibri" w:hAnsi="Calibri" w:cs="Calibri"/>
+                <w:color w:val="000000"/>
+                <w:sz w:val="22"/>
+                <w:szCs w:val="22"/>
+              </w:rPr>
+              <w:t>0</w:t>
+            </w:r>
+          </w:p>
+        </w:tc>
+        <w:tc>
+          <w:tcPr>
+            <w:tcW w:w="2900" w:type="dxa"/>
+            <w:tcBorders>
+              <w:top w:val="nil"/>
+              <w:left w:val="nil"/>
+              <w:bottom w:val="single" w:sz="4" w:space="0" w:color="auto"/>
+              <w:right w:val="single" w:sz="4" w:space="0" w:color="auto"/>
+            </w:tcBorders>
+            <w:shd w:val="clear" w:color="auto" w:fill="auto"/>
+            <w:noWrap/>
+            <w:vAlign w:val="center"/>
+            <w:hideMark/>
+          </w:tcPr>
+          <w:p>
+            <w:pPr>
+              <w:ind w:left="426" w:hanging="437"/>
+              <w:jc w:val="center"/>
+              <w:rPr>
+                <w:rFonts w:ascii="Calibri" w:hAnsi="Calibri" w:cs="Calibri"/>
+                <w:color w:val="000000"/>
+                <w:sz w:val="22"/>
+                <w:szCs w:val="22"/>
+              </w:rPr>
+            </w:pPr>
+            <w:r>
+              <w:rPr>
+                <w:rFonts w:ascii="Calibri" w:hAnsi="Calibri" w:cs="Calibri"/>
+                <w:color w:val="000000"/>
+                <w:sz w:val="22"/>
+                <w:szCs w:val="22"/>
+              </w:rPr>
+              <w:t>0</w:t>
+            </w:r>
+          </w:p>
+        </w:tc>
+        <w:tc>
+          <w:tcPr>
+            <w:tcW w:w="1540" w:type="dxa"/>
+            <w:tcBorders>
+              <w:top w:val="nil"/>
+              <w:left w:val="nil"/>
+              <w:bottom w:val="single" w:sz="4" w:space="0" w:color="auto"/>
+              <w:right w:val="single" w:sz="4" w:space="0" w:color="auto"/>
+            </w:tcBorders>
+            <w:shd w:val="clear" w:color="auto" w:fill="auto"/>
+            <w:noWrap/>
+            <w:vAlign w:val="center"/>
+            <w:hideMark/>
+          </w:tcPr>
+          <w:p>
+            <w:pPr>
+              <w:ind w:left="426" w:hanging="426"/>
+              <w:jc w:val="center"/>
+              <w:rPr>
+                <w:rFonts w:ascii="Calibri" w:hAnsi="Calibri" w:cs="Calibri"/>
+                <w:color w:val="000000"/>
+                <w:sz w:val="22"/>
+                <w:szCs w:val="22"/>
+              </w:rPr>
+            </w:pPr>
+            <w:r>
+              <w:rPr>
+                <w:rFonts w:ascii="Calibri" w:hAnsi="Calibri" w:cs="Calibri"/>
+                <w:color w:val="000000"/>
+                <w:sz w:val="22"/>
+                <w:szCs w:val="22"/>
+              </w:rPr>
+              <w:t>0</w:t>
+            </w:r>
+          </w:p>
+        </w:tc>
+      </w:tr>
+    </w:tbl>
+    <w:p>
+      <w:pPr>
+        <w:ind w:left="426"/>
+        <w:rPr>
+          <w:rFonts w:asciiTheme="minorHAnsi" w:hAnsiTheme="minorHAnsi" w:cstheme="minorHAnsi"/>
+          <w:sz w:val="22"/>
+          <w:szCs w:val="22"/>
+        </w:rPr>
+      </w:pPr>
+    </w:p>
+    <w:p>
+      <w:pPr>
+        <w:ind w:left="426"/>
+        <w:rPr>
+          <w:rFonts w:asciiTheme="minorHAnsi" w:hAnsiTheme="minorHAnsi" w:cstheme="minorHAnsi"/>
+          <w:sz w:val="22"/>
+          <w:szCs w:val="22"/>
+        </w:rPr>
+      </w:pPr>
+      <w:r>
+        <w:rPr>
+          <w:rFonts w:asciiTheme="minorHAnsi" w:hAnsiTheme="minorHAnsi" w:cstheme="minorHAnsi"/>
+          <w:sz w:val="22"/>
+          <w:szCs w:val="22"/>
+        </w:rPr>
+        <w:t>Łącznie: 2 punkty</w:t>
+      </w:r>
+    </w:p>
+    <w:p>
+      <w:pPr>
+        <w:ind w:left="426"/>
+        <w:rPr>
+          <w:rFonts w:asciiTheme="minorHAnsi" w:hAnsiTheme="minorHAnsi" w:cstheme="minorHAnsi"/>
+          <w:sz w:val="22"/>
+          <w:szCs w:val="22"/>
+        </w:rPr>
+      </w:pPr>
+    </w:p>
+    <w:p>
+      <w:pPr>
+        <w:ind w:left="426"/>
+        <w:rPr>
+          <w:rFonts w:asciiTheme="minorHAnsi" w:hAnsiTheme="minorHAnsi" w:cstheme="minorHAnsi"/>
+          <w:sz w:val="22"/>
+          <w:szCs w:val="22"/>
+        </w:rPr>
+      </w:pPr>
+    </w:p>
+    <w:p>
+      <w:pPr>
+        <w:ind w:left="426"/>
+        <w:rPr>
+          <w:rFonts w:asciiTheme="minorHAnsi" w:hAnsiTheme="minorHAnsi" w:cstheme="minorHAnsi"/>
+          <w:sz w:val="22"/>
+          <w:szCs w:val="22"/>
+        </w:rPr>
+      </w:pPr>
+      <w:r>
+        <w:rPr>
+          <w:rFonts w:asciiTheme="minorHAnsi" w:hAnsiTheme="minorHAnsi" w:cstheme="minorHAnsi"/>
+          <w:sz w:val="22"/>
+          <w:szCs w:val="22"/>
+        </w:rPr>
+        <w:t>D</w:t>
+      </w:r>
+      <w:r>
+        <w:rPr>
+          <w:rFonts w:asciiTheme="minorHAnsi" w:hAnsiTheme="minorHAnsi" w:cstheme="minorHAnsi"/>
+          <w:sz w:val="22"/>
+          <w:szCs w:val="22"/>
+        </w:rPr>
+        <w:t xml:space="preserve">o tego projektu zostanie wybrana </w:t>
+      </w:r>
+      <w:r>
+        <w:rPr>
+          <w:rFonts w:asciiTheme="minorHAnsi" w:hAnsiTheme="minorHAnsi" w:cstheme="minorHAnsi"/>
+          <w:b/>
+          <w:bCs/>
+          <w:sz w:val="22"/>
+          <w:szCs w:val="22"/>
+        </w:rPr>
+        <w:t>strategia agresywna</w:t>
+      </w:r>
+      <w:r>
+        <w:rPr>
+          <w:rFonts w:asciiTheme="minorHAnsi" w:hAnsiTheme="minorHAnsi" w:cstheme="minorHAnsi"/>
+          <w:sz w:val="22"/>
+          <w:szCs w:val="22"/>
+        </w:rPr>
+        <w:t>.</w:t>
+      </w:r>
+      <w:r>
+        <w:rPr>
+          <w:rFonts w:asciiTheme="minorHAnsi" w:hAnsiTheme="minorHAnsi" w:cstheme="minorHAnsi"/>
+          <w:sz w:val="22"/>
+          <w:szCs w:val="22"/>
+        </w:rPr>
+        <w:t xml:space="preserve"> </w:t>
+      </w:r>
+      <w:r>
+        <w:rPr>
+          <w:rFonts w:asciiTheme="minorHAnsi" w:hAnsiTheme="minorHAnsi" w:cstheme="minorHAnsi"/>
+          <w:sz w:val="22"/>
+          <w:szCs w:val="22"/>
+        </w:rPr>
+        <w:t>W przedsiębiorstwie przeważają mocne strony, a w jego otoczeniu silnie powiązane z nimi szanse</w:t>
+      </w:r>
+      <w:r>
+        <w:rPr>
+          <w:rFonts w:asciiTheme="minorHAnsi" w:hAnsiTheme="minorHAnsi" w:cstheme="minorHAnsi"/>
+          <w:sz w:val="22"/>
+          <w:szCs w:val="22"/>
+        </w:rPr>
+        <w:t>. S</w:t>
+      </w:r>
+      <w:r>
+        <w:rPr>
+          <w:rFonts w:asciiTheme="minorHAnsi" w:hAnsiTheme="minorHAnsi" w:cstheme="minorHAnsi"/>
+          <w:sz w:val="22"/>
+          <w:szCs w:val="22"/>
+        </w:rPr>
+        <w:t>trategia agresywna jest strategią silnej ekspansji oraz rozwoju wykorzystującego obydwa czynniki.</w:t>
+      </w:r>
+    </w:p>
+    <w:p>
+      <w:pPr>
+        <w:pStyle w:val="Akapitzlist"/>
+        <w:ind w:left="426"/>
+        <w:jc w:val="both"/>
+        <w:rPr>
+          <w:rFonts w:asciiTheme="minorHAnsi" w:hAnsiTheme="minorHAnsi" w:cstheme="minorHAnsi"/>
+          <w:sz w:val="22"/>
+          <w:szCs w:val="22"/>
+        </w:rPr>
+      </w:pPr>
+    </w:p>
+    <w:p>
+      <w:pPr>
+        <w:pStyle w:val="Akapitzlist"/>
+        <w:ind w:left="426"/>
         <w:jc w:val="both"/>
         <w:rPr>
           <w:rFonts w:asciiTheme="minorHAnsi" w:hAnsiTheme="minorHAnsi" w:cstheme="minorHAnsi"/>
@@ -1281,6 +4492,7 @@
           <w:ilvl w:val="1"/>
           <w:numId w:val="1"/>
         </w:numPr>
+        <w:ind w:left="426"/>
         <w:jc w:val="both"/>
         <w:rPr>
           <w:rFonts w:asciiTheme="minorHAnsi" w:hAnsiTheme="minorHAnsi" w:cstheme="minorHAnsi"/>
@@ -1299,6 +4511,7 @@
     </w:p>
     <w:p>
       <w:pPr>
+        <w:ind w:left="426"/>
         <w:jc w:val="both"/>
         <w:rPr>
           <w:rFonts w:asciiTheme="minorHAnsi" w:hAnsiTheme="minorHAnsi" w:cstheme="minorHAnsi"/>
@@ -1314,6 +4527,7 @@
           <w:ilvl w:val="0"/>
           <w:numId w:val="3"/>
         </w:numPr>
+        <w:ind w:left="426"/>
         <w:jc w:val="both"/>
         <w:rPr>
           <w:rFonts w:asciiTheme="minorHAnsi" w:hAnsiTheme="minorHAnsi" w:cstheme="minorHAnsi"/>
@@ -1333,7 +4547,7 @@
     <w:p>
       <w:pPr>
         <w:pStyle w:val="Akapitzlist"/>
-        <w:ind w:left="1800"/>
+        <w:ind w:left="426"/>
         <w:jc w:val="both"/>
         <w:rPr>
           <w:rFonts w:asciiTheme="minorHAnsi" w:hAnsiTheme="minorHAnsi" w:cstheme="minorHAnsi"/>
@@ -1353,7 +4567,7 @@
     <w:p>
       <w:pPr>
         <w:pStyle w:val="Akapitzlist"/>
-        <w:ind w:left="1800"/>
+        <w:ind w:left="426"/>
         <w:jc w:val="both"/>
         <w:rPr>
           <w:rFonts w:asciiTheme="minorHAnsi" w:hAnsiTheme="minorHAnsi" w:cstheme="minorHAnsi"/>
@@ -1373,7 +4587,7 @@
     <w:p>
       <w:pPr>
         <w:pStyle w:val="Akapitzlist"/>
-        <w:ind w:left="1800"/>
+        <w:ind w:left="426"/>
         <w:jc w:val="both"/>
         <w:rPr>
           <w:rFonts w:asciiTheme="minorHAnsi" w:hAnsiTheme="minorHAnsi" w:cstheme="minorHAnsi"/>
@@ -1389,6 +4603,7 @@
           <w:ilvl w:val="0"/>
           <w:numId w:val="3"/>
         </w:numPr>
+        <w:ind w:left="426"/>
         <w:jc w:val="both"/>
         <w:rPr>
           <w:rFonts w:asciiTheme="minorHAnsi" w:hAnsiTheme="minorHAnsi" w:cstheme="minorHAnsi"/>
@@ -1416,7 +4631,7 @@
     <w:p>
       <w:pPr>
         <w:pStyle w:val="Akapitzlist"/>
-        <w:ind w:left="1800"/>
+        <w:ind w:left="426"/>
         <w:jc w:val="both"/>
         <w:rPr>
           <w:rFonts w:asciiTheme="minorHAnsi" w:hAnsiTheme="minorHAnsi" w:cstheme="minorHAnsi"/>
@@ -1436,7 +4651,7 @@
     <w:p>
       <w:pPr>
         <w:pStyle w:val="Akapitzlist"/>
-        <w:ind w:left="1800"/>
+        <w:ind w:left="426"/>
         <w:jc w:val="both"/>
         <w:rPr>
           <w:rFonts w:asciiTheme="minorHAnsi" w:hAnsiTheme="minorHAnsi" w:cstheme="minorHAnsi"/>
@@ -1456,7 +4671,7 @@
     <w:p>
       <w:pPr>
         <w:pStyle w:val="Akapitzlist"/>
-        <w:ind w:left="1800"/>
+        <w:ind w:left="426"/>
         <w:jc w:val="both"/>
         <w:rPr>
           <w:rFonts w:asciiTheme="minorHAnsi" w:hAnsiTheme="minorHAnsi" w:cstheme="minorHAnsi"/>
@@ -1472,6 +4687,7 @@
           <w:ilvl w:val="0"/>
           <w:numId w:val="3"/>
         </w:numPr>
+        <w:ind w:left="426"/>
         <w:jc w:val="both"/>
         <w:rPr>
           <w:rFonts w:asciiTheme="minorHAnsi" w:hAnsiTheme="minorHAnsi" w:cstheme="minorHAnsi"/>
@@ -1491,7 +4707,7 @@
     <w:p>
       <w:pPr>
         <w:pStyle w:val="Akapitzlist"/>
-        <w:ind w:left="1800"/>
+        <w:ind w:left="426"/>
         <w:jc w:val="both"/>
         <w:rPr>
           <w:rFonts w:asciiTheme="minorHAnsi" w:hAnsiTheme="minorHAnsi" w:cstheme="minorHAnsi"/>
@@ -1511,7 +4727,7 @@
     <w:p>
       <w:pPr>
         <w:pStyle w:val="Akapitzlist"/>
-        <w:ind w:left="1800"/>
+        <w:ind w:left="426"/>
         <w:jc w:val="both"/>
         <w:rPr>
           <w:rFonts w:asciiTheme="minorHAnsi" w:hAnsiTheme="minorHAnsi" w:cstheme="minorHAnsi"/>
@@ -1531,7 +4747,7 @@
     <w:p>
       <w:pPr>
         <w:pStyle w:val="Akapitzlist"/>
-        <w:ind w:left="1800"/>
+        <w:ind w:left="426"/>
         <w:jc w:val="both"/>
         <w:rPr>
           <w:rFonts w:asciiTheme="minorHAnsi" w:hAnsiTheme="minorHAnsi" w:cstheme="minorHAnsi"/>
@@ -1555,6 +4771,7 @@
           <w:ilvl w:val="0"/>
           <w:numId w:val="3"/>
         </w:numPr>
+        <w:ind w:left="426"/>
         <w:jc w:val="both"/>
         <w:rPr>
           <w:rFonts w:asciiTheme="minorHAnsi" w:hAnsiTheme="minorHAnsi" w:cstheme="minorHAnsi"/>
@@ -1574,7 +4791,7 @@
     <w:p>
       <w:pPr>
         <w:pStyle w:val="Akapitzlist"/>
-        <w:ind w:left="1800"/>
+        <w:ind w:left="426"/>
         <w:jc w:val="both"/>
         <w:rPr>
           <w:rFonts w:asciiTheme="minorHAnsi" w:hAnsiTheme="minorHAnsi" w:cstheme="minorHAnsi"/>
@@ -1594,7 +4811,7 @@
     <w:p>
       <w:pPr>
         <w:pStyle w:val="Akapitzlist"/>
-        <w:ind w:left="1800"/>
+        <w:ind w:left="426"/>
         <w:jc w:val="both"/>
         <w:rPr>
           <w:rFonts w:asciiTheme="minorHAnsi" w:hAnsiTheme="minorHAnsi" w:cstheme="minorHAnsi"/>
@@ -1614,7 +4831,7 @@
     <w:p>
       <w:pPr>
         <w:pStyle w:val="Akapitzlist"/>
-        <w:ind w:left="1800"/>
+        <w:ind w:left="426"/>
         <w:jc w:val="both"/>
         <w:rPr>
           <w:rFonts w:asciiTheme="minorHAnsi" w:hAnsiTheme="minorHAnsi" w:cstheme="minorHAnsi"/>
@@ -1630,6 +4847,7 @@
           <w:ilvl w:val="0"/>
           <w:numId w:val="3"/>
         </w:numPr>
+        <w:ind w:left="426"/>
         <w:jc w:val="both"/>
         <w:rPr>
           <w:rFonts w:asciiTheme="minorHAnsi" w:hAnsiTheme="minorHAnsi" w:cstheme="minorHAnsi"/>
@@ -1649,7 +4867,7 @@
     <w:p>
       <w:pPr>
         <w:pStyle w:val="Akapitzlist"/>
-        <w:ind w:left="1800"/>
+        <w:ind w:left="426"/>
         <w:jc w:val="both"/>
         <w:rPr>
           <w:rFonts w:asciiTheme="minorHAnsi" w:hAnsiTheme="minorHAnsi" w:cstheme="minorHAnsi"/>
@@ -1669,7 +4887,7 @@
     <w:p>
       <w:pPr>
         <w:pStyle w:val="Akapitzlist"/>
-        <w:ind w:left="1800"/>
+        <w:ind w:left="426"/>
         <w:jc w:val="both"/>
         <w:rPr>
           <w:rFonts w:asciiTheme="minorHAnsi" w:hAnsiTheme="minorHAnsi" w:cstheme="minorHAnsi"/>
@@ -1689,7 +4907,7 @@
     <w:p>
       <w:pPr>
         <w:pStyle w:val="Akapitzlist"/>
-        <w:ind w:left="1800"/>
+        <w:ind w:left="426"/>
         <w:jc w:val="both"/>
         <w:rPr>
           <w:rFonts w:asciiTheme="minorHAnsi" w:hAnsiTheme="minorHAnsi" w:cstheme="minorHAnsi"/>
@@ -1705,6 +4923,7 @@
           <w:ilvl w:val="0"/>
           <w:numId w:val="3"/>
         </w:numPr>
+        <w:ind w:left="426"/>
         <w:jc w:val="both"/>
         <w:rPr>
           <w:rFonts w:asciiTheme="minorHAnsi" w:hAnsiTheme="minorHAnsi" w:cstheme="minorHAnsi"/>
@@ -1724,7 +4943,7 @@
     <w:p>
       <w:pPr>
         <w:pStyle w:val="Akapitzlist"/>
-        <w:ind w:left="1800"/>
+        <w:ind w:left="426"/>
         <w:jc w:val="both"/>
         <w:rPr>
           <w:rFonts w:asciiTheme="minorHAnsi" w:hAnsiTheme="minorHAnsi" w:cstheme="minorHAnsi"/>
@@ -1752,28 +4971,27 @@
     <w:p>
       <w:pPr>
         <w:pStyle w:val="Akapitzlist"/>
-        <w:ind w:left="1800"/>
-        <w:jc w:val="both"/>
-        <w:rPr>
-          <w:rFonts w:asciiTheme="minorHAnsi" w:hAnsiTheme="minorHAnsi" w:cstheme="minorHAnsi"/>
-          <w:sz w:val="22"/>
-          <w:szCs w:val="22"/>
-        </w:rPr>
-      </w:pPr>
-      <w:r>
-        <w:rPr>
-          <w:rFonts w:asciiTheme="minorHAnsi" w:hAnsiTheme="minorHAnsi" w:cstheme="minorHAnsi"/>
-          <w:sz w:val="22"/>
-          <w:szCs w:val="22"/>
-        </w:rPr>
-        <w:lastRenderedPageBreak/>
+        <w:ind w:left="426"/>
+        <w:jc w:val="both"/>
+        <w:rPr>
+          <w:rFonts w:asciiTheme="minorHAnsi" w:hAnsiTheme="minorHAnsi" w:cstheme="minorHAnsi"/>
+          <w:sz w:val="22"/>
+          <w:szCs w:val="22"/>
+        </w:rPr>
+      </w:pPr>
+      <w:r>
+        <w:rPr>
+          <w:rFonts w:asciiTheme="minorHAnsi" w:hAnsiTheme="minorHAnsi" w:cstheme="minorHAnsi"/>
+          <w:sz w:val="22"/>
+          <w:szCs w:val="22"/>
+        </w:rPr>
         <w:t>Przeprowadzenie krótkich prezentacji systemu dla użytkowników w celu uzyskania opinii.</w:t>
       </w:r>
     </w:p>
     <w:p>
       <w:pPr>
         <w:pStyle w:val="Akapitzlist"/>
-        <w:ind w:left="1800"/>
+        <w:ind w:left="426"/>
         <w:jc w:val="both"/>
         <w:rPr>
           <w:rFonts w:asciiTheme="minorHAnsi" w:hAnsiTheme="minorHAnsi" w:cstheme="minorHAnsi"/>
@@ -1789,6 +5007,7 @@
           <w:ilvl w:val="1"/>
           <w:numId w:val="1"/>
         </w:numPr>
+        <w:ind w:left="426"/>
         <w:jc w:val="both"/>
         <w:rPr>
           <w:rFonts w:asciiTheme="minorHAnsi" w:hAnsiTheme="minorHAnsi" w:cstheme="minorHAnsi"/>
@@ -1828,6 +5047,7 @@
           <w:ilvl w:val="0"/>
           <w:numId w:val="3"/>
         </w:numPr>
+        <w:ind w:left="426"/>
         <w:jc w:val="both"/>
         <w:rPr>
           <w:rFonts w:asciiTheme="minorHAnsi" w:hAnsiTheme="minorHAnsi" w:cstheme="minorHAnsi"/>
@@ -1846,7 +5066,7 @@
     </w:p>
     <w:p>
       <w:pPr>
-        <w:ind w:left="1800"/>
+        <w:ind w:left="426"/>
         <w:jc w:val="both"/>
         <w:rPr>
           <w:rFonts w:asciiTheme="minorHAnsi" w:hAnsiTheme="minorHAnsi" w:cstheme="minorHAnsi"/>
@@ -1865,7 +5085,7 @@
     </w:p>
     <w:p>
       <w:pPr>
-        <w:ind w:left="1416"/>
+        <w:ind w:left="426"/>
         <w:jc w:val="both"/>
         <w:rPr>
           <w:rFonts w:asciiTheme="minorHAnsi" w:hAnsiTheme="minorHAnsi" w:cstheme="minorHAnsi"/>
@@ -1881,25 +5101,27 @@
           <w:ilvl w:val="0"/>
           <w:numId w:val="3"/>
         </w:numPr>
-        <w:jc w:val="both"/>
-        <w:rPr>
-          <w:rFonts w:asciiTheme="minorHAnsi" w:hAnsiTheme="minorHAnsi" w:cstheme="minorHAnsi"/>
-          <w:sz w:val="22"/>
-          <w:szCs w:val="22"/>
-        </w:rPr>
-      </w:pPr>
-      <w:r>
-        <w:rPr>
-          <w:rFonts w:asciiTheme="minorHAnsi" w:hAnsiTheme="minorHAnsi" w:cstheme="minorHAnsi"/>
-          <w:sz w:val="22"/>
-          <w:szCs w:val="22"/>
-        </w:rPr>
+        <w:ind w:left="426"/>
+        <w:jc w:val="both"/>
+        <w:rPr>
+          <w:rFonts w:asciiTheme="minorHAnsi" w:hAnsiTheme="minorHAnsi" w:cstheme="minorHAnsi"/>
+          <w:sz w:val="22"/>
+          <w:szCs w:val="22"/>
+        </w:rPr>
+      </w:pPr>
+      <w:r>
+        <w:rPr>
+          <w:rFonts w:asciiTheme="minorHAnsi" w:hAnsiTheme="minorHAnsi" w:cstheme="minorHAnsi"/>
+          <w:sz w:val="22"/>
+          <w:szCs w:val="22"/>
+        </w:rPr>
+        <w:lastRenderedPageBreak/>
         <w:t>Zakres:</w:t>
       </w:r>
     </w:p>
     <w:p>
       <w:pPr>
-        <w:ind w:left="1800"/>
+        <w:ind w:left="426"/>
         <w:jc w:val="both"/>
         <w:rPr>
           <w:rFonts w:asciiTheme="minorHAnsi" w:hAnsiTheme="minorHAnsi" w:cstheme="minorHAnsi"/>
@@ -1918,7 +5140,7 @@
     </w:p>
     <w:p>
       <w:pPr>
-        <w:ind w:left="1800"/>
+        <w:ind w:left="426"/>
         <w:jc w:val="both"/>
         <w:rPr>
           <w:rFonts w:asciiTheme="minorHAnsi" w:hAnsiTheme="minorHAnsi" w:cstheme="minorHAnsi"/>
@@ -1937,7 +5159,7 @@
     </w:p>
     <w:p>
       <w:pPr>
-        <w:ind w:left="1800"/>
+        <w:ind w:left="426"/>
         <w:jc w:val="both"/>
         <w:rPr>
           <w:rFonts w:asciiTheme="minorHAnsi" w:hAnsiTheme="minorHAnsi" w:cstheme="minorHAnsi"/>
@@ -1956,7 +5178,7 @@
     </w:p>
     <w:p>
       <w:pPr>
-        <w:ind w:left="1416"/>
+        <w:ind w:left="426"/>
         <w:jc w:val="both"/>
         <w:rPr>
           <w:rFonts w:asciiTheme="minorHAnsi" w:hAnsiTheme="minorHAnsi" w:cstheme="minorHAnsi"/>
@@ -1972,6 +5194,7 @@
           <w:ilvl w:val="0"/>
           <w:numId w:val="3"/>
         </w:numPr>
+        <w:ind w:left="426"/>
         <w:jc w:val="both"/>
         <w:rPr>
           <w:rFonts w:asciiTheme="minorHAnsi" w:hAnsiTheme="minorHAnsi" w:cstheme="minorHAnsi"/>
@@ -1995,6 +5218,7 @@
           <w:ilvl w:val="1"/>
           <w:numId w:val="3"/>
         </w:numPr>
+        <w:ind w:left="1134" w:hanging="425"/>
         <w:jc w:val="both"/>
         <w:rPr>
           <w:rFonts w:asciiTheme="minorHAnsi" w:hAnsiTheme="minorHAnsi" w:cstheme="minorHAnsi"/>
@@ -2064,6 +5288,7 @@
           <w:ilvl w:val="1"/>
           <w:numId w:val="3"/>
         </w:numPr>
+        <w:ind w:left="1134" w:hanging="425"/>
         <w:jc w:val="both"/>
         <w:rPr>
           <w:rFonts w:asciiTheme="minorHAnsi" w:hAnsiTheme="minorHAnsi" w:cstheme="minorHAnsi"/>
@@ -2123,6 +5348,7 @@
           <w:ilvl w:val="1"/>
           <w:numId w:val="3"/>
         </w:numPr>
+        <w:ind w:left="1134" w:hanging="425"/>
         <w:jc w:val="both"/>
         <w:rPr>
           <w:rFonts w:asciiTheme="minorHAnsi" w:hAnsiTheme="minorHAnsi" w:cstheme="minorHAnsi"/>
@@ -2146,6 +5372,7 @@
           <w:ilvl w:val="1"/>
           <w:numId w:val="3"/>
         </w:numPr>
+        <w:ind w:left="1134" w:hanging="425"/>
         <w:jc w:val="both"/>
         <w:rPr>
           <w:rFonts w:asciiTheme="minorHAnsi" w:hAnsiTheme="minorHAnsi" w:cstheme="minorHAnsi"/>
@@ -2223,6 +5450,7 @@
           <w:ilvl w:val="1"/>
           <w:numId w:val="3"/>
         </w:numPr>
+        <w:ind w:left="1134" w:hanging="425"/>
         <w:jc w:val="both"/>
         <w:rPr>
           <w:rFonts w:asciiTheme="minorHAnsi" w:hAnsiTheme="minorHAnsi" w:cstheme="minorHAnsi"/>
@@ -2282,6 +5510,7 @@
           <w:ilvl w:val="0"/>
           <w:numId w:val="3"/>
         </w:numPr>
+        <w:ind w:left="426"/>
         <w:jc w:val="both"/>
         <w:rPr>
           <w:rFonts w:asciiTheme="minorHAnsi" w:hAnsiTheme="minorHAnsi" w:cstheme="minorHAnsi"/>
@@ -2305,6 +5534,7 @@
           <w:ilvl w:val="1"/>
           <w:numId w:val="3"/>
         </w:numPr>
+        <w:ind w:left="1134" w:hanging="425"/>
         <w:rPr>
           <w:rFonts w:asciiTheme="minorHAnsi" w:hAnsiTheme="minorHAnsi" w:cstheme="minorHAnsi"/>
           <w:sz w:val="22"/>
@@ -2323,7 +5553,7 @@
     <w:p>
       <w:pPr>
         <w:pStyle w:val="Akapitzlist"/>
-        <w:ind w:left="2880"/>
+        <w:ind w:left="1134"/>
         <w:rPr>
           <w:rFonts w:asciiTheme="minorHAnsi" w:hAnsiTheme="minorHAnsi" w:cstheme="minorHAnsi"/>
           <w:sz w:val="22"/>
@@ -2342,7 +5572,7 @@
     <w:p>
       <w:pPr>
         <w:pStyle w:val="Akapitzlist"/>
-        <w:ind w:left="2880"/>
+        <w:ind w:left="1134"/>
         <w:rPr>
           <w:rFonts w:asciiTheme="minorHAnsi" w:hAnsiTheme="minorHAnsi" w:cstheme="minorHAnsi"/>
           <w:sz w:val="22"/>
@@ -2365,6 +5595,7 @@
           <w:ilvl w:val="1"/>
           <w:numId w:val="3"/>
         </w:numPr>
+        <w:ind w:left="1134" w:hanging="425"/>
         <w:rPr>
           <w:rFonts w:asciiTheme="minorHAnsi" w:hAnsiTheme="minorHAnsi" w:cstheme="minorHAnsi"/>
           <w:sz w:val="22"/>
@@ -2383,7 +5614,7 @@
     <w:p>
       <w:pPr>
         <w:pStyle w:val="Akapitzlist"/>
-        <w:ind w:left="2880"/>
+        <w:ind w:left="1134"/>
         <w:rPr>
           <w:rFonts w:asciiTheme="minorHAnsi" w:hAnsiTheme="minorHAnsi" w:cstheme="minorHAnsi"/>
           <w:sz w:val="22"/>
@@ -2402,7 +5633,7 @@
     <w:p>
       <w:pPr>
         <w:pStyle w:val="Akapitzlist"/>
-        <w:ind w:left="2880"/>
+        <w:ind w:left="1134"/>
         <w:rPr>
           <w:rFonts w:asciiTheme="minorHAnsi" w:hAnsiTheme="minorHAnsi" w:cstheme="minorHAnsi"/>
           <w:sz w:val="22"/>
@@ -2421,7 +5652,7 @@
     <w:p>
       <w:pPr>
         <w:pStyle w:val="Akapitzlist"/>
-        <w:ind w:left="2880"/>
+        <w:ind w:left="1134"/>
         <w:rPr>
           <w:rFonts w:asciiTheme="minorHAnsi" w:hAnsiTheme="minorHAnsi" w:cstheme="minorHAnsi"/>
           <w:sz w:val="22"/>
@@ -2444,6 +5675,7 @@
           <w:ilvl w:val="1"/>
           <w:numId w:val="3"/>
         </w:numPr>
+        <w:ind w:left="1134" w:hanging="425"/>
         <w:rPr>
           <w:rFonts w:asciiTheme="minorHAnsi" w:hAnsiTheme="minorHAnsi" w:cstheme="minorHAnsi"/>
           <w:sz w:val="22"/>
@@ -2462,7 +5694,7 @@
     <w:p>
       <w:pPr>
         <w:pStyle w:val="Akapitzlist"/>
-        <w:ind w:left="2880"/>
+        <w:ind w:left="1134"/>
         <w:rPr>
           <w:rFonts w:asciiTheme="minorHAnsi" w:hAnsiTheme="minorHAnsi" w:cstheme="minorHAnsi"/>
           <w:sz w:val="22"/>
@@ -2481,7 +5713,7 @@
     <w:p>
       <w:pPr>
         <w:pStyle w:val="Akapitzlist"/>
-        <w:ind w:left="2880"/>
+        <w:ind w:left="1134"/>
         <w:rPr>
           <w:rFonts w:asciiTheme="minorHAnsi" w:hAnsiTheme="minorHAnsi" w:cstheme="minorHAnsi"/>
           <w:sz w:val="22"/>
@@ -2499,17 +5731,15 @@
     </w:p>
     <w:p>
       <w:pPr>
-        <w:jc w:val="both"/>
-        <w:rPr>
-          <w:rFonts w:asciiTheme="minorHAnsi" w:hAnsiTheme="minorHAnsi" w:cstheme="minorHAnsi"/>
-          <w:sz w:val="22"/>
-          <w:szCs w:val="22"/>
-        </w:rPr>
-      </w:pPr>
-    </w:p>
-    <w:p>
-      <w:pPr>
-        <w:ind w:left="2124"/>
+        <w:rPr>
+          <w:rFonts w:asciiTheme="minorHAnsi" w:hAnsiTheme="minorHAnsi" w:cstheme="minorHAnsi"/>
+          <w:sz w:val="22"/>
+          <w:szCs w:val="22"/>
+        </w:rPr>
+      </w:pPr>
+    </w:p>
+    <w:p>
+      <w:pPr>
         <w:rPr>
           <w:rFonts w:asciiTheme="minorHAnsi" w:hAnsiTheme="minorHAnsi" w:cstheme="minorHAnsi"/>
           <w:sz w:val="22"/>
@@ -2860,30 +6090,62 @@
     </w:p>
     <w:p>
       <w:pPr>
-        <w:jc w:val="both"/>
-        <w:rPr>
-          <w:rFonts w:asciiTheme="minorHAnsi" w:hAnsiTheme="minorHAnsi" w:cstheme="minorHAnsi"/>
-          <w:sz w:val="22"/>
-          <w:szCs w:val="22"/>
-        </w:rPr>
-      </w:pPr>
-    </w:p>
-    <w:p>
-      <w:pPr>
-        <w:jc w:val="both"/>
-        <w:rPr>
-          <w:rFonts w:asciiTheme="minorHAnsi" w:hAnsiTheme="minorHAnsi" w:cstheme="minorHAnsi"/>
-          <w:sz w:val="22"/>
-          <w:szCs w:val="22"/>
-        </w:rPr>
-      </w:pPr>
-      <w:r>
-        <w:rPr>
-          <w:rFonts w:asciiTheme="minorHAnsi" w:hAnsiTheme="minorHAnsi" w:cstheme="minorHAnsi"/>
-          <w:sz w:val="22"/>
-          <w:szCs w:val="22"/>
-        </w:rPr>
-        <w:lastRenderedPageBreak/>
+        <w:ind w:left="1080"/>
+        <w:jc w:val="both"/>
+        <w:rPr>
+          <w:rFonts w:asciiTheme="minorHAnsi" w:hAnsiTheme="minorHAnsi" w:cstheme="minorHAnsi"/>
+          <w:sz w:val="22"/>
+          <w:szCs w:val="22"/>
+        </w:rPr>
+      </w:pPr>
+    </w:p>
+    <w:p>
+      <w:pPr>
+        <w:ind w:left="1080"/>
+        <w:jc w:val="both"/>
+        <w:rPr>
+          <w:rFonts w:asciiTheme="minorHAnsi" w:hAnsiTheme="minorHAnsi" w:cstheme="minorHAnsi"/>
+          <w:sz w:val="22"/>
+          <w:szCs w:val="22"/>
+        </w:rPr>
+      </w:pPr>
+    </w:p>
+    <w:p>
+      <w:pPr>
+        <w:ind w:left="1080"/>
+        <w:jc w:val="both"/>
+        <w:rPr>
+          <w:rFonts w:asciiTheme="minorHAnsi" w:hAnsiTheme="minorHAnsi" w:cstheme="minorHAnsi"/>
+          <w:sz w:val="22"/>
+          <w:szCs w:val="22"/>
+        </w:rPr>
+      </w:pPr>
+    </w:p>
+    <w:p>
+      <w:pPr>
+        <w:jc w:val="both"/>
+        <w:rPr>
+          <w:rFonts w:asciiTheme="minorHAnsi" w:hAnsiTheme="minorHAnsi" w:cstheme="minorHAnsi"/>
+          <w:sz w:val="22"/>
+          <w:szCs w:val="22"/>
+        </w:rPr>
+      </w:pPr>
+    </w:p>
+    <w:p>
+      <w:pPr>
+        <w:jc w:val="both"/>
+        <w:rPr>
+          <w:rFonts w:asciiTheme="minorHAnsi" w:hAnsiTheme="minorHAnsi" w:cstheme="minorHAnsi"/>
+          <w:sz w:val="22"/>
+          <w:szCs w:val="22"/>
+        </w:rPr>
+      </w:pPr>
+      <w:r>
+        <w:rPr>
+          <w:rFonts w:asciiTheme="minorHAnsi" w:hAnsiTheme="minorHAnsi" w:cstheme="minorHAnsi"/>
+          <w:sz w:val="22"/>
+          <w:szCs w:val="22"/>
+        </w:rPr>
         <w:t>2.</w:t>
       </w:r>
       <w:bookmarkStart w:id="0" w:name="_Toc126196300"/>
@@ -2970,12 +6232,74 @@
           <w:szCs w:val="22"/>
         </w:rPr>
       </w:pPr>
-      <w:r>
-        <w:rPr>
-          <w:rFonts w:asciiTheme="minorHAnsi" w:hAnsiTheme="minorHAnsi" w:cstheme="minorHAnsi"/>
-          <w:sz w:val="22"/>
-          <w:szCs w:val="22"/>
-        </w:rPr>
+    </w:p>
+    <w:p>
+      <w:pPr>
+        <w:jc w:val="both"/>
+        <w:rPr>
+          <w:rFonts w:asciiTheme="minorHAnsi" w:hAnsiTheme="minorHAnsi" w:cstheme="minorHAnsi"/>
+          <w:sz w:val="22"/>
+          <w:szCs w:val="22"/>
+        </w:rPr>
+      </w:pPr>
+    </w:p>
+    <w:p>
+      <w:pPr>
+        <w:jc w:val="both"/>
+        <w:rPr>
+          <w:rFonts w:asciiTheme="minorHAnsi" w:hAnsiTheme="minorHAnsi" w:cstheme="minorHAnsi"/>
+          <w:sz w:val="22"/>
+          <w:szCs w:val="22"/>
+        </w:rPr>
+      </w:pPr>
+    </w:p>
+    <w:p>
+      <w:pPr>
+        <w:jc w:val="both"/>
+        <w:rPr>
+          <w:rFonts w:asciiTheme="minorHAnsi" w:hAnsiTheme="minorHAnsi" w:cstheme="minorHAnsi"/>
+          <w:sz w:val="22"/>
+          <w:szCs w:val="22"/>
+        </w:rPr>
+      </w:pPr>
+    </w:p>
+    <w:p>
+      <w:pPr>
+        <w:jc w:val="both"/>
+        <w:rPr>
+          <w:rFonts w:asciiTheme="minorHAnsi" w:hAnsiTheme="minorHAnsi" w:cstheme="minorHAnsi"/>
+          <w:sz w:val="22"/>
+          <w:szCs w:val="22"/>
+        </w:rPr>
+      </w:pPr>
+    </w:p>
+    <w:p>
+      <w:pPr>
+        <w:jc w:val="both"/>
+        <w:rPr>
+          <w:rFonts w:asciiTheme="minorHAnsi" w:hAnsiTheme="minorHAnsi" w:cstheme="minorHAnsi"/>
+          <w:sz w:val="22"/>
+          <w:szCs w:val="22"/>
+        </w:rPr>
+      </w:pPr>
+    </w:p>
+    <w:p>
+      <w:pPr>
+        <w:jc w:val="both"/>
+        <w:rPr>
+          <w:rFonts w:asciiTheme="minorHAnsi" w:hAnsiTheme="minorHAnsi" w:cstheme="minorHAnsi"/>
+          <w:b/>
+          <w:sz w:val="22"/>
+          <w:szCs w:val="22"/>
+        </w:rPr>
+      </w:pPr>
+      <w:r>
+        <w:rPr>
+          <w:rFonts w:asciiTheme="minorHAnsi" w:hAnsiTheme="minorHAnsi" w:cstheme="minorHAnsi"/>
+          <w:sz w:val="22"/>
+          <w:szCs w:val="22"/>
+        </w:rPr>
+        <w:lastRenderedPageBreak/>
         <w:t xml:space="preserve"> </w:t>
       </w:r>
       <w:r>
@@ -3008,6 +6332,7 @@
       <w:r>
         <w:rPr>
           <w:rFonts w:asciiTheme="minorHAnsi" w:hAnsiTheme="minorHAnsi" w:cstheme="minorHAnsi"/>
+          <w:noProof/>
           <w:sz w:val="22"/>
           <w:szCs w:val="22"/>
         </w:rPr>
@@ -3371,6 +6696,7 @@
       <w:r>
         <w:rPr>
           <w:rFonts w:asciiTheme="minorHAnsi" w:hAnsiTheme="minorHAnsi" w:cstheme="minorHAnsi"/>
+          <w:noProof/>
           <w:sz w:val="22"/>
           <w:szCs w:val="22"/>
         </w:rPr>
@@ -3467,7 +6793,6 @@
           <w:sz w:val="22"/>
           <w:szCs w:val="22"/>
         </w:rPr>
-        <w:lastRenderedPageBreak/>
         <w:t>Wymagania niefunkcjonalne</w:t>
       </w:r>
       <w:bookmarkEnd w:id="4"/>
@@ -3544,6 +6869,7 @@
           <w:sz w:val="22"/>
           <w:szCs w:val="22"/>
         </w:rPr>
+        <w:lastRenderedPageBreak/>
         <w:t>Klient nie może mieć przypisanego więcej niż jednego karnetu.</w:t>
       </w:r>
     </w:p>
@@ -3828,7 +7154,25 @@
           <w:sz w:val="22"/>
           <w:szCs w:val="22"/>
         </w:rPr>
-        <w:t>Zalogowanie się do systemu wymaga znajomości hasła oraz numeru przypisanych do konta na które chcemy się zalogować. Są to dane wrażliwe i nie są pokazywane one innym użytkownikom w systemie.</w:t>
+        <w:t xml:space="preserve">Zalogowanie się do systemu wymaga znajomości hasła oraz numeru przypisanych do </w:t>
+      </w:r>
+      <w:proofErr w:type="gramStart"/>
+      <w:r>
+        <w:rPr>
+          <w:rFonts w:asciiTheme="minorHAnsi" w:hAnsiTheme="minorHAnsi" w:cstheme="minorHAnsi"/>
+          <w:sz w:val="22"/>
+          <w:szCs w:val="22"/>
+        </w:rPr>
+        <w:t>konta</w:t>
+      </w:r>
+      <w:proofErr w:type="gramEnd"/>
+      <w:r>
+        <w:rPr>
+          <w:rFonts w:asciiTheme="minorHAnsi" w:hAnsiTheme="minorHAnsi" w:cstheme="minorHAnsi"/>
+          <w:sz w:val="22"/>
+          <w:szCs w:val="22"/>
+        </w:rPr>
+        <w:t xml:space="preserve"> na które chcemy się zalogować. Są to dane wrażliwe i nie są pokazywane one innym użytkownikom w systemie.</w:t>
       </w:r>
     </w:p>
     <w:p>
@@ -3958,6 +7302,7 @@
           <w:rFonts w:asciiTheme="minorHAnsi" w:hAnsiTheme="minorHAnsi" w:cstheme="minorHAnsi"/>
           <w:b/>
           <w:bCs/>
+          <w:noProof/>
           <w:sz w:val="22"/>
           <w:szCs w:val="22"/>
         </w:rPr>
@@ -4098,6 +7443,7 @@
           <w:rFonts w:asciiTheme="minorHAnsi" w:hAnsiTheme="minorHAnsi" w:cstheme="minorHAnsi"/>
           <w:b/>
           <w:bCs/>
+          <w:noProof/>
           <w:sz w:val="22"/>
           <w:szCs w:val="22"/>
         </w:rPr>
@@ -4208,6 +7554,7 @@
           <w:rFonts w:asciiTheme="minorHAnsi" w:hAnsiTheme="minorHAnsi" w:cstheme="minorHAnsi"/>
           <w:b/>
           <w:bCs/>
+          <w:noProof/>
           <w:sz w:val="22"/>
           <w:szCs w:val="22"/>
         </w:rPr>
@@ -4259,6 +7606,16 @@
         <w:jc w:val="both"/>
         <w:rPr>
           <w:rFonts w:asciiTheme="minorHAnsi" w:hAnsiTheme="minorHAnsi" w:cstheme="minorHAnsi"/>
+          <w:sz w:val="22"/>
+          <w:szCs w:val="22"/>
+        </w:rPr>
+      </w:pPr>
+    </w:p>
+    <w:p>
+      <w:pPr>
+        <w:jc w:val="both"/>
+        <w:rPr>
+          <w:rFonts w:asciiTheme="minorHAnsi" w:hAnsiTheme="minorHAnsi" w:cstheme="minorHAnsi"/>
           <w:b/>
           <w:bCs/>
           <w:sz w:val="22"/>
@@ -4642,6 +7999,7 @@
                 <w:sz w:val="22"/>
                 <w:szCs w:val="22"/>
               </w:rPr>
+              <w:lastRenderedPageBreak/>
               <w:t>Nazwisko</w:t>
             </w:r>
           </w:p>
@@ -4734,7 +8092,6 @@
                 <w:sz w:val="22"/>
                 <w:szCs w:val="22"/>
               </w:rPr>
-              <w:lastRenderedPageBreak/>
               <w:t>Pesel</w:t>
             </w:r>
           </w:p>
@@ -7833,16 +11190,6 @@
         </w:rPr>
       </w:pPr>
     </w:p>
-    <w:p>
-      <w:pPr>
-        <w:jc w:val="both"/>
-        <w:rPr>
-          <w:rFonts w:asciiTheme="minorHAnsi" w:hAnsiTheme="minorHAnsi" w:cstheme="minorHAnsi"/>
-          <w:sz w:val="22"/>
-          <w:szCs w:val="22"/>
-        </w:rPr>
-      </w:pPr>
-    </w:p>
     <w:sectPr>
       <w:pgSz w:w="11906" w:h="16838"/>
       <w:pgMar w:top="1417" w:right="1417" w:bottom="1417" w:left="1417" w:header="708" w:footer="708" w:gutter="0"/>
@@ -8778,7 +12125,7 @@
   <w:abstractNum w:abstractNumId="9" w15:restartNumberingAfterBreak="0">
     <w:nsid w:val="7DBF61C9"/>
     <w:multiLevelType w:val="hybridMultilevel"/>
-    <w:tmpl w:val="60AE49F0"/>
+    <w:tmpl w:val="F2CE4D02"/>
     <w:lvl w:ilvl="0" w:tplc="04150001">
       <w:start w:val="1"/>
       <w:numFmt w:val="bullet"/>
@@ -9474,6 +12821,7 @@
   <w:style w:type="character" w:default="1" w:styleId="Domylnaczcionkaakapitu">
     <w:name w:val="Default Paragraph Font"/>
     <w:uiPriority w:val="1"/>
+    <w:semiHidden/>
     <w:unhideWhenUsed/>
   </w:style>
   <w:style w:type="table" w:default="1" w:styleId="Standardowy">

</xml_diff>

<commit_message>
poprawka jednej liczby bo nie umiem liczyc
</commit_message>
<xml_diff>
--- a/Przygotowanie do realizacji.docx
+++ b/Przygotowanie do realizacji.docx
@@ -1365,15 +1365,7 @@
           <w:sz w:val="22"/>
           <w:szCs w:val="22"/>
         </w:rPr>
-        <w:t>Przedstawienie wzajemnych powiązań poszczególnych grup czynników</w:t>
-      </w:r>
-      <w:r>
-        <w:rPr>
-          <w:rFonts w:asciiTheme="minorHAnsi" w:hAnsiTheme="minorHAnsi" w:cstheme="minorHAnsi"/>
-          <w:sz w:val="22"/>
-          <w:szCs w:val="22"/>
-        </w:rPr>
-        <w:t xml:space="preserve"> </w:t>
+        <w:t xml:space="preserve">Przedstawienie wzajemnych powiązań poszczególnych grup czynników </w:t>
       </w:r>
     </w:p>
     <w:p>
@@ -1416,17 +1408,7 @@
           <w:szCs w:val="21"/>
           <w:shd w:val="clear" w:color="auto" w:fill="FFFFFF"/>
         </w:rPr>
-        <w:t>Zapis</w:t>
-      </w:r>
-      <w:r>
-        <w:rPr>
-          <w:rFonts w:ascii="Arial" w:hAnsi="Arial" w:cs="Arial"/>
-          <w:color w:val="202122"/>
-          <w:sz w:val="21"/>
-          <w:szCs w:val="21"/>
-          <w:shd w:val="clear" w:color="auto" w:fill="FFFFFF"/>
-        </w:rPr>
-        <w:t xml:space="preserve"> powiązań czynników w formie macierzy z punktami</w:t>
+        <w:t>Zapis powiązań czynników w formie macierzy z punktami</w:t>
       </w:r>
       <w:r>
         <w:rPr>
@@ -2146,7 +2128,23 @@
           <w:sz w:val="22"/>
           <w:szCs w:val="22"/>
         </w:rPr>
-        <w:t>Łącznie: 9 punktów</w:t>
+        <w:t xml:space="preserve">Łącznie: </w:t>
+      </w:r>
+      <w:r>
+        <w:rPr>
+          <w:rFonts w:asciiTheme="minorHAnsi" w:hAnsiTheme="minorHAnsi" w:cstheme="minorHAnsi"/>
+          <w:sz w:val="22"/>
+          <w:szCs w:val="22"/>
+        </w:rPr>
+        <w:t>11</w:t>
+      </w:r>
+      <w:r>
+        <w:rPr>
+          <w:rFonts w:asciiTheme="minorHAnsi" w:hAnsiTheme="minorHAnsi" w:cstheme="minorHAnsi"/>
+          <w:sz w:val="22"/>
+          <w:szCs w:val="22"/>
+        </w:rPr>
+        <w:t xml:space="preserve"> punktów</w:t>
       </w:r>
     </w:p>
     <w:p>
@@ -3028,31 +3026,7 @@
           <w:sz w:val="22"/>
           <w:szCs w:val="22"/>
         </w:rPr>
-        <w:t xml:space="preserve">Łącznie: </w:t>
-      </w:r>
-      <w:r>
-        <w:rPr>
-          <w:rFonts w:asciiTheme="minorHAnsi" w:hAnsiTheme="minorHAnsi" w:cstheme="minorHAnsi"/>
-          <w:sz w:val="22"/>
-          <w:szCs w:val="22"/>
-        </w:rPr>
-        <w:t>2</w:t>
-      </w:r>
-      <w:r>
-        <w:rPr>
-          <w:rFonts w:asciiTheme="minorHAnsi" w:hAnsiTheme="minorHAnsi" w:cstheme="minorHAnsi"/>
-          <w:sz w:val="22"/>
-          <w:szCs w:val="22"/>
-        </w:rPr>
-        <w:t xml:space="preserve"> punkt</w:t>
-      </w:r>
-      <w:r>
-        <w:rPr>
-          <w:rFonts w:asciiTheme="minorHAnsi" w:hAnsiTheme="minorHAnsi" w:cstheme="minorHAnsi"/>
-          <w:sz w:val="22"/>
-          <w:szCs w:val="22"/>
-        </w:rPr>
-        <w:t>y</w:t>
+        <w:t>Łącznie: 2 punkty</w:t>
       </w:r>
     </w:p>
     <w:p>
@@ -3653,31 +3627,7 @@
           <w:sz w:val="22"/>
           <w:szCs w:val="22"/>
         </w:rPr>
-        <w:t xml:space="preserve">Łącznie: </w:t>
-      </w:r>
-      <w:r>
-        <w:rPr>
-          <w:rFonts w:asciiTheme="minorHAnsi" w:hAnsiTheme="minorHAnsi" w:cstheme="minorHAnsi"/>
-          <w:sz w:val="22"/>
-          <w:szCs w:val="22"/>
-        </w:rPr>
-        <w:t>6</w:t>
-      </w:r>
-      <w:r>
-        <w:rPr>
-          <w:rFonts w:asciiTheme="minorHAnsi" w:hAnsiTheme="minorHAnsi" w:cstheme="minorHAnsi"/>
-          <w:sz w:val="22"/>
-          <w:szCs w:val="22"/>
-        </w:rPr>
-        <w:t xml:space="preserve"> punkt</w:t>
-      </w:r>
-      <w:r>
-        <w:rPr>
-          <w:rFonts w:asciiTheme="minorHAnsi" w:hAnsiTheme="minorHAnsi" w:cstheme="minorHAnsi"/>
-          <w:sz w:val="22"/>
-          <w:szCs w:val="22"/>
-        </w:rPr>
-        <w:t>ów</w:t>
+        <w:t>Łącznie: 6 punktów</w:t>
       </w:r>
     </w:p>
     <w:p>
@@ -4400,15 +4350,7 @@
           <w:sz w:val="22"/>
           <w:szCs w:val="22"/>
         </w:rPr>
-        <w:t>D</w:t>
-      </w:r>
-      <w:r>
-        <w:rPr>
-          <w:rFonts w:asciiTheme="minorHAnsi" w:hAnsiTheme="minorHAnsi" w:cstheme="minorHAnsi"/>
-          <w:sz w:val="22"/>
-          <w:szCs w:val="22"/>
-        </w:rPr>
-        <w:t xml:space="preserve">o tego projektu zostanie wybrana </w:t>
+        <w:t xml:space="preserve">Do tego projektu zostanie wybrana </w:t>
       </w:r>
       <w:r>
         <w:rPr>
@@ -4426,15 +4368,7 @@
           <w:sz w:val="22"/>
           <w:szCs w:val="22"/>
         </w:rPr>
-        <w:t>.</w:t>
-      </w:r>
-      <w:r>
-        <w:rPr>
-          <w:rFonts w:asciiTheme="minorHAnsi" w:hAnsiTheme="minorHAnsi" w:cstheme="minorHAnsi"/>
-          <w:sz w:val="22"/>
-          <w:szCs w:val="22"/>
-        </w:rPr>
-        <w:t xml:space="preserve"> </w:t>
+        <w:t xml:space="preserve">. </w:t>
       </w:r>
       <w:r>
         <w:rPr>

</xml_diff>